<commit_message>
Task 038 - Fecha arreglada
</commit_message>
<xml_diff>
--- a/reports/Student 1/Planning and Progress Report D02.docx
+++ b/reports/Student 1/Planning and Progress Report D02.docx
@@ -127,15 +127,7 @@
         <w:jc w:val="left"/>
       </w:pPr>
       <w:r>
-        <w:t xml:space="preserve">Joaquín González </w:t>
-      </w:r>
-      <w:proofErr w:type="spellStart"/>
-      <w:r>
-        <w:t>Ganfornina</w:t>
-      </w:r>
-      <w:proofErr w:type="spellEnd"/>
-      <w:r>
-        <w:t xml:space="preserve"> (</w:t>
+        <w:t>Joaquín González Ganfornina (</w:t>
       </w:r>
       <w:hyperlink r:id="rId11" w:history="1">
         <w:r>
@@ -211,16 +203,11 @@
         <w:t xml:space="preserve">Fecha: </w:t>
       </w:r>
       <w:r>
-        <w:t xml:space="preserve">Sevilla, 16 </w:t>
-      </w:r>
-      <w:r>
-        <w:t xml:space="preserve">de </w:t>
-      </w:r>
-      <w:proofErr w:type="gramStart"/>
-      <w:r>
-        <w:t>Febrero</w:t>
-      </w:r>
-      <w:proofErr w:type="gramEnd"/>
+        <w:t xml:space="preserve">Sevilla, </w:t>
+      </w:r>
+      <w:r>
+        <w:t>8 de Marzo</w:t>
+      </w:r>
       <w:r>
         <w:t xml:space="preserve"> 2024</w:t>
       </w:r>
@@ -2740,13 +2727,8 @@
             <w:tcW w:w="2723" w:type="dxa"/>
           </w:tcPr>
           <w:p>
-            <w:proofErr w:type="spellStart"/>
-            <w:r>
-              <w:t>Mª</w:t>
-            </w:r>
-            <w:proofErr w:type="spellEnd"/>
-            <w:r>
-              <w:t xml:space="preserve"> Salud Carrera Talaverón</w:t>
+            <w:r>
+              <w:t>Mª Salud Carrera Talaverón</w:t>
             </w:r>
           </w:p>
         </w:tc>
@@ -2790,13 +2772,8 @@
             <w:tcW w:w="2723" w:type="dxa"/>
           </w:tcPr>
           <w:p>
-            <w:proofErr w:type="spellStart"/>
-            <w:r>
-              <w:t>Mª</w:t>
-            </w:r>
-            <w:proofErr w:type="spellEnd"/>
-            <w:r>
-              <w:t xml:space="preserve"> Salud Carrera Talaverón</w:t>
+            <w:r>
+              <w:t>Mª Salud Carrera Talaverón</w:t>
             </w:r>
           </w:p>
         </w:tc>
@@ -2872,13 +2849,8 @@
         <w:t xml:space="preserve"> Project Manager (</w:t>
       </w:r>
       <w:r>
-        <w:t xml:space="preserve">Joaquín González </w:t>
-      </w:r>
-      <w:proofErr w:type="spellStart"/>
-      <w:r>
-        <w:t>Ganfornina</w:t>
-      </w:r>
-      <w:proofErr w:type="spellEnd"/>
+        <w:t>Joaquín González Ganfornina</w:t>
+      </w:r>
       <w:r>
         <w:t>)</w:t>
       </w:r>
@@ -2938,23 +2910,13 @@
       </w:r>
     </w:p>
     <w:p>
-      <w:proofErr w:type="spellStart"/>
-      <w:r>
-        <w:rPr>
-          <w:b/>
-          <w:bCs/>
-          <w:lang w:val="en-GB"/>
-        </w:rPr>
-        <w:t>Descripción</w:t>
-      </w:r>
-      <w:proofErr w:type="spellEnd"/>
-      <w:r>
-        <w:rPr>
-          <w:b/>
-          <w:bCs/>
-          <w:lang w:val="en-GB"/>
-        </w:rPr>
-        <w:t xml:space="preserve"> breve:</w:t>
+      <w:r>
+        <w:rPr>
+          <w:b/>
+          <w:bCs/>
+          <w:lang w:val="en-GB"/>
+        </w:rPr>
+        <w:t>Descripción breve:</w:t>
       </w:r>
       <w:r>
         <w:rPr>
@@ -2992,13 +2954,8 @@
       <w:r>
         <w:t xml:space="preserve"> </w:t>
       </w:r>
-      <w:proofErr w:type="spellStart"/>
-      <w:r>
-        <w:t>Mª</w:t>
-      </w:r>
-      <w:proofErr w:type="spellEnd"/>
-      <w:r>
-        <w:t xml:space="preserve"> Salud Carrera Talaverón</w:t>
+      <w:r>
+        <w:t>Mª Salud Carrera Talaverón</w:t>
       </w:r>
       <w:r>
         <w:t>.</w:t>
@@ -3013,17 +2970,197 @@
         <w:t>Rol:</w:t>
       </w:r>
       <w:r>
+        <w:t xml:space="preserve"> Developer</w:t>
+      </w:r>
+      <w:r>
+        <w:t>.</w:t>
+      </w:r>
+    </w:p>
+    <w:p>
+      <w:r>
+        <w:rPr>
+          <w:b/>
+          <w:bCs/>
+        </w:rPr>
+        <w:t>Tiempo Planificado:</w:t>
+      </w:r>
+      <w:r>
         <w:t xml:space="preserve"> </w:t>
       </w:r>
-      <w:proofErr w:type="spellStart"/>
-      <w:r>
-        <w:t>Developer</w:t>
-      </w:r>
-      <w:proofErr w:type="spellEnd"/>
+      <w:r>
+        <w:t>2</w:t>
+      </w:r>
+      <w:r>
+        <w:t xml:space="preserve"> hora</w:t>
+      </w:r>
+      <w:r>
+        <w:t>s.</w:t>
+      </w:r>
+    </w:p>
+    <w:p>
+      <w:r>
+        <w:rPr>
+          <w:b/>
+          <w:bCs/>
+        </w:rPr>
+        <w:t>Tiempo Real:</w:t>
+      </w:r>
+      <w:r>
+        <w:t xml:space="preserve"> </w:t>
+      </w:r>
+      <w:commentRangeStart w:id="6"/>
+      <w:r>
+        <w:t>por determinar</w:t>
+      </w:r>
+      <w:commentRangeEnd w:id="6"/>
+      <w:r>
+        <w:rPr>
+          <w:rStyle w:val="Refdecomentario"/>
+        </w:rPr>
+        <w:commentReference w:id="6"/>
+      </w:r>
       <w:r>
         <w:t>.</w:t>
       </w:r>
     </w:p>
+    <w:p/>
+    <w:p>
+      <w:pPr>
+        <w:pStyle w:val="Ttulo3"/>
+      </w:pPr>
+      <w:bookmarkStart w:id="7" w:name="_Toc160291668"/>
+      <w:r>
+        <w:t>Tarea 0</w:t>
+      </w:r>
+      <w:r>
+        <w:t>29</w:t>
+      </w:r>
+      <w:bookmarkEnd w:id="7"/>
+    </w:p>
+    <w:p>
+      <w:pPr>
+        <w:rPr>
+          <w:lang w:val="en-GB"/>
+        </w:rPr>
+      </w:pPr>
+      <w:r>
+        <w:rPr>
+          <w:b/>
+          <w:bCs/>
+          <w:lang w:val="en-GB"/>
+        </w:rPr>
+        <w:t>Título</w:t>
+      </w:r>
+      <w:r>
+        <w:rPr>
+          <w:lang w:val="en-GB"/>
+        </w:rPr>
+        <w:t xml:space="preserve">: </w:t>
+      </w:r>
+      <w:r>
+        <w:rPr>
+          <w:lang w:val="en-GB"/>
+        </w:rPr>
+        <w:t>System configuration with initial data.</w:t>
+      </w:r>
+    </w:p>
+    <w:p>
+      <w:r>
+        <w:rPr>
+          <w:b/>
+          <w:bCs/>
+          <w:lang w:val="en-GB"/>
+        </w:rPr>
+        <w:t>Descripción breve:</w:t>
+      </w:r>
+      <w:r>
+        <w:rPr>
+          <w:lang w:val="en-GB"/>
+        </w:rPr>
+        <w:t xml:space="preserve"> </w:t>
+      </w:r>
+      <w:r>
+        <w:rPr>
+          <w:lang w:val="en-GB"/>
+        </w:rPr>
+        <w:t>The system configuration must include the following initial data:</w:t>
+      </w:r>
+      <w:r>
+        <w:rPr>
+          <w:lang w:val="en-GB"/>
+        </w:rPr>
+        <w:t xml:space="preserve"> </w:t>
+      </w:r>
+      <w:r>
+        <w:rPr>
+          <w:lang w:val="en-GB"/>
+        </w:rPr>
+        <w:t>A system currency, which must be initialised to “EUR”.</w:t>
+      </w:r>
+      <w:r>
+        <w:rPr>
+          <w:lang w:val="en-GB"/>
+        </w:rPr>
+        <w:t xml:space="preserve"> </w:t>
+      </w:r>
+      <w:r>
+        <w:rPr>
+          <w:lang w:val="en-GB"/>
+        </w:rPr>
+        <w:t>A list of accepted currencies, which must be initialised to “EUR”, “USD”, and “GBP”</w:t>
+      </w:r>
+      <w:r>
+        <w:rPr>
+          <w:lang w:val="en-GB"/>
+        </w:rPr>
+        <w:t xml:space="preserve">. </w:t>
+      </w:r>
+      <w:r>
+        <w:t>GROUP</w:t>
+      </w:r>
+      <w:r>
+        <w:t>,</w:t>
+      </w:r>
+      <w:r>
+        <w:t xml:space="preserve"> SUPLEMENTARY.</w:t>
+      </w:r>
+    </w:p>
+    <w:p>
+      <w:r>
+        <w:rPr>
+          <w:b/>
+          <w:bCs/>
+        </w:rPr>
+        <w:t>Asignado a:</w:t>
+      </w:r>
+      <w:r>
+        <w:t xml:space="preserve"> </w:t>
+      </w:r>
+      <w:r>
+        <w:t>Mª Salud Carrera Talaverón</w:t>
+      </w:r>
+      <w:r>
+        <w:t xml:space="preserve"> y Natalia Olmo Villegas</w:t>
+      </w:r>
+      <w:r>
+        <w:t>.</w:t>
+      </w:r>
+    </w:p>
+    <w:p>
+      <w:r>
+        <w:rPr>
+          <w:b/>
+          <w:bCs/>
+        </w:rPr>
+        <w:t>Rol:</w:t>
+      </w:r>
+      <w:r>
+        <w:t xml:space="preserve"> Developer</w:t>
+      </w:r>
+      <w:r>
+        <w:t>.</w:t>
+      </w:r>
+    </w:p>
     <w:p>
       <w:r>
         <w:rPr>
@@ -3056,16 +3193,16 @@
       <w:r>
         <w:t xml:space="preserve"> </w:t>
       </w:r>
-      <w:commentRangeStart w:id="6"/>
+      <w:commentRangeStart w:id="8"/>
       <w:r>
         <w:t>por determinar</w:t>
       </w:r>
-      <w:commentRangeEnd w:id="6"/>
+      <w:commentRangeEnd w:id="8"/>
       <w:r>
         <w:rPr>
           <w:rStyle w:val="Refdecomentario"/>
         </w:rPr>
-        <w:commentReference w:id="6"/>
+        <w:commentReference w:id="8"/>
       </w:r>
       <w:r>
         <w:t>.</w:t>
@@ -3076,22 +3213,21 @@
       <w:pPr>
         <w:pStyle w:val="Ttulo3"/>
       </w:pPr>
-      <w:bookmarkStart w:id="7" w:name="_Toc160291668"/>
+      <w:bookmarkStart w:id="9" w:name="_Toc160291669"/>
       <w:r>
         <w:t>Tarea 0</w:t>
       </w:r>
       <w:r>
-        <w:t>29</w:t>
-      </w:r>
-      <w:bookmarkEnd w:id="7"/>
-    </w:p>
-    <w:p>
-      <w:pPr>
-        <w:rPr>
-          <w:lang w:val="en-GB"/>
-        </w:rPr>
-      </w:pPr>
-      <w:proofErr w:type="spellStart"/>
+        <w:t>31</w:t>
+      </w:r>
+      <w:bookmarkEnd w:id="9"/>
+    </w:p>
+    <w:p>
+      <w:pPr>
+        <w:rPr>
+          <w:lang w:val="en-GB"/>
+        </w:rPr>
+      </w:pPr>
       <w:r>
         <w:rPr>
           <w:b/>
@@ -3100,7 +3236,168 @@
         </w:rPr>
         <w:t>Título</w:t>
       </w:r>
-      <w:proofErr w:type="spellEnd"/>
+      <w:r>
+        <w:rPr>
+          <w:lang w:val="en-GB"/>
+        </w:rPr>
+        <w:t>:</w:t>
+      </w:r>
+      <w:r>
+        <w:rPr>
+          <w:lang w:val="en-GB"/>
+        </w:rPr>
+        <w:t xml:space="preserve"> </w:t>
+      </w:r>
+      <w:r>
+        <w:rPr>
+          <w:lang w:val="en-GB"/>
+        </w:rPr>
+        <w:t>Project aggregates several user stories</w:t>
+      </w:r>
+      <w:r>
+        <w:rPr>
+          <w:lang w:val="en-GB"/>
+        </w:rPr>
+        <w:t>.</w:t>
+      </w:r>
+    </w:p>
+    <w:p>
+      <w:r>
+        <w:rPr>
+          <w:b/>
+          <w:bCs/>
+          <w:lang w:val="en-GB"/>
+        </w:rPr>
+        <w:t>Descripción breve:</w:t>
+      </w:r>
+      <w:r>
+        <w:rPr>
+          <w:lang w:val="en-GB"/>
+        </w:rPr>
+        <w:t xml:space="preserve"> </w:t>
+      </w:r>
+      <w:r>
+        <w:rPr>
+          <w:lang w:val="en-GB"/>
+        </w:rPr>
+        <w:t>A project aggregates several user stories elicited by the same manager. The system must store the following data about them: a code (pattern “[A-Z]{3}-[0-9]{4}”, not blank, unique), a title (not blank, shorter than 76 characters), an abstract (not blank, shorter than 101 characters), an indication on whether it has fatal errors, e.g., panics, a cost (positive or nought), and an optional link with further information. Projects containing fatal errors must be rejected by the system.</w:t>
+      </w:r>
+      <w:r>
+        <w:rPr>
+          <w:lang w:val="en-GB"/>
+        </w:rPr>
+        <w:t xml:space="preserve"> </w:t>
+      </w:r>
+      <w:r>
+        <w:t>INDIVIDUAL, MANDATORY.</w:t>
+      </w:r>
+    </w:p>
+    <w:p>
+      <w:r>
+        <w:rPr>
+          <w:b/>
+          <w:bCs/>
+        </w:rPr>
+        <w:t>Asignado a:</w:t>
+      </w:r>
+      <w:r>
+        <w:t xml:space="preserve"> </w:t>
+      </w:r>
+      <w:r>
+        <w:t>Mª Salud Carrera Talaverón.</w:t>
+      </w:r>
+    </w:p>
+    <w:p>
+      <w:r>
+        <w:rPr>
+          <w:b/>
+          <w:bCs/>
+        </w:rPr>
+        <w:t>Rol:</w:t>
+      </w:r>
+      <w:r>
+        <w:t xml:space="preserve"> Developer</w:t>
+      </w:r>
+      <w:r>
+        <w:t>.</w:t>
+      </w:r>
+    </w:p>
+    <w:p>
+      <w:r>
+        <w:rPr>
+          <w:b/>
+          <w:bCs/>
+        </w:rPr>
+        <w:t>Tiempo Planificado:</w:t>
+      </w:r>
+      <w:r>
+        <w:t xml:space="preserve"> </w:t>
+      </w:r>
+      <w:r>
+        <w:t>1</w:t>
+      </w:r>
+      <w:r>
+        <w:t xml:space="preserve"> hora</w:t>
+      </w:r>
+      <w:r>
+        <w:t>.</w:t>
+      </w:r>
+    </w:p>
+    <w:p>
+      <w:r>
+        <w:rPr>
+          <w:b/>
+          <w:bCs/>
+        </w:rPr>
+        <w:t>Tiempo Real:</w:t>
+      </w:r>
+      <w:r>
+        <w:t xml:space="preserve"> </w:t>
+      </w:r>
+      <w:r>
+        <w:t>45 minutos</w:t>
+      </w:r>
+      <w:r>
+        <w:t>.</w:t>
+      </w:r>
+    </w:p>
+    <w:p/>
+    <w:p>
+      <w:pPr>
+        <w:pStyle w:val="Ttulo3"/>
+        <w:rPr>
+          <w:lang w:val="en-GB"/>
+        </w:rPr>
+      </w:pPr>
+      <w:bookmarkStart w:id="10" w:name="_Toc160291670"/>
+      <w:r>
+        <w:rPr>
+          <w:lang w:val="en-GB"/>
+        </w:rPr>
+        <w:t>Tarea 0</w:t>
+      </w:r>
+      <w:r>
+        <w:rPr>
+          <w:lang w:val="en-GB"/>
+        </w:rPr>
+        <w:t>32</w:t>
+      </w:r>
+      <w:bookmarkEnd w:id="10"/>
+    </w:p>
+    <w:p>
+      <w:pPr>
+        <w:rPr>
+          <w:lang w:val="en-GB"/>
+        </w:rPr>
+      </w:pPr>
+      <w:r>
+        <w:rPr>
+          <w:b/>
+          <w:bCs/>
+          <w:lang w:val="en-GB"/>
+        </w:rPr>
+        <w:t>Título</w:t>
+      </w:r>
       <w:r>
         <w:rPr>
           <w:lang w:val="en-GB"/>
@@ -3111,27 +3408,23 @@
         <w:rPr>
           <w:lang w:val="en-GB"/>
         </w:rPr>
-        <w:t>System configuration with initial data.</w:t>
-      </w:r>
-    </w:p>
-    <w:p>
-      <w:proofErr w:type="spellStart"/>
-      <w:r>
-        <w:rPr>
-          <w:b/>
-          <w:bCs/>
-          <w:lang w:val="en-GB"/>
-        </w:rPr>
-        <w:t>Descripción</w:t>
-      </w:r>
-      <w:proofErr w:type="spellEnd"/>
-      <w:r>
-        <w:rPr>
-          <w:b/>
-          <w:bCs/>
-          <w:lang w:val="en-GB"/>
-        </w:rPr>
-        <w:t xml:space="preserve"> breve:</w:t>
+        <w:t>Store user s</w:t>
+      </w:r>
+      <w:r>
+        <w:rPr>
+          <w:lang w:val="en-GB"/>
+        </w:rPr>
+        <w:t>tories.</w:t>
+      </w:r>
+    </w:p>
+    <w:p>
+      <w:r>
+        <w:rPr>
+          <w:b/>
+          <w:bCs/>
+          <w:lang w:val="en-GB"/>
+        </w:rPr>
+        <w:t>Descripción breve:</w:t>
       </w:r>
       <w:r>
         <w:rPr>
@@ -3143,31 +3436,448 @@
         <w:rPr>
           <w:lang w:val="en-GB"/>
         </w:rPr>
-        <w:t>The system configuration must include the following initial data:</w:t>
-      </w:r>
-      <w:r>
-        <w:rPr>
-          <w:lang w:val="en-GB"/>
-        </w:rPr>
+        <w:t>A user story is a document that a manager uses to represent the smallest unit of work in a project. The system must store the following data about them: a title (not blank, shorter than 76 characters), a description (not blank, shorter than 101 characters), an estimated cost (in hours, positive, not nought), the acceptance criteria (not blank, shorter than 101 characters), a priority (“Must”, “Should”, “Could”, or “Won’t”), and an optional link with further information</w:t>
+      </w:r>
+      <w:r>
+        <w:rPr>
+          <w:lang w:val="en-GB"/>
+        </w:rPr>
+        <w:t xml:space="preserve">. </w:t>
+      </w:r>
+      <w:r>
+        <w:t>INDIVIDUAL, MANDATORY</w:t>
+      </w:r>
+    </w:p>
+    <w:p>
+      <w:r>
+        <w:rPr>
+          <w:b/>
+          <w:bCs/>
+        </w:rPr>
+        <w:t>Asignado a:</w:t>
+      </w:r>
+      <w:r>
         <w:t xml:space="preserve"> </w:t>
       </w:r>
       <w:r>
-        <w:rPr>
-          <w:lang w:val="en-GB"/>
-        </w:rPr>
-        <w:t>A system currency, which must be initialised to “EUR”.</w:t>
-      </w:r>
-      <w:r>
-        <w:rPr>
-          <w:lang w:val="en-GB"/>
-        </w:rPr>
+        <w:t>Mª Salud Carrera Talaverón.</w:t>
+      </w:r>
+    </w:p>
+    <w:p>
+      <w:r>
+        <w:rPr>
+          <w:b/>
+          <w:bCs/>
+        </w:rPr>
+        <w:t>Rol:</w:t>
+      </w:r>
+      <w:r>
+        <w:t xml:space="preserve"> Developer.</w:t>
+      </w:r>
+    </w:p>
+    <w:p>
+      <w:r>
+        <w:rPr>
+          <w:b/>
+          <w:bCs/>
+        </w:rPr>
+        <w:t>Tiempo Planificado:</w:t>
+      </w:r>
+      <w:r>
         <w:t xml:space="preserve"> </w:t>
       </w:r>
       <w:r>
-        <w:rPr>
-          <w:lang w:val="en-GB"/>
-        </w:rPr>
-        <w:t>A list of accepted currencies, which must be initialised to “EUR”, “USD”, and “GBP”</w:t>
+        <w:t>1</w:t>
+      </w:r>
+      <w:r>
+        <w:t xml:space="preserve"> hora</w:t>
+      </w:r>
+      <w:r>
+        <w:t>.</w:t>
+      </w:r>
+    </w:p>
+    <w:p>
+      <w:r>
+        <w:rPr>
+          <w:b/>
+          <w:bCs/>
+        </w:rPr>
+        <w:t>Tiempo Real:</w:t>
+      </w:r>
+      <w:r>
+        <w:t xml:space="preserve"> </w:t>
+      </w:r>
+      <w:r>
+        <w:t>45</w:t>
+      </w:r>
+      <w:r>
+        <w:t xml:space="preserve"> minutos.</w:t>
+      </w:r>
+    </w:p>
+    <w:p/>
+    <w:p>
+      <w:pPr>
+        <w:pStyle w:val="Ttulo3"/>
+        <w:rPr>
+          <w:lang w:val="en-GB"/>
+        </w:rPr>
+      </w:pPr>
+      <w:bookmarkStart w:id="11" w:name="_Toc160291671"/>
+      <w:r>
+        <w:rPr>
+          <w:lang w:val="en-GB"/>
+        </w:rPr>
+        <w:t>Tarea 0</w:t>
+      </w:r>
+      <w:r>
+        <w:rPr>
+          <w:lang w:val="en-GB"/>
+        </w:rPr>
+        <w:t>33</w:t>
+      </w:r>
+      <w:bookmarkEnd w:id="11"/>
+    </w:p>
+    <w:p>
+      <w:pPr>
+        <w:rPr>
+          <w:lang w:val="en-GB"/>
+        </w:rPr>
+      </w:pPr>
+      <w:r>
+        <w:rPr>
+          <w:b/>
+          <w:bCs/>
+          <w:lang w:val="en-GB"/>
+        </w:rPr>
+        <w:t>Título</w:t>
+      </w:r>
+      <w:r>
+        <w:rPr>
+          <w:lang w:val="en-GB"/>
+        </w:rPr>
+        <w:t xml:space="preserve">: </w:t>
+      </w:r>
+      <w:r>
+        <w:rPr>
+          <w:lang w:val="en-GB"/>
+        </w:rPr>
+        <w:t>Handle manager dashboards.</w:t>
+      </w:r>
+    </w:p>
+    <w:p>
+      <w:r>
+        <w:rPr>
+          <w:b/>
+          <w:bCs/>
+          <w:lang w:val="en-GB"/>
+        </w:rPr>
+        <w:t>Descripción breve:</w:t>
+      </w:r>
+      <w:r>
+        <w:rPr>
+          <w:lang w:val="en-GB"/>
+        </w:rPr>
+        <w:t xml:space="preserve"> </w:t>
+      </w:r>
+      <w:r>
+        <w:rPr>
+          <w:lang w:val="en-GB"/>
+        </w:rPr>
+        <w:t>The system must handle manager dashboards with the following data: total number of “must”, “should”, “could”, and “won’t” user stories; average, deviation, minimum, and maximum estimated cost of the user stories; average, deviation, minimum, and maximum cost of the projects.</w:t>
+      </w:r>
+      <w:r>
+        <w:rPr>
+          <w:lang w:val="en-GB"/>
+        </w:rPr>
+        <w:t xml:space="preserve"> </w:t>
+      </w:r>
+      <w:r>
+        <w:t>INDIVIDUAL, MANDATORY.</w:t>
+      </w:r>
+    </w:p>
+    <w:p>
+      <w:r>
+        <w:rPr>
+          <w:b/>
+          <w:bCs/>
+        </w:rPr>
+        <w:t>Asignado a:</w:t>
+      </w:r>
+      <w:r>
+        <w:t xml:space="preserve"> </w:t>
+      </w:r>
+      <w:r>
+        <w:t>Mª Salud Carrera Talaverón.</w:t>
+      </w:r>
+    </w:p>
+    <w:p>
+      <w:r>
+        <w:rPr>
+          <w:b/>
+          <w:bCs/>
+        </w:rPr>
+        <w:t>Rol:</w:t>
+      </w:r>
+      <w:r>
+        <w:t xml:space="preserve"> Developer.</w:t>
+      </w:r>
+    </w:p>
+    <w:p>
+      <w:r>
+        <w:rPr>
+          <w:b/>
+          <w:bCs/>
+        </w:rPr>
+        <w:t>Tiempo Planificado:</w:t>
+      </w:r>
+      <w:r>
+        <w:t xml:space="preserve"> </w:t>
+      </w:r>
+      <w:r>
+        <w:t>1</w:t>
+      </w:r>
+      <w:r>
+        <w:t xml:space="preserve"> hora</w:t>
+      </w:r>
+      <w:r>
+        <w:t>.</w:t>
+      </w:r>
+    </w:p>
+    <w:p>
+      <w:r>
+        <w:rPr>
+          <w:b/>
+          <w:bCs/>
+        </w:rPr>
+        <w:t>Tiempo Real:</w:t>
+      </w:r>
+      <w:r>
+        <w:t xml:space="preserve"> </w:t>
+      </w:r>
+      <w:r>
+        <w:t>1 hora.</w:t>
+      </w:r>
+    </w:p>
+    <w:p/>
+    <w:p>
+      <w:pPr>
+        <w:pStyle w:val="Ttulo3"/>
+        <w:rPr>
+          <w:lang w:val="en-GB"/>
+        </w:rPr>
+      </w:pPr>
+      <w:bookmarkStart w:id="12" w:name="_Toc160291672"/>
+      <w:r>
+        <w:rPr>
+          <w:lang w:val="en-GB"/>
+        </w:rPr>
+        <w:t>Tarea 0</w:t>
+      </w:r>
+      <w:r>
+        <w:rPr>
+          <w:lang w:val="en-GB"/>
+        </w:rPr>
+        <w:t>34</w:t>
+      </w:r>
+      <w:bookmarkEnd w:id="12"/>
+    </w:p>
+    <w:p>
+      <w:pPr>
+        <w:rPr>
+          <w:lang w:val="en-GB"/>
+        </w:rPr>
+      </w:pPr>
+      <w:r>
+        <w:rPr>
+          <w:b/>
+          <w:bCs/>
+          <w:lang w:val="en-GB"/>
+        </w:rPr>
+        <w:t>Título</w:t>
+      </w:r>
+      <w:r>
+        <w:rPr>
+          <w:lang w:val="en-GB"/>
+        </w:rPr>
+        <w:t xml:space="preserve">: </w:t>
+      </w:r>
+      <w:r>
+        <w:rPr>
+          <w:lang w:val="en-GB"/>
+        </w:rPr>
+        <w:t>Testing managers.</w:t>
+      </w:r>
+    </w:p>
+    <w:p>
+      <w:r>
+        <w:rPr>
+          <w:b/>
+          <w:bCs/>
+          <w:lang w:val="en-GB"/>
+        </w:rPr>
+        <w:t>Descripción breve:</w:t>
+      </w:r>
+      <w:r>
+        <w:rPr>
+          <w:lang w:val="en-GB"/>
+        </w:rPr>
+        <w:t xml:space="preserve"> </w:t>
+      </w:r>
+      <w:r>
+        <w:rPr>
+          <w:lang w:val="en-GB"/>
+        </w:rPr>
+        <w:t>Produce assorted sample data to test your application informally. The data must include two manager accounts with credentials “manager1/manager1” and “manager2/manager2”.</w:t>
+      </w:r>
+      <w:r>
+        <w:rPr>
+          <w:lang w:val="en-GB"/>
+        </w:rPr>
+        <w:t xml:space="preserve"> </w:t>
+      </w:r>
+      <w:r>
+        <w:t>INDIVIDUAL, MANDATORY.</w:t>
+      </w:r>
+    </w:p>
+    <w:p>
+      <w:r>
+        <w:rPr>
+          <w:b/>
+          <w:bCs/>
+        </w:rPr>
+        <w:t>Asignado a:</w:t>
+      </w:r>
+      <w:r>
+        <w:t xml:space="preserve"> </w:t>
+      </w:r>
+      <w:r>
+        <w:t>Mª Salud Carrera Talaverón.</w:t>
+      </w:r>
+    </w:p>
+    <w:p>
+      <w:r>
+        <w:rPr>
+          <w:b/>
+          <w:bCs/>
+        </w:rPr>
+        <w:t>Rol:</w:t>
+      </w:r>
+      <w:r>
+        <w:t xml:space="preserve"> Developer.</w:t>
+      </w:r>
+    </w:p>
+    <w:p>
+      <w:r>
+        <w:rPr>
+          <w:b/>
+          <w:bCs/>
+        </w:rPr>
+        <w:t>Tiempo Planificado:</w:t>
+      </w:r>
+      <w:r>
+        <w:t xml:space="preserve"> </w:t>
+      </w:r>
+      <w:r>
+        <w:t>1</w:t>
+      </w:r>
+      <w:r>
+        <w:t xml:space="preserve"> hora</w:t>
+      </w:r>
+      <w:r>
+        <w:t>.</w:t>
+      </w:r>
+    </w:p>
+    <w:p>
+      <w:r>
+        <w:rPr>
+          <w:b/>
+          <w:bCs/>
+        </w:rPr>
+        <w:t>Tiempo Real:</w:t>
+      </w:r>
+      <w:r>
+        <w:t xml:space="preserve"> </w:t>
+      </w:r>
+      <w:r>
+        <w:t>30 minutos.</w:t>
+      </w:r>
+    </w:p>
+    <w:p/>
+    <w:p>
+      <w:pPr>
+        <w:pStyle w:val="Ttulo3"/>
+        <w:rPr>
+          <w:lang w:val="en-GB"/>
+        </w:rPr>
+      </w:pPr>
+      <w:bookmarkStart w:id="13" w:name="_Toc160291673"/>
+      <w:r>
+        <w:rPr>
+          <w:lang w:val="en-GB"/>
+        </w:rPr>
+        <w:t>Tarea 0</w:t>
+      </w:r>
+      <w:r>
+        <w:rPr>
+          <w:lang w:val="en-GB"/>
+        </w:rPr>
+        <w:t>35</w:t>
+      </w:r>
+      <w:bookmarkEnd w:id="13"/>
+    </w:p>
+    <w:p>
+      <w:pPr>
+        <w:rPr>
+          <w:lang w:val="en-GB"/>
+        </w:rPr>
+      </w:pPr>
+      <w:r>
+        <w:rPr>
+          <w:b/>
+          <w:bCs/>
+          <w:lang w:val="en-GB"/>
+        </w:rPr>
+        <w:t>Título</w:t>
+      </w:r>
+      <w:r>
+        <w:rPr>
+          <w:lang w:val="en-GB"/>
+        </w:rPr>
+        <w:t xml:space="preserve">: </w:t>
+      </w:r>
+      <w:r>
+        <w:rPr>
+          <w:lang w:val="en-GB"/>
+        </w:rPr>
+        <w:t>Add the project-specific role "manager"</w:t>
+      </w:r>
+      <w:r>
+        <w:rPr>
+          <w:lang w:val="en-GB"/>
+        </w:rPr>
+        <w:t>.</w:t>
+      </w:r>
+    </w:p>
+    <w:p>
+      <w:r>
+        <w:rPr>
+          <w:b/>
+          <w:bCs/>
+          <w:lang w:val="en-GB"/>
+        </w:rPr>
+        <w:t>Descripción breve:</w:t>
+      </w:r>
+      <w:r>
+        <w:rPr>
+          <w:lang w:val="en-GB"/>
+        </w:rPr>
+        <w:t xml:space="preserve"> </w:t>
+      </w:r>
+      <w:r>
+        <w:rPr>
+          <w:lang w:val="en-GB"/>
+        </w:rPr>
+        <w:t>There is a new project-specific role called manager, which has the following profile data: degree (not blank, shorter than 76 characters), an overview (not blank, shorter than 101 characters), list of certifications (not blank, shorter than 101 characters), and an optional link with further information</w:t>
       </w:r>
       <w:r>
         <w:rPr>
@@ -3176,13 +3886,520 @@
         <w:t xml:space="preserve">. </w:t>
       </w:r>
       <w:r>
+        <w:t>INDIVIDUAL, SUPPLEMENTARY.</w:t>
+      </w:r>
+    </w:p>
+    <w:p>
+      <w:r>
+        <w:rPr>
+          <w:b/>
+          <w:bCs/>
+        </w:rPr>
+        <w:t>Asignado a:</w:t>
+      </w:r>
+      <w:r>
+        <w:t xml:space="preserve"> </w:t>
+      </w:r>
+      <w:r>
+        <w:t>Mª Salud Carrera Talaverón.</w:t>
+      </w:r>
+    </w:p>
+    <w:p>
+      <w:r>
+        <w:rPr>
+          <w:b/>
+          <w:bCs/>
+        </w:rPr>
+        <w:t>Rol:</w:t>
+      </w:r>
+      <w:r>
+        <w:t xml:space="preserve"> Developer.</w:t>
+      </w:r>
+    </w:p>
+    <w:p>
+      <w:r>
+        <w:rPr>
+          <w:b/>
+          <w:bCs/>
+        </w:rPr>
+        <w:t>Tiempo Planificado:</w:t>
+      </w:r>
+      <w:r>
+        <w:t xml:space="preserve"> </w:t>
+      </w:r>
+      <w:r>
+        <w:t>1</w:t>
+      </w:r>
+      <w:r>
+        <w:t xml:space="preserve"> hora</w:t>
+      </w:r>
+      <w:r>
+        <w:t>.</w:t>
+      </w:r>
+    </w:p>
+    <w:p>
+      <w:r>
+        <w:rPr>
+          <w:b/>
+          <w:bCs/>
+        </w:rPr>
+        <w:t>Tiempo Real:</w:t>
+      </w:r>
+      <w:r>
+        <w:t xml:space="preserve"> </w:t>
+      </w:r>
+      <w:r>
+        <w:t>1</w:t>
+      </w:r>
+      <w:r>
+        <w:t xml:space="preserve"> hora.</w:t>
+      </w:r>
+    </w:p>
+    <w:p/>
+    <w:p>
+      <w:pPr>
+        <w:pStyle w:val="Ttulo3"/>
+      </w:pPr>
+      <w:bookmarkStart w:id="14" w:name="_Toc160291674"/>
+      <w:r>
+        <w:t>Tarea 036</w:t>
+      </w:r>
+      <w:bookmarkEnd w:id="14"/>
+    </w:p>
+    <w:p>
+      <w:r>
+        <w:rPr>
+          <w:b/>
+          <w:bCs/>
+        </w:rPr>
+        <w:t>Título</w:t>
+      </w:r>
+      <w:r>
+        <w:t>: Produce a UML domain model S1.</w:t>
+      </w:r>
+    </w:p>
+    <w:p>
+      <w:r>
+        <w:rPr>
+          <w:b/>
+          <w:bCs/>
+        </w:rPr>
+        <w:t>Descripción breve:</w:t>
+      </w:r>
+      <w:r>
+        <w:t xml:space="preserve"> Produce a UML domain model. </w:t>
+      </w:r>
+      <w:r>
+        <w:t>INDIVIDUAL, SUPPLEMENTARY.</w:t>
+      </w:r>
+    </w:p>
+    <w:p>
+      <w:r>
+        <w:rPr>
+          <w:b/>
+          <w:bCs/>
+        </w:rPr>
+        <w:t>Asignado a:</w:t>
+      </w:r>
+      <w:r>
+        <w:t xml:space="preserve"> </w:t>
+      </w:r>
+      <w:r>
+        <w:t>Mª Salud Carrera Talaverón.</w:t>
+      </w:r>
+    </w:p>
+    <w:p>
+      <w:r>
+        <w:rPr>
+          <w:b/>
+          <w:bCs/>
+        </w:rPr>
+        <w:t>Rol:</w:t>
+      </w:r>
+      <w:r>
+        <w:t xml:space="preserve"> Developer.</w:t>
+      </w:r>
+    </w:p>
+    <w:p>
+      <w:r>
+        <w:rPr>
+          <w:b/>
+          <w:bCs/>
+        </w:rPr>
+        <w:t>Tiempo Planificado:</w:t>
+      </w:r>
+      <w:r>
+        <w:t xml:space="preserve"> </w:t>
+      </w:r>
+      <w:r>
+        <w:t>1</w:t>
+      </w:r>
+      <w:r>
+        <w:t xml:space="preserve"> hora</w:t>
+      </w:r>
+      <w:r>
+        <w:t>.</w:t>
+      </w:r>
+    </w:p>
+    <w:p>
+      <w:r>
+        <w:rPr>
+          <w:b/>
+          <w:bCs/>
+        </w:rPr>
+        <w:t>Tiempo Real:</w:t>
+      </w:r>
+      <w:r>
+        <w:t xml:space="preserve"> </w:t>
+      </w:r>
+      <w:r>
+        <w:t>1 hora.</w:t>
+      </w:r>
+    </w:p>
+    <w:p/>
+    <w:p>
+      <w:pPr>
+        <w:pStyle w:val="Ttulo3"/>
+      </w:pPr>
+      <w:bookmarkStart w:id="15" w:name="_Toc160291675"/>
+      <w:r>
+        <w:t>Tarea 037</w:t>
+      </w:r>
+      <w:bookmarkEnd w:id="15"/>
+    </w:p>
+    <w:p>
+      <w:r>
+        <w:rPr>
+          <w:b/>
+          <w:bCs/>
+        </w:rPr>
+        <w:t>Título</w:t>
+      </w:r>
+      <w:r>
+        <w:t>: Analysis report S1 (D02).</w:t>
+      </w:r>
+    </w:p>
+    <w:p>
+      <w:r>
+        <w:rPr>
+          <w:b/>
+          <w:bCs/>
+        </w:rPr>
+        <w:t>Descripción breve:</w:t>
+      </w:r>
+      <w:r>
+        <w:t xml:space="preserve"> Produce a</w:t>
+      </w:r>
+      <w:r>
+        <w:t>n analysis report</w:t>
+      </w:r>
+      <w:r>
+        <w:t>. INDIVIDUAL, SUPPLEMENTARY.</w:t>
+      </w:r>
+    </w:p>
+    <w:p>
+      <w:r>
+        <w:rPr>
+          <w:b/>
+          <w:bCs/>
+        </w:rPr>
+        <w:t>Asignado a:</w:t>
+      </w:r>
+      <w:r>
+        <w:t xml:space="preserve"> </w:t>
+      </w:r>
+      <w:r>
+        <w:t>Mª Salud Carrera Talaverón.</w:t>
+      </w:r>
+    </w:p>
+    <w:p>
+      <w:r>
+        <w:rPr>
+          <w:b/>
+          <w:bCs/>
+        </w:rPr>
+        <w:t>Rol:</w:t>
+      </w:r>
+      <w:r>
+        <w:t xml:space="preserve"> Developer</w:t>
+      </w:r>
+      <w:r>
+        <w:t>, Tester</w:t>
+      </w:r>
+      <w:r>
+        <w:t>.</w:t>
+      </w:r>
+    </w:p>
+    <w:p>
+      <w:r>
+        <w:rPr>
+          <w:b/>
+          <w:bCs/>
+        </w:rPr>
+        <w:t>Tiempo Planificado:</w:t>
+      </w:r>
+      <w:r>
+        <w:t xml:space="preserve"> </w:t>
+      </w:r>
+      <w:r>
+        <w:t>2</w:t>
+      </w:r>
+      <w:r>
+        <w:t xml:space="preserve"> hora</w:t>
+      </w:r>
+      <w:r>
+        <w:t>s.</w:t>
+      </w:r>
+    </w:p>
+    <w:p>
+      <w:r>
+        <w:rPr>
+          <w:b/>
+          <w:bCs/>
+        </w:rPr>
+        <w:t>Tiempo Real:</w:t>
+      </w:r>
+      <w:r>
+        <w:t xml:space="preserve"> </w:t>
+      </w:r>
+      <w:commentRangeStart w:id="16"/>
+      <w:r>
+        <w:t>por determinar</w:t>
+      </w:r>
+      <w:commentRangeEnd w:id="16"/>
+      <w:r>
+        <w:rPr>
+          <w:rStyle w:val="Refdecomentario"/>
+        </w:rPr>
+        <w:commentReference w:id="16"/>
+      </w:r>
+      <w:r>
+        <w:t>.</w:t>
+      </w:r>
+    </w:p>
+    <w:p>
+      <w:pPr>
+        <w:pStyle w:val="Ttulo3"/>
+      </w:pPr>
+      <w:bookmarkStart w:id="17" w:name="_Toc160291676"/>
+      <w:r>
+        <w:t>Tarea 03</w:t>
+      </w:r>
+      <w:r>
+        <w:t>8</w:t>
+      </w:r>
+      <w:bookmarkEnd w:id="17"/>
+    </w:p>
+    <w:p>
+      <w:pPr>
+        <w:rPr>
+          <w:lang w:val="en-GB"/>
+        </w:rPr>
+      </w:pPr>
+      <w:r>
+        <w:rPr>
+          <w:b/>
+          <w:bCs/>
+          <w:lang w:val="en-GB"/>
+        </w:rPr>
+        <w:t>Título</w:t>
+      </w:r>
+      <w:r>
+        <w:rPr>
+          <w:lang w:val="en-GB"/>
+        </w:rPr>
+        <w:t>: PnP report S1 (D02)</w:t>
+      </w:r>
+      <w:r>
+        <w:rPr>
+          <w:lang w:val="en-GB"/>
+        </w:rPr>
+        <w:t>.</w:t>
+      </w:r>
+    </w:p>
+    <w:p>
+      <w:pPr>
+        <w:rPr>
+          <w:lang w:val="en-GB"/>
+        </w:rPr>
+      </w:pPr>
+      <w:r>
+        <w:rPr>
+          <w:b/>
+          <w:bCs/>
+          <w:lang w:val="en-GB"/>
+        </w:rPr>
+        <w:t>Descripción breve:</w:t>
+      </w:r>
+      <w:r>
+        <w:rPr>
+          <w:lang w:val="en-GB"/>
+        </w:rPr>
+        <w:t xml:space="preserve"> Produce a </w:t>
+      </w:r>
+      <w:r>
+        <w:rPr>
+          <w:lang w:val="en-GB"/>
+        </w:rPr>
+        <w:t>planning</w:t>
+      </w:r>
+      <w:r>
+        <w:rPr>
+          <w:lang w:val="en-GB"/>
+        </w:rPr>
+        <w:t xml:space="preserve"> and </w:t>
+      </w:r>
+      <w:r>
+        <w:rPr>
+          <w:lang w:val="en-GB"/>
+        </w:rPr>
+        <w:t>progress</w:t>
+      </w:r>
+      <w:r>
+        <w:rPr>
+          <w:lang w:val="en-GB"/>
+        </w:rPr>
+        <w:t xml:space="preserve"> report. </w:t>
+      </w:r>
+      <w:r>
+        <w:rPr>
+          <w:lang w:val="en-GB"/>
+        </w:rPr>
+        <w:t>INDIVIDUAL, SUPPLEMENTARY.</w:t>
+      </w:r>
+    </w:p>
+    <w:p>
+      <w:r>
+        <w:rPr>
+          <w:b/>
+          <w:bCs/>
+        </w:rPr>
+        <w:t>Asignado a:</w:t>
+      </w:r>
+      <w:r>
+        <w:t xml:space="preserve"> </w:t>
+      </w:r>
+      <w:r>
+        <w:t>Mª Salud Carrera Talaverón.</w:t>
+      </w:r>
+    </w:p>
+    <w:p>
+      <w:r>
+        <w:rPr>
+          <w:b/>
+          <w:bCs/>
+        </w:rPr>
+        <w:t>Rol:</w:t>
+      </w:r>
+      <w:r>
+        <w:t xml:space="preserve"> Developer</w:t>
+      </w:r>
+      <w:r>
+        <w:t>, Tester</w:t>
+      </w:r>
+      <w:r>
+        <w:t>.</w:t>
+      </w:r>
+    </w:p>
+    <w:p>
+      <w:r>
+        <w:rPr>
+          <w:b/>
+          <w:bCs/>
+        </w:rPr>
+        <w:t>Tiempo Planificado:</w:t>
+      </w:r>
+      <w:r>
+        <w:t xml:space="preserve"> </w:t>
+      </w:r>
+      <w:r>
+        <w:t>3</w:t>
+      </w:r>
+      <w:r>
+        <w:t xml:space="preserve"> hora</w:t>
+      </w:r>
+      <w:r>
+        <w:t>s.</w:t>
+      </w:r>
+    </w:p>
+    <w:p>
+      <w:r>
+        <w:rPr>
+          <w:b/>
+          <w:bCs/>
+        </w:rPr>
+        <w:t>Tiempo Real:</w:t>
+      </w:r>
+      <w:r>
+        <w:t xml:space="preserve"> </w:t>
+      </w:r>
+      <w:commentRangeStart w:id="18"/>
+      <w:r>
+        <w:t>por determinar</w:t>
+      </w:r>
+      <w:commentRangeEnd w:id="18"/>
+      <w:r>
+        <w:rPr>
+          <w:rStyle w:val="Refdecomentario"/>
+        </w:rPr>
+        <w:commentReference w:id="18"/>
+      </w:r>
+      <w:r>
+        <w:t>.</w:t>
+      </w:r>
+    </w:p>
+    <w:p>
+      <w:pPr>
+        <w:jc w:val="left"/>
+      </w:pPr>
+    </w:p>
+    <w:p>
+      <w:pPr>
+        <w:pStyle w:val="Ttulo3"/>
+      </w:pPr>
+      <w:bookmarkStart w:id="19" w:name="_Toc160291677"/>
+      <w:r>
+        <w:t>Tarea 0</w:t>
+      </w:r>
+      <w:r>
+        <w:t>73</w:t>
+      </w:r>
+      <w:bookmarkEnd w:id="19"/>
+    </w:p>
+    <w:p>
+      <w:r>
+        <w:rPr>
+          <w:b/>
+          <w:bCs/>
+        </w:rPr>
+        <w:t>Título</w:t>
+      </w:r>
+      <w:r>
+        <w:t xml:space="preserve">: Produce a UML domain model </w:t>
+      </w:r>
+      <w:r>
+        <w:t>G</w:t>
+      </w:r>
+      <w:r>
+        <w:t>.</w:t>
+      </w:r>
+    </w:p>
+    <w:p>
+      <w:r>
+        <w:rPr>
+          <w:b/>
+          <w:bCs/>
+        </w:rPr>
+        <w:t>Descripción breve:</w:t>
+      </w:r>
+      <w:r>
+        <w:t xml:space="preserve"> Produce a UML domain model. </w:t>
+      </w:r>
+      <w:r>
         <w:t>GROUP</w:t>
       </w:r>
       <w:r>
-        <w:t>,</w:t>
-      </w:r>
-      <w:r>
-        <w:t xml:space="preserve"> SUPLEMENTARY.</w:t>
+        <w:t>, SUPPLEMENTARY.</w:t>
       </w:r>
     </w:p>
     <w:p>
@@ -3196,16 +4413,38 @@
       <w:r>
         <w:t xml:space="preserve"> </w:t>
       </w:r>
-      <w:proofErr w:type="spellStart"/>
-      <w:r>
-        <w:t>Mª</w:t>
-      </w:r>
-      <w:proofErr w:type="spellEnd"/>
-      <w:r>
-        <w:t xml:space="preserve"> Salud Carrera Talaverón</w:t>
-      </w:r>
-      <w:r>
-        <w:t xml:space="preserve"> y Natalia Olmo Villegas</w:t>
+      <w:r>
+        <w:t>Mª Salud Carrera Talaverón y Natalia Olmo Villegas.</w:t>
+      </w:r>
+    </w:p>
+    <w:p>
+      <w:r>
+        <w:rPr>
+          <w:b/>
+          <w:bCs/>
+        </w:rPr>
+        <w:t>Rol:</w:t>
+      </w:r>
+      <w:r>
+        <w:t xml:space="preserve"> Developer.</w:t>
+      </w:r>
+    </w:p>
+    <w:p>
+      <w:r>
+        <w:rPr>
+          <w:b/>
+          <w:bCs/>
+        </w:rPr>
+        <w:t>Tiempo Planificado:</w:t>
+      </w:r>
+      <w:r>
+        <w:t xml:space="preserve"> </w:t>
+      </w:r>
+      <w:r>
+        <w:t>1</w:t>
+      </w:r>
+      <w:r>
+        <w:t xml:space="preserve"> hora</w:t>
       </w:r>
       <w:r>
         <w:t>.</w:t>
@@ -3217,16 +4456,112 @@
           <w:b/>
           <w:bCs/>
         </w:rPr>
+        <w:t>Tiempo Real:</w:t>
+      </w:r>
+      <w:r>
+        <w:t xml:space="preserve"> </w:t>
+      </w:r>
+      <w:commentRangeStart w:id="20"/>
+      <w:r>
+        <w:t>por determinar</w:t>
+      </w:r>
+      <w:commentRangeEnd w:id="20"/>
+      <w:r>
+        <w:rPr>
+          <w:rStyle w:val="Refdecomentario"/>
+        </w:rPr>
+        <w:commentReference w:id="20"/>
+      </w:r>
+      <w:r>
+        <w:t>.</w:t>
+      </w:r>
+    </w:p>
+    <w:p>
+      <w:pPr>
+        <w:jc w:val="left"/>
+      </w:pPr>
+    </w:p>
+    <w:p>
+      <w:pPr>
+        <w:pStyle w:val="Ttulo3"/>
+      </w:pPr>
+      <w:bookmarkStart w:id="21" w:name="_Toc160291678"/>
+      <w:r>
+        <w:t>Tarea 0</w:t>
+      </w:r>
+      <w:r>
+        <w:t>43/T</w:t>
+      </w:r>
+      <w:bookmarkEnd w:id="21"/>
+    </w:p>
+    <w:p>
+      <w:r>
+        <w:rPr>
+          <w:b/>
+          <w:bCs/>
+        </w:rPr>
+        <w:t>Título</w:t>
+      </w:r>
+      <w:r>
+        <w:t xml:space="preserve">: </w:t>
+      </w:r>
+      <w:r>
+        <w:t>Revisión de la tarea 043.</w:t>
+      </w:r>
+    </w:p>
+    <w:p>
+      <w:r>
+        <w:rPr>
+          <w:b/>
+          <w:bCs/>
+        </w:rPr>
+        <w:t>Descripción breve:</w:t>
+      </w:r>
+      <w:r>
+        <w:t xml:space="preserve"> </w:t>
+      </w:r>
+      <w:r>
+        <w:t>Revisión de la tarea 043 implementada por Natalia Olmo Villegas, consistente en añadir el rol “cliente”</w:t>
+      </w:r>
+      <w:r>
+        <w:t xml:space="preserve">. INDIVIDUAL, </w:t>
+      </w:r>
+      <w:r>
+        <w:t>REVIEW</w:t>
+      </w:r>
+      <w:r>
+        <w:t>.</w:t>
+      </w:r>
+    </w:p>
+    <w:p>
+      <w:r>
+        <w:rPr>
+          <w:b/>
+          <w:bCs/>
+        </w:rPr>
+        <w:t>Asignado a:</w:t>
+      </w:r>
+      <w:r>
+        <w:t xml:space="preserve"> </w:t>
+      </w:r>
+      <w:r>
+        <w:t>Mª Salud Carrera Talaverón.</w:t>
+      </w:r>
+    </w:p>
+    <w:p>
+      <w:r>
+        <w:rPr>
+          <w:b/>
+          <w:bCs/>
+        </w:rPr>
         <w:t>Rol:</w:t>
       </w:r>
       <w:r>
         <w:t xml:space="preserve"> </w:t>
       </w:r>
-      <w:proofErr w:type="spellStart"/>
-      <w:r>
-        <w:t>Developer</w:t>
-      </w:r>
-      <w:proofErr w:type="spellEnd"/>
+      <w:r>
+        <w:t>Tester</w:t>
+      </w:r>
       <w:r>
         <w:t>.</w:t>
       </w:r>
@@ -3243,13 +4578,13 @@
         <w:t xml:space="preserve"> </w:t>
       </w:r>
       <w:r>
-        <w:t>2</w:t>
+        <w:t>1</w:t>
       </w:r>
       <w:r>
         <w:t xml:space="preserve"> hora</w:t>
       </w:r>
       <w:r>
-        <w:t>s.</w:t>
+        <w:t>.</w:t>
       </w:r>
     </w:p>
     <w:p>
@@ -3263,1858 +4598,140 @@
       <w:r>
         <w:t xml:space="preserve"> </w:t>
       </w:r>
-      <w:commentRangeStart w:id="8"/>
-      <w:r>
-        <w:t>por determinar</w:t>
-      </w:r>
-      <w:commentRangeEnd w:id="8"/>
-      <w:r>
-        <w:rPr>
-          <w:rStyle w:val="Refdecomentario"/>
-        </w:rPr>
-        <w:commentReference w:id="8"/>
+      <w:r>
+        <w:t>15 minutos.</w:t>
+      </w:r>
+    </w:p>
+    <w:p>
+      <w:pPr>
+        <w:jc w:val="left"/>
+      </w:pPr>
+    </w:p>
+    <w:p>
+      <w:pPr>
+        <w:pStyle w:val="Ttulo3"/>
+      </w:pPr>
+      <w:bookmarkStart w:id="22" w:name="_Toc160291679"/>
+      <w:r>
+        <w:t>Tarea 0</w:t>
+      </w:r>
+      <w:r>
+        <w:t>67/T</w:t>
+      </w:r>
+      <w:bookmarkEnd w:id="22"/>
+    </w:p>
+    <w:p>
+      <w:r>
+        <w:rPr>
+          <w:b/>
+          <w:bCs/>
+        </w:rPr>
+        <w:t>Título</w:t>
+      </w:r>
+      <w:r>
+        <w:t xml:space="preserve">: </w:t>
+      </w:r>
+      <w:r>
+        <w:t>Revisión de la tarea 067.</w:t>
+      </w:r>
+    </w:p>
+    <w:p>
+      <w:r>
+        <w:rPr>
+          <w:b/>
+          <w:bCs/>
+        </w:rPr>
+        <w:t>Descripción breve:</w:t>
+      </w:r>
+      <w:r>
+        <w:t xml:space="preserve"> </w:t>
+      </w:r>
+      <w:r>
+        <w:t>Revisión de la tarea 067 implementada por Joaquín González Ganfornina, consistente en añadir el rol “auditor”</w:t>
+      </w:r>
+      <w:r>
+        <w:t xml:space="preserve">. INDIVIDUAL, </w:t>
+      </w:r>
+      <w:r>
+        <w:t>REVIEW</w:t>
       </w:r>
       <w:r>
         <w:t>.</w:t>
       </w:r>
     </w:p>
-    <w:p/>
-    <w:p>
-      <w:pPr>
-        <w:pStyle w:val="Ttulo3"/>
-      </w:pPr>
-      <w:bookmarkStart w:id="9" w:name="_Toc160291669"/>
-      <w:r>
-        <w:t>Tarea 0</w:t>
-      </w:r>
-      <w:r>
-        <w:t>31</w:t>
-      </w:r>
-      <w:bookmarkEnd w:id="9"/>
-    </w:p>
-    <w:p>
-      <w:pPr>
-        <w:rPr>
-          <w:lang w:val="en-GB"/>
-        </w:rPr>
-      </w:pPr>
-      <w:proofErr w:type="spellStart"/>
-      <w:r>
-        <w:rPr>
-          <w:b/>
-          <w:bCs/>
-          <w:lang w:val="en-GB"/>
-        </w:rPr>
-        <w:t>Título</w:t>
-      </w:r>
-      <w:proofErr w:type="spellEnd"/>
-      <w:r>
-        <w:rPr>
-          <w:lang w:val="en-GB"/>
-        </w:rPr>
-        <w:t>:</w:t>
-      </w:r>
-      <w:r>
-        <w:rPr>
-          <w:lang w:val="en-GB"/>
-        </w:rPr>
+    <w:p>
+      <w:r>
+        <w:rPr>
+          <w:b/>
+          <w:bCs/>
+        </w:rPr>
+        <w:t>Asignado a:</w:t>
+      </w:r>
+      <w:r>
         <w:t xml:space="preserve"> </w:t>
       </w:r>
       <w:r>
-        <w:rPr>
-          <w:lang w:val="en-GB"/>
-        </w:rPr>
-        <w:t>Project aggregates several user stories</w:t>
-      </w:r>
-      <w:r>
-        <w:rPr>
-          <w:lang w:val="en-GB"/>
-        </w:rPr>
+        <w:t>Mª Salud Carrera Talaverón.</w:t>
+      </w:r>
+    </w:p>
+    <w:p>
+      <w:r>
+        <w:rPr>
+          <w:b/>
+          <w:bCs/>
+        </w:rPr>
+        <w:t>Rol:</w:t>
+      </w:r>
+      <w:r>
+        <w:t xml:space="preserve"> </w:t>
+      </w:r>
+      <w:r>
+        <w:t>Tester</w:t>
+      </w:r>
+      <w:r>
         <w:t>.</w:t>
       </w:r>
     </w:p>
     <w:p>
-      <w:proofErr w:type="spellStart"/>
-      <w:r>
-        <w:rPr>
-          <w:b/>
-          <w:bCs/>
-          <w:lang w:val="en-GB"/>
-        </w:rPr>
-        <w:t>Descripción</w:t>
-      </w:r>
-      <w:proofErr w:type="spellEnd"/>
-      <w:r>
-        <w:rPr>
-          <w:b/>
-          <w:bCs/>
-          <w:lang w:val="en-GB"/>
-        </w:rPr>
-        <w:t xml:space="preserve"> breve:</w:t>
-      </w:r>
-      <w:r>
-        <w:rPr>
-          <w:lang w:val="en-GB"/>
-        </w:rPr>
+      <w:r>
+        <w:rPr>
+          <w:b/>
+          <w:bCs/>
+        </w:rPr>
+        <w:t>Tiempo Planificado:</w:t>
+      </w:r>
+      <w:r>
         <w:t xml:space="preserve"> </w:t>
       </w:r>
       <w:r>
-        <w:rPr>
-          <w:lang w:val="en-GB"/>
-        </w:rPr>
-        <w:t>A project aggregates several user stories elicited by the same manager. The system must store the following data about them: a code (pattern “[A-Z]{3}-[0-9]{4}”, not blank, unique), a title (not blank, shorter than 76 characters), an abstract (not blank, shorter than 101 characters), an indication on whether it has fatal errors, e.g., panics, a cost (positive or nought), and an optional link with further information. Projects containing fatal errors must be rejected by the system.</w:t>
-      </w:r>
-      <w:r>
-        <w:rPr>
-          <w:lang w:val="en-GB"/>
-        </w:rPr>
+        <w:t>1</w:t>
+      </w:r>
+      <w:r>
+        <w:t xml:space="preserve"> hora</w:t>
+      </w:r>
+      <w:r>
+        <w:t>.</w:t>
+      </w:r>
+    </w:p>
+    <w:p>
+      <w:r>
+        <w:rPr>
+          <w:b/>
+          <w:bCs/>
+        </w:rPr>
+        <w:t>Tiempo Real:</w:t>
+      </w:r>
+      <w:r>
         <w:t xml:space="preserve"> </w:t>
       </w:r>
       <w:r>
-        <w:t>INDIVIDUAL, MANDATORY.</w:t>
-      </w:r>
-    </w:p>
-    <w:p>
-      <w:r>
-        <w:rPr>
-          <w:b/>
-          <w:bCs/>
-        </w:rPr>
-        <w:t>Asignado a:</w:t>
-      </w:r>
-      <w:r>
-        <w:t xml:space="preserve"> </w:t>
-      </w:r>
-      <w:proofErr w:type="spellStart"/>
-      <w:r>
-        <w:t>Mª</w:t>
-      </w:r>
-      <w:proofErr w:type="spellEnd"/>
-      <w:r>
-        <w:t xml:space="preserve"> Salud Carrera Talaverón.</w:t>
-      </w:r>
-    </w:p>
-    <w:p>
-      <w:r>
-        <w:rPr>
-          <w:b/>
-          <w:bCs/>
-        </w:rPr>
-        <w:t>Rol:</w:t>
-      </w:r>
-      <w:r>
-        <w:t xml:space="preserve"> </w:t>
-      </w:r>
-      <w:proofErr w:type="spellStart"/>
-      <w:r>
-        <w:t>Developer</w:t>
-      </w:r>
-      <w:proofErr w:type="spellEnd"/>
-      <w:r>
-        <w:t>.</w:t>
-      </w:r>
-    </w:p>
-    <w:p>
-      <w:r>
-        <w:rPr>
-          <w:b/>
-          <w:bCs/>
-        </w:rPr>
-        <w:t>Tiempo Planificado:</w:t>
-      </w:r>
-      <w:r>
-        <w:t xml:space="preserve"> </w:t>
-      </w:r>
-      <w:r>
-        <w:t>1</w:t>
-      </w:r>
-      <w:r>
-        <w:t xml:space="preserve"> hora</w:t>
-      </w:r>
-      <w:r>
-        <w:t>.</w:t>
-      </w:r>
-    </w:p>
-    <w:p>
-      <w:r>
-        <w:rPr>
-          <w:b/>
-          <w:bCs/>
-        </w:rPr>
-        <w:t>Tiempo Real:</w:t>
-      </w:r>
-      <w:r>
-        <w:t xml:space="preserve"> </w:t>
-      </w:r>
-      <w:r>
-        <w:t>45 minutos</w:t>
-      </w:r>
-      <w:r>
-        <w:t>.</w:t>
-      </w:r>
-    </w:p>
-    <w:p/>
-    <w:p>
-      <w:pPr>
-        <w:pStyle w:val="Ttulo3"/>
-        <w:rPr>
-          <w:lang w:val="en-GB"/>
-        </w:rPr>
-      </w:pPr>
-      <w:bookmarkStart w:id="10" w:name="_Toc160291670"/>
-      <w:r>
-        <w:rPr>
-          <w:lang w:val="en-GB"/>
-        </w:rPr>
-        <w:t>Tarea 0</w:t>
-      </w:r>
-      <w:r>
-        <w:rPr>
-          <w:lang w:val="en-GB"/>
-        </w:rPr>
-        <w:t>32</w:t>
-      </w:r>
-      <w:bookmarkEnd w:id="10"/>
-    </w:p>
-    <w:p>
-      <w:pPr>
-        <w:rPr>
-          <w:lang w:val="en-GB"/>
-        </w:rPr>
-      </w:pPr>
-      <w:proofErr w:type="spellStart"/>
-      <w:r>
-        <w:rPr>
-          <w:b/>
-          <w:bCs/>
-          <w:lang w:val="en-GB"/>
-        </w:rPr>
-        <w:t>Título</w:t>
-      </w:r>
-      <w:proofErr w:type="spellEnd"/>
-      <w:r>
-        <w:rPr>
-          <w:lang w:val="en-GB"/>
-        </w:rPr>
-        <w:t xml:space="preserve">: </w:t>
-      </w:r>
-      <w:r>
-        <w:rPr>
-          <w:lang w:val="en-GB"/>
-        </w:rPr>
-        <w:t>Store user s</w:t>
-      </w:r>
-      <w:r>
-        <w:rPr>
-          <w:lang w:val="en-GB"/>
-        </w:rPr>
-        <w:t>tories.</w:t>
-      </w:r>
-    </w:p>
-    <w:p>
-      <w:proofErr w:type="spellStart"/>
-      <w:r>
-        <w:rPr>
-          <w:b/>
-          <w:bCs/>
-          <w:lang w:val="en-GB"/>
-        </w:rPr>
-        <w:t>Descripción</w:t>
-      </w:r>
-      <w:proofErr w:type="spellEnd"/>
-      <w:r>
-        <w:rPr>
-          <w:b/>
-          <w:bCs/>
-          <w:lang w:val="en-GB"/>
-        </w:rPr>
-        <w:t xml:space="preserve"> breve:</w:t>
-      </w:r>
-      <w:r>
-        <w:rPr>
-          <w:lang w:val="en-GB"/>
-        </w:rPr>
-        <w:t xml:space="preserve"> </w:t>
-      </w:r>
-      <w:r>
-        <w:rPr>
-          <w:lang w:val="en-GB"/>
-        </w:rPr>
-        <w:t>A user story is a document that a manager uses to represent the smallest unit of work in a project. The system must store the following data about them: a title (not blank, shorter than 76 characters), a description (not blank, shorter than 101 characters), an estimated cost (in hours, positive, not nought), the acceptance criteria (not blank, shorter than 101 characters), a priority (“Must”, “Should”, “Could”, or “Won’t”), and an optional link with further information</w:t>
-      </w:r>
-      <w:r>
-        <w:rPr>
-          <w:lang w:val="en-GB"/>
-        </w:rPr>
-        <w:t xml:space="preserve">. </w:t>
-      </w:r>
-      <w:r>
-        <w:t>INDIVIDUAL, MANDATORY</w:t>
-      </w:r>
-    </w:p>
-    <w:p>
-      <w:r>
-        <w:rPr>
-          <w:b/>
-          <w:bCs/>
-        </w:rPr>
-        <w:t>Asignado a:</w:t>
-      </w:r>
-      <w:r>
-        <w:t xml:space="preserve"> </w:t>
-      </w:r>
-      <w:proofErr w:type="spellStart"/>
-      <w:r>
-        <w:t>Mª</w:t>
-      </w:r>
-      <w:proofErr w:type="spellEnd"/>
-      <w:r>
-        <w:t xml:space="preserve"> Salud Carrera Talaverón.</w:t>
-      </w:r>
-    </w:p>
-    <w:p>
-      <w:r>
-        <w:rPr>
-          <w:b/>
-          <w:bCs/>
-        </w:rPr>
-        <w:t>Rol:</w:t>
-      </w:r>
-      <w:r>
-        <w:t xml:space="preserve"> </w:t>
-      </w:r>
-      <w:proofErr w:type="spellStart"/>
-      <w:r>
-        <w:t>Developer</w:t>
-      </w:r>
-      <w:proofErr w:type="spellEnd"/>
-      <w:r>
-        <w:t>.</w:t>
-      </w:r>
-    </w:p>
-    <w:p>
-      <w:r>
-        <w:rPr>
-          <w:b/>
-          <w:bCs/>
-        </w:rPr>
-        <w:t>Tiempo Planificado:</w:t>
-      </w:r>
-      <w:r>
-        <w:t xml:space="preserve"> </w:t>
-      </w:r>
-      <w:r>
-        <w:t>1</w:t>
-      </w:r>
-      <w:r>
-        <w:t xml:space="preserve"> hora</w:t>
-      </w:r>
-      <w:r>
-        <w:t>.</w:t>
-      </w:r>
-    </w:p>
-    <w:p>
-      <w:r>
-        <w:rPr>
-          <w:b/>
-          <w:bCs/>
-        </w:rPr>
-        <w:t>Tiempo Real:</w:t>
-      </w:r>
-      <w:r>
-        <w:t xml:space="preserve"> </w:t>
-      </w:r>
-      <w:r>
-        <w:t>45</w:t>
-      </w:r>
-      <w:r>
-        <w:t xml:space="preserve"> minutos.</w:t>
-      </w:r>
-    </w:p>
-    <w:p/>
-    <w:p>
-      <w:pPr>
-        <w:pStyle w:val="Ttulo3"/>
-        <w:rPr>
-          <w:lang w:val="en-GB"/>
-        </w:rPr>
-      </w:pPr>
-      <w:bookmarkStart w:id="11" w:name="_Toc160291671"/>
-      <w:r>
-        <w:rPr>
-          <w:lang w:val="en-GB"/>
-        </w:rPr>
-        <w:t>Tarea 0</w:t>
-      </w:r>
-      <w:r>
-        <w:rPr>
-          <w:lang w:val="en-GB"/>
-        </w:rPr>
-        <w:t>33</w:t>
-      </w:r>
-      <w:bookmarkEnd w:id="11"/>
-    </w:p>
-    <w:p>
-      <w:pPr>
-        <w:rPr>
-          <w:lang w:val="en-GB"/>
-        </w:rPr>
-      </w:pPr>
-      <w:proofErr w:type="spellStart"/>
-      <w:r>
-        <w:rPr>
-          <w:b/>
-          <w:bCs/>
-          <w:lang w:val="en-GB"/>
-        </w:rPr>
-        <w:t>Título</w:t>
-      </w:r>
-      <w:proofErr w:type="spellEnd"/>
-      <w:r>
-        <w:rPr>
-          <w:lang w:val="en-GB"/>
-        </w:rPr>
-        <w:t xml:space="preserve">: </w:t>
-      </w:r>
-      <w:r>
-        <w:rPr>
-          <w:lang w:val="en-GB"/>
-        </w:rPr>
-        <w:t>Handle manager dashboards.</w:t>
-      </w:r>
-    </w:p>
-    <w:p>
-      <w:proofErr w:type="spellStart"/>
-      <w:r>
-        <w:rPr>
-          <w:b/>
-          <w:bCs/>
-          <w:lang w:val="en-GB"/>
-        </w:rPr>
-        <w:t>Descripción</w:t>
-      </w:r>
-      <w:proofErr w:type="spellEnd"/>
-      <w:r>
-        <w:rPr>
-          <w:b/>
-          <w:bCs/>
-          <w:lang w:val="en-GB"/>
-        </w:rPr>
-        <w:t xml:space="preserve"> breve:</w:t>
-      </w:r>
-      <w:r>
-        <w:rPr>
-          <w:lang w:val="en-GB"/>
-        </w:rPr>
-        <w:t xml:space="preserve"> </w:t>
-      </w:r>
-      <w:r>
-        <w:rPr>
-          <w:lang w:val="en-GB"/>
-        </w:rPr>
-        <w:t>The system must handle manager dashboards with the following data: total number of “must”, “should”, “could”, and “won’t” user stories; average, deviation, minimum, and maximum estimated cost of the user stories; average, deviation, minimum, and maximum cost of the projects.</w:t>
-      </w:r>
-      <w:r>
-        <w:rPr>
-          <w:lang w:val="en-GB"/>
-        </w:rPr>
-        <w:t xml:space="preserve"> </w:t>
-      </w:r>
-      <w:r>
-        <w:t>INDIVIDUAL, MANDATORY.</w:t>
-      </w:r>
-    </w:p>
-    <w:p>
-      <w:r>
-        <w:rPr>
-          <w:b/>
-          <w:bCs/>
-        </w:rPr>
-        <w:t>Asignado a:</w:t>
-      </w:r>
-      <w:r>
-        <w:t xml:space="preserve"> </w:t>
-      </w:r>
-      <w:proofErr w:type="spellStart"/>
-      <w:r>
-        <w:t>Mª</w:t>
-      </w:r>
-      <w:proofErr w:type="spellEnd"/>
-      <w:r>
-        <w:t xml:space="preserve"> Salud Carrera Talaverón.</w:t>
-      </w:r>
-    </w:p>
-    <w:p>
-      <w:r>
-        <w:rPr>
-          <w:b/>
-          <w:bCs/>
-        </w:rPr>
-        <w:t>Rol:</w:t>
-      </w:r>
-      <w:r>
-        <w:t xml:space="preserve"> </w:t>
-      </w:r>
-      <w:proofErr w:type="spellStart"/>
-      <w:r>
-        <w:t>Developer</w:t>
-      </w:r>
-      <w:proofErr w:type="spellEnd"/>
-      <w:r>
-        <w:t>.</w:t>
-      </w:r>
-    </w:p>
-    <w:p>
-      <w:r>
-        <w:rPr>
-          <w:b/>
-          <w:bCs/>
-        </w:rPr>
-        <w:t>Tiempo Planificado:</w:t>
-      </w:r>
-      <w:r>
-        <w:t xml:space="preserve"> </w:t>
-      </w:r>
-      <w:r>
-        <w:t>1</w:t>
-      </w:r>
-      <w:r>
-        <w:t xml:space="preserve"> hora</w:t>
-      </w:r>
-      <w:r>
-        <w:t>.</w:t>
-      </w:r>
-    </w:p>
-    <w:p>
-      <w:r>
-        <w:rPr>
-          <w:b/>
-          <w:bCs/>
-        </w:rPr>
-        <w:t>Tiempo Real:</w:t>
-      </w:r>
-      <w:r>
-        <w:t xml:space="preserve"> </w:t>
-      </w:r>
-      <w:r>
-        <w:t>1 hora.</w:t>
-      </w:r>
-    </w:p>
-    <w:p/>
-    <w:p>
-      <w:pPr>
-        <w:pStyle w:val="Ttulo3"/>
-        <w:rPr>
-          <w:lang w:val="en-GB"/>
-        </w:rPr>
-      </w:pPr>
-      <w:bookmarkStart w:id="12" w:name="_Toc160291672"/>
-      <w:r>
-        <w:rPr>
-          <w:lang w:val="en-GB"/>
-        </w:rPr>
-        <w:t>Tarea 0</w:t>
-      </w:r>
-      <w:r>
-        <w:rPr>
-          <w:lang w:val="en-GB"/>
-        </w:rPr>
-        <w:t>34</w:t>
-      </w:r>
-      <w:bookmarkEnd w:id="12"/>
-    </w:p>
-    <w:p>
-      <w:pPr>
-        <w:rPr>
-          <w:lang w:val="en-GB"/>
-        </w:rPr>
-      </w:pPr>
-      <w:proofErr w:type="spellStart"/>
-      <w:r>
-        <w:rPr>
-          <w:b/>
-          <w:bCs/>
-          <w:lang w:val="en-GB"/>
-        </w:rPr>
-        <w:t>Título</w:t>
-      </w:r>
-      <w:proofErr w:type="spellEnd"/>
-      <w:r>
-        <w:rPr>
-          <w:lang w:val="en-GB"/>
-        </w:rPr>
-        <w:t xml:space="preserve">: </w:t>
-      </w:r>
-      <w:r>
-        <w:rPr>
-          <w:lang w:val="en-GB"/>
-        </w:rPr>
-        <w:t>Testing managers.</w:t>
-      </w:r>
-    </w:p>
-    <w:p>
-      <w:proofErr w:type="spellStart"/>
-      <w:r>
-        <w:rPr>
-          <w:b/>
-          <w:bCs/>
-          <w:lang w:val="en-GB"/>
-        </w:rPr>
-        <w:t>Descripción</w:t>
-      </w:r>
-      <w:proofErr w:type="spellEnd"/>
-      <w:r>
-        <w:rPr>
-          <w:b/>
-          <w:bCs/>
-          <w:lang w:val="en-GB"/>
-        </w:rPr>
-        <w:t xml:space="preserve"> breve:</w:t>
-      </w:r>
-      <w:r>
-        <w:rPr>
-          <w:lang w:val="en-GB"/>
-        </w:rPr>
-        <w:t xml:space="preserve"> </w:t>
-      </w:r>
-      <w:r>
-        <w:rPr>
-          <w:lang w:val="en-GB"/>
-        </w:rPr>
-        <w:t>Produce assorted sample data to test your application informally. The data must include two manager accounts with credentials “manager1/manager1” and “manager2/manager2”.</w:t>
-      </w:r>
-      <w:r>
-        <w:rPr>
-          <w:lang w:val="en-GB"/>
-        </w:rPr>
-        <w:t xml:space="preserve"> </w:t>
-      </w:r>
-      <w:r>
-        <w:t>INDIVIDUAL, MANDATORY.</w:t>
-      </w:r>
-    </w:p>
-    <w:p>
-      <w:r>
-        <w:rPr>
-          <w:b/>
-          <w:bCs/>
-        </w:rPr>
-        <w:t>Asignado a:</w:t>
-      </w:r>
-      <w:r>
-        <w:t xml:space="preserve"> </w:t>
-      </w:r>
-      <w:proofErr w:type="spellStart"/>
-      <w:r>
-        <w:t>Mª</w:t>
-      </w:r>
-      <w:proofErr w:type="spellEnd"/>
-      <w:r>
-        <w:t xml:space="preserve"> Salud Carrera Talaverón.</w:t>
-      </w:r>
-    </w:p>
-    <w:p>
-      <w:r>
-        <w:rPr>
-          <w:b/>
-          <w:bCs/>
-        </w:rPr>
-        <w:t>Rol:</w:t>
-      </w:r>
-      <w:r>
-        <w:t xml:space="preserve"> </w:t>
-      </w:r>
-      <w:proofErr w:type="spellStart"/>
-      <w:r>
-        <w:t>Developer</w:t>
-      </w:r>
-      <w:proofErr w:type="spellEnd"/>
-      <w:r>
-        <w:t>.</w:t>
-      </w:r>
-    </w:p>
-    <w:p>
-      <w:r>
-        <w:rPr>
-          <w:b/>
-          <w:bCs/>
-        </w:rPr>
-        <w:t>Tiempo Planificado:</w:t>
-      </w:r>
-      <w:r>
-        <w:t xml:space="preserve"> </w:t>
-      </w:r>
-      <w:r>
-        <w:t>1</w:t>
-      </w:r>
-      <w:r>
-        <w:t xml:space="preserve"> hora</w:t>
-      </w:r>
-      <w:r>
-        <w:t>.</w:t>
-      </w:r>
-    </w:p>
-    <w:p>
-      <w:r>
-        <w:rPr>
-          <w:b/>
-          <w:bCs/>
-        </w:rPr>
-        <w:t>Tiempo Real:</w:t>
-      </w:r>
-      <w:r>
-        <w:t xml:space="preserve"> </w:t>
-      </w:r>
-      <w:r>
-        <w:t>30 minutos.</w:t>
-      </w:r>
-    </w:p>
-    <w:p/>
-    <w:p>
-      <w:pPr>
-        <w:pStyle w:val="Ttulo3"/>
-        <w:rPr>
-          <w:lang w:val="en-GB"/>
-        </w:rPr>
-      </w:pPr>
-      <w:bookmarkStart w:id="13" w:name="_Toc160291673"/>
-      <w:r>
-        <w:rPr>
-          <w:lang w:val="en-GB"/>
-        </w:rPr>
-        <w:t>Tarea 0</w:t>
-      </w:r>
-      <w:r>
-        <w:rPr>
-          <w:lang w:val="en-GB"/>
-        </w:rPr>
-        <w:t>35</w:t>
-      </w:r>
-      <w:bookmarkEnd w:id="13"/>
-    </w:p>
-    <w:p>
-      <w:pPr>
-        <w:rPr>
-          <w:lang w:val="en-GB"/>
-        </w:rPr>
-      </w:pPr>
-      <w:proofErr w:type="spellStart"/>
-      <w:r>
-        <w:rPr>
-          <w:b/>
-          <w:bCs/>
-          <w:lang w:val="en-GB"/>
-        </w:rPr>
-        <w:t>Título</w:t>
-      </w:r>
-      <w:proofErr w:type="spellEnd"/>
-      <w:r>
-        <w:rPr>
-          <w:lang w:val="en-GB"/>
-        </w:rPr>
-        <w:t xml:space="preserve">: </w:t>
-      </w:r>
-      <w:r>
-        <w:rPr>
-          <w:lang w:val="en-GB"/>
-        </w:rPr>
-        <w:t>Add the project-specific role "manager"</w:t>
-      </w:r>
-      <w:r>
-        <w:rPr>
-          <w:lang w:val="en-GB"/>
-        </w:rPr>
-        <w:t>.</w:t>
-      </w:r>
-    </w:p>
-    <w:p>
-      <w:proofErr w:type="spellStart"/>
-      <w:r>
-        <w:rPr>
-          <w:b/>
-          <w:bCs/>
-          <w:lang w:val="en-GB"/>
-        </w:rPr>
-        <w:t>Descripción</w:t>
-      </w:r>
-      <w:proofErr w:type="spellEnd"/>
-      <w:r>
-        <w:rPr>
-          <w:b/>
-          <w:bCs/>
-          <w:lang w:val="en-GB"/>
-        </w:rPr>
-        <w:t xml:space="preserve"> breve:</w:t>
-      </w:r>
-      <w:r>
-        <w:rPr>
-          <w:lang w:val="en-GB"/>
-        </w:rPr>
-        <w:t xml:space="preserve"> </w:t>
-      </w:r>
-      <w:r>
-        <w:rPr>
-          <w:lang w:val="en-GB"/>
-        </w:rPr>
-        <w:t>There is a new project-specific role called manager, which has the following profile data: degree (not blank, shorter than 76 characters), an overview (not blank, shorter than 101 characters), list of certifications (not blank, shorter than 101 characters), and an optional link with further information</w:t>
-      </w:r>
-      <w:r>
-        <w:rPr>
-          <w:lang w:val="en-GB"/>
-        </w:rPr>
-        <w:t xml:space="preserve">. </w:t>
-      </w:r>
-      <w:r>
-        <w:t>INDIVIDUAL, SUPPLEMENTARY.</w:t>
-      </w:r>
-    </w:p>
-    <w:p>
-      <w:r>
-        <w:rPr>
-          <w:b/>
-          <w:bCs/>
-        </w:rPr>
-        <w:t>Asignado a:</w:t>
-      </w:r>
-      <w:r>
-        <w:t xml:space="preserve"> </w:t>
-      </w:r>
-      <w:proofErr w:type="spellStart"/>
-      <w:r>
-        <w:t>Mª</w:t>
-      </w:r>
-      <w:proofErr w:type="spellEnd"/>
-      <w:r>
-        <w:t xml:space="preserve"> Salud Carrera Talaverón.</w:t>
-      </w:r>
-    </w:p>
-    <w:p>
-      <w:r>
-        <w:rPr>
-          <w:b/>
-          <w:bCs/>
-        </w:rPr>
-        <w:t>Rol:</w:t>
-      </w:r>
-      <w:r>
-        <w:t xml:space="preserve"> </w:t>
-      </w:r>
-      <w:proofErr w:type="spellStart"/>
-      <w:r>
-        <w:t>Developer</w:t>
-      </w:r>
-      <w:proofErr w:type="spellEnd"/>
-      <w:r>
-        <w:t>.</w:t>
-      </w:r>
-    </w:p>
-    <w:p>
-      <w:r>
-        <w:rPr>
-          <w:b/>
-          <w:bCs/>
-        </w:rPr>
-        <w:t>Tiempo Planificado:</w:t>
-      </w:r>
-      <w:r>
-        <w:t xml:space="preserve"> </w:t>
-      </w:r>
-      <w:r>
-        <w:t>1</w:t>
-      </w:r>
-      <w:r>
-        <w:t xml:space="preserve"> hora</w:t>
-      </w:r>
-      <w:r>
-        <w:t>.</w:t>
-      </w:r>
-    </w:p>
-    <w:p>
-      <w:r>
-        <w:rPr>
-          <w:b/>
-          <w:bCs/>
-        </w:rPr>
-        <w:t>Tiempo Real:</w:t>
-      </w:r>
-      <w:r>
-        <w:t xml:space="preserve"> </w:t>
-      </w:r>
-      <w:r>
-        <w:t>1</w:t>
-      </w:r>
-      <w:r>
-        <w:t xml:space="preserve"> hora.</w:t>
-      </w:r>
-    </w:p>
-    <w:p/>
-    <w:p>
-      <w:pPr>
-        <w:pStyle w:val="Ttulo3"/>
-      </w:pPr>
-      <w:bookmarkStart w:id="14" w:name="_Toc160291674"/>
-      <w:r>
-        <w:t>Tarea 036</w:t>
-      </w:r>
-      <w:bookmarkEnd w:id="14"/>
-    </w:p>
-    <w:p>
-      <w:r>
-        <w:rPr>
-          <w:b/>
-          <w:bCs/>
-        </w:rPr>
-        <w:t>Título</w:t>
-      </w:r>
-      <w:r>
-        <w:t xml:space="preserve">: Produce a UML </w:t>
-      </w:r>
-      <w:proofErr w:type="spellStart"/>
-      <w:r>
-        <w:t>domain</w:t>
-      </w:r>
-      <w:proofErr w:type="spellEnd"/>
-      <w:r>
-        <w:t xml:space="preserve"> </w:t>
-      </w:r>
-      <w:proofErr w:type="spellStart"/>
-      <w:r>
-        <w:t>model</w:t>
-      </w:r>
-      <w:proofErr w:type="spellEnd"/>
-      <w:r>
-        <w:t xml:space="preserve"> S1.</w:t>
-      </w:r>
-    </w:p>
-    <w:p>
-      <w:r>
-        <w:rPr>
-          <w:b/>
-          <w:bCs/>
-        </w:rPr>
-        <w:t>Descripción breve:</w:t>
-      </w:r>
-      <w:r>
-        <w:t xml:space="preserve"> Produce a UML </w:t>
-      </w:r>
-      <w:proofErr w:type="spellStart"/>
-      <w:r>
-        <w:t>domain</w:t>
-      </w:r>
-      <w:proofErr w:type="spellEnd"/>
-      <w:r>
-        <w:t xml:space="preserve"> </w:t>
-      </w:r>
-      <w:proofErr w:type="spellStart"/>
-      <w:r>
-        <w:t>model</w:t>
-      </w:r>
-      <w:proofErr w:type="spellEnd"/>
-      <w:r>
-        <w:t xml:space="preserve">. </w:t>
-      </w:r>
-      <w:r>
-        <w:t>INDIVIDUAL, SUPPLEMENTARY.</w:t>
-      </w:r>
-    </w:p>
-    <w:p>
-      <w:r>
-        <w:rPr>
-          <w:b/>
-          <w:bCs/>
-        </w:rPr>
-        <w:t>Asignado a:</w:t>
-      </w:r>
-      <w:r>
-        <w:t xml:space="preserve"> </w:t>
-      </w:r>
-      <w:proofErr w:type="spellStart"/>
-      <w:r>
-        <w:t>Mª</w:t>
-      </w:r>
-      <w:proofErr w:type="spellEnd"/>
-      <w:r>
-        <w:t xml:space="preserve"> Salud Carrera Talaverón.</w:t>
-      </w:r>
-    </w:p>
-    <w:p>
-      <w:r>
-        <w:rPr>
-          <w:b/>
-          <w:bCs/>
-        </w:rPr>
-        <w:t>Rol:</w:t>
-      </w:r>
-      <w:r>
-        <w:t xml:space="preserve"> </w:t>
-      </w:r>
-      <w:proofErr w:type="spellStart"/>
-      <w:r>
-        <w:t>Developer</w:t>
-      </w:r>
-      <w:proofErr w:type="spellEnd"/>
-      <w:r>
-        <w:t>.</w:t>
-      </w:r>
-    </w:p>
-    <w:p>
-      <w:r>
-        <w:rPr>
-          <w:b/>
-          <w:bCs/>
-        </w:rPr>
-        <w:t>Tiempo Planificado:</w:t>
-      </w:r>
-      <w:r>
-        <w:t xml:space="preserve"> </w:t>
-      </w:r>
-      <w:r>
-        <w:t>1</w:t>
-      </w:r>
-      <w:r>
-        <w:t xml:space="preserve"> hora</w:t>
-      </w:r>
-      <w:r>
-        <w:t>.</w:t>
-      </w:r>
-    </w:p>
-    <w:p>
-      <w:r>
-        <w:rPr>
-          <w:b/>
-          <w:bCs/>
-        </w:rPr>
-        <w:t>Tiempo Real:</w:t>
-      </w:r>
-      <w:r>
-        <w:t xml:space="preserve"> </w:t>
-      </w:r>
-      <w:r>
-        <w:t>1 hora.</w:t>
-      </w:r>
-    </w:p>
-    <w:p/>
-    <w:p>
-      <w:pPr>
-        <w:pStyle w:val="Ttulo3"/>
-      </w:pPr>
-      <w:bookmarkStart w:id="15" w:name="_Toc160291675"/>
-      <w:r>
-        <w:t>Tarea 037</w:t>
-      </w:r>
-      <w:bookmarkEnd w:id="15"/>
-    </w:p>
-    <w:p>
-      <w:r>
-        <w:rPr>
-          <w:b/>
-          <w:bCs/>
-        </w:rPr>
-        <w:t>Título</w:t>
-      </w:r>
-      <w:r>
-        <w:t xml:space="preserve">: </w:t>
-      </w:r>
-      <w:proofErr w:type="spellStart"/>
-      <w:r>
-        <w:t>Analysis</w:t>
-      </w:r>
-      <w:proofErr w:type="spellEnd"/>
-      <w:r>
-        <w:t xml:space="preserve"> </w:t>
-      </w:r>
-      <w:proofErr w:type="spellStart"/>
-      <w:r>
-        <w:t>report</w:t>
-      </w:r>
-      <w:proofErr w:type="spellEnd"/>
-      <w:r>
-        <w:t xml:space="preserve"> S1 (D02).</w:t>
-      </w:r>
-    </w:p>
-    <w:p>
-      <w:r>
-        <w:rPr>
-          <w:b/>
-          <w:bCs/>
-        </w:rPr>
-        <w:t>Descripción breve:</w:t>
-      </w:r>
-      <w:r>
-        <w:t xml:space="preserve"> Produce </w:t>
-      </w:r>
-      <w:proofErr w:type="spellStart"/>
-      <w:r>
-        <w:t>a</w:t>
-      </w:r>
-      <w:r>
-        <w:t>n</w:t>
-      </w:r>
-      <w:proofErr w:type="spellEnd"/>
-      <w:r>
-        <w:t xml:space="preserve"> </w:t>
-      </w:r>
-      <w:proofErr w:type="spellStart"/>
-      <w:r>
-        <w:t>analysis</w:t>
-      </w:r>
-      <w:proofErr w:type="spellEnd"/>
-      <w:r>
-        <w:t xml:space="preserve"> </w:t>
-      </w:r>
-      <w:proofErr w:type="spellStart"/>
-      <w:r>
-        <w:t>report</w:t>
-      </w:r>
-      <w:proofErr w:type="spellEnd"/>
-      <w:r>
-        <w:t>. INDIVIDUAL, SUPPLEMENTARY.</w:t>
-      </w:r>
-    </w:p>
-    <w:p>
-      <w:r>
-        <w:rPr>
-          <w:b/>
-          <w:bCs/>
-        </w:rPr>
-        <w:t>Asignado a:</w:t>
-      </w:r>
-      <w:r>
-        <w:t xml:space="preserve"> </w:t>
-      </w:r>
-      <w:proofErr w:type="spellStart"/>
-      <w:r>
-        <w:t>Mª</w:t>
-      </w:r>
-      <w:proofErr w:type="spellEnd"/>
-      <w:r>
-        <w:t xml:space="preserve"> Salud Carrera Talaverón.</w:t>
-      </w:r>
-    </w:p>
-    <w:p>
-      <w:r>
-        <w:rPr>
-          <w:b/>
-          <w:bCs/>
-        </w:rPr>
-        <w:t>Rol:</w:t>
-      </w:r>
-      <w:r>
-        <w:t xml:space="preserve"> </w:t>
-      </w:r>
-      <w:proofErr w:type="spellStart"/>
-      <w:r>
-        <w:t>Developer</w:t>
-      </w:r>
-      <w:proofErr w:type="spellEnd"/>
-      <w:r>
-        <w:t xml:space="preserve">, </w:t>
-      </w:r>
-      <w:proofErr w:type="spellStart"/>
-      <w:r>
-        <w:t>Tester</w:t>
-      </w:r>
-      <w:proofErr w:type="spellEnd"/>
-      <w:r>
-        <w:t>.</w:t>
-      </w:r>
-    </w:p>
-    <w:p>
-      <w:r>
-        <w:rPr>
-          <w:b/>
-          <w:bCs/>
-        </w:rPr>
-        <w:t>Tiempo Planificado:</w:t>
-      </w:r>
-      <w:r>
-        <w:t xml:space="preserve"> </w:t>
-      </w:r>
-      <w:r>
-        <w:t>2</w:t>
-      </w:r>
-      <w:r>
-        <w:t xml:space="preserve"> hora</w:t>
-      </w:r>
-      <w:r>
-        <w:t>s.</w:t>
-      </w:r>
-    </w:p>
-    <w:p>
-      <w:r>
-        <w:rPr>
-          <w:b/>
-          <w:bCs/>
-        </w:rPr>
-        <w:t>Tiempo Real:</w:t>
-      </w:r>
-      <w:r>
-        <w:t xml:space="preserve"> </w:t>
-      </w:r>
-      <w:commentRangeStart w:id="16"/>
-      <w:r>
-        <w:t>por determinar</w:t>
-      </w:r>
-      <w:commentRangeEnd w:id="16"/>
-      <w:r>
-        <w:rPr>
-          <w:rStyle w:val="Refdecomentario"/>
-        </w:rPr>
-        <w:commentReference w:id="16"/>
-      </w:r>
-      <w:r>
-        <w:t>.</w:t>
-      </w:r>
-    </w:p>
-    <w:p>
-      <w:pPr>
-        <w:pStyle w:val="Ttulo3"/>
-      </w:pPr>
-      <w:bookmarkStart w:id="17" w:name="_Toc160291676"/>
-      <w:r>
-        <w:t>Tarea 03</w:t>
-      </w:r>
-      <w:r>
-        <w:t>8</w:t>
-      </w:r>
-      <w:bookmarkEnd w:id="17"/>
-    </w:p>
-    <w:p>
-      <w:pPr>
-        <w:rPr>
-          <w:lang w:val="en-GB"/>
-        </w:rPr>
-      </w:pPr>
-      <w:proofErr w:type="spellStart"/>
-      <w:r>
-        <w:rPr>
-          <w:b/>
-          <w:bCs/>
-          <w:lang w:val="en-GB"/>
-        </w:rPr>
-        <w:t>Título</w:t>
-      </w:r>
-      <w:proofErr w:type="spellEnd"/>
-      <w:r>
-        <w:rPr>
-          <w:lang w:val="en-GB"/>
-        </w:rPr>
-        <w:t>: PnP report S1 (D02)</w:t>
-      </w:r>
-      <w:r>
-        <w:rPr>
-          <w:lang w:val="en-GB"/>
-        </w:rPr>
-        <w:t>.</w:t>
-      </w:r>
-    </w:p>
-    <w:p>
-      <w:pPr>
-        <w:rPr>
-          <w:lang w:val="en-GB"/>
-        </w:rPr>
-      </w:pPr>
-      <w:proofErr w:type="spellStart"/>
-      <w:r>
-        <w:rPr>
-          <w:b/>
-          <w:bCs/>
-          <w:lang w:val="en-GB"/>
-        </w:rPr>
-        <w:t>Descripción</w:t>
-      </w:r>
-      <w:proofErr w:type="spellEnd"/>
-      <w:r>
-        <w:rPr>
-          <w:b/>
-          <w:bCs/>
-          <w:lang w:val="en-GB"/>
-        </w:rPr>
-        <w:t xml:space="preserve"> breve:</w:t>
-      </w:r>
-      <w:r>
-        <w:rPr>
-          <w:lang w:val="en-GB"/>
-        </w:rPr>
-        <w:t xml:space="preserve"> Produce a </w:t>
-      </w:r>
-      <w:r>
-        <w:rPr>
-          <w:lang w:val="en-GB"/>
-        </w:rPr>
-        <w:t>planning</w:t>
-      </w:r>
-      <w:r>
-        <w:rPr>
-          <w:lang w:val="en-GB"/>
-        </w:rPr>
-        <w:t xml:space="preserve"> and </w:t>
-      </w:r>
-      <w:r>
-        <w:rPr>
-          <w:lang w:val="en-GB"/>
-        </w:rPr>
-        <w:t>progress</w:t>
-      </w:r>
-      <w:r>
-        <w:rPr>
-          <w:lang w:val="en-GB"/>
-        </w:rPr>
-        <w:t xml:space="preserve"> report. </w:t>
-      </w:r>
-      <w:r>
-        <w:rPr>
-          <w:lang w:val="en-GB"/>
-        </w:rPr>
-        <w:t>INDIVIDUAL, SUPPLEMENTARY.</w:t>
-      </w:r>
-    </w:p>
-    <w:p>
-      <w:r>
-        <w:rPr>
-          <w:b/>
-          <w:bCs/>
-        </w:rPr>
-        <w:t>Asignado a:</w:t>
-      </w:r>
-      <w:r>
-        <w:t xml:space="preserve"> </w:t>
-      </w:r>
-      <w:proofErr w:type="spellStart"/>
-      <w:r>
-        <w:t>Mª</w:t>
-      </w:r>
-      <w:proofErr w:type="spellEnd"/>
-      <w:r>
-        <w:t xml:space="preserve"> Salud Carrera Talaverón.</w:t>
-      </w:r>
-    </w:p>
-    <w:p>
-      <w:r>
-        <w:rPr>
-          <w:b/>
-          <w:bCs/>
-        </w:rPr>
-        <w:t>Rol:</w:t>
-      </w:r>
-      <w:r>
-        <w:t xml:space="preserve"> </w:t>
-      </w:r>
-      <w:proofErr w:type="spellStart"/>
-      <w:r>
-        <w:t>Developer</w:t>
-      </w:r>
-      <w:proofErr w:type="spellEnd"/>
-      <w:r>
-        <w:t xml:space="preserve">, </w:t>
-      </w:r>
-      <w:proofErr w:type="spellStart"/>
-      <w:r>
-        <w:t>Tester</w:t>
-      </w:r>
-      <w:proofErr w:type="spellEnd"/>
-      <w:r>
-        <w:t>.</w:t>
-      </w:r>
-    </w:p>
-    <w:p>
-      <w:r>
-        <w:rPr>
-          <w:b/>
-          <w:bCs/>
-        </w:rPr>
-        <w:t>Tiempo Planificado:</w:t>
-      </w:r>
-      <w:r>
-        <w:t xml:space="preserve"> </w:t>
-      </w:r>
-      <w:r>
-        <w:t>3</w:t>
-      </w:r>
-      <w:r>
-        <w:t xml:space="preserve"> hora</w:t>
-      </w:r>
-      <w:r>
-        <w:t>s.</w:t>
-      </w:r>
-    </w:p>
-    <w:p>
-      <w:r>
-        <w:rPr>
-          <w:b/>
-          <w:bCs/>
-        </w:rPr>
-        <w:t>Tiempo Real:</w:t>
-      </w:r>
-      <w:r>
-        <w:t xml:space="preserve"> </w:t>
-      </w:r>
-      <w:commentRangeStart w:id="18"/>
-      <w:r>
-        <w:t>por determinar</w:t>
-      </w:r>
-      <w:commentRangeEnd w:id="18"/>
-      <w:r>
-        <w:rPr>
-          <w:rStyle w:val="Refdecomentario"/>
-        </w:rPr>
-        <w:commentReference w:id="18"/>
-      </w:r>
-      <w:r>
-        <w:t>.</w:t>
+        <w:t>15 minutos.</w:t>
       </w:r>
     </w:p>
     <w:p>
       <w:pPr>
         <w:jc w:val="left"/>
       </w:pPr>
-    </w:p>
-    <w:p>
-      <w:pPr>
-        <w:pStyle w:val="Ttulo3"/>
-      </w:pPr>
-      <w:bookmarkStart w:id="19" w:name="_Toc160291677"/>
-      <w:r>
-        <w:t>Tarea 0</w:t>
-      </w:r>
-      <w:r>
-        <w:t>73</w:t>
-      </w:r>
-      <w:bookmarkEnd w:id="19"/>
-    </w:p>
-    <w:p>
-      <w:r>
-        <w:rPr>
-          <w:b/>
-          <w:bCs/>
-        </w:rPr>
-        <w:t>Título</w:t>
-      </w:r>
-      <w:r>
-        <w:t xml:space="preserve">: Produce a UML </w:t>
-      </w:r>
-      <w:proofErr w:type="spellStart"/>
-      <w:r>
-        <w:t>domain</w:t>
-      </w:r>
-      <w:proofErr w:type="spellEnd"/>
-      <w:r>
-        <w:t xml:space="preserve"> </w:t>
-      </w:r>
-      <w:proofErr w:type="spellStart"/>
-      <w:r>
-        <w:t>model</w:t>
-      </w:r>
-      <w:proofErr w:type="spellEnd"/>
-      <w:r>
-        <w:t xml:space="preserve"> </w:t>
-      </w:r>
-      <w:r>
-        <w:t>G</w:t>
-      </w:r>
-      <w:r>
-        <w:t>.</w:t>
-      </w:r>
-    </w:p>
-    <w:p>
-      <w:r>
-        <w:rPr>
-          <w:b/>
-          <w:bCs/>
-        </w:rPr>
-        <w:t>Descripción breve:</w:t>
-      </w:r>
-      <w:r>
-        <w:t xml:space="preserve"> Produce a UML </w:t>
-      </w:r>
-      <w:proofErr w:type="spellStart"/>
-      <w:r>
-        <w:t>domain</w:t>
-      </w:r>
-      <w:proofErr w:type="spellEnd"/>
-      <w:r>
-        <w:t xml:space="preserve"> </w:t>
-      </w:r>
-      <w:proofErr w:type="spellStart"/>
-      <w:r>
-        <w:t>model</w:t>
-      </w:r>
-      <w:proofErr w:type="spellEnd"/>
-      <w:r>
-        <w:t xml:space="preserve">. </w:t>
-      </w:r>
-      <w:r>
-        <w:t>GROUP</w:t>
-      </w:r>
-      <w:r>
-        <w:t>, SUPPLEMENTARY.</w:t>
-      </w:r>
-    </w:p>
-    <w:p>
-      <w:r>
-        <w:rPr>
-          <w:b/>
-          <w:bCs/>
-        </w:rPr>
-        <w:t>Asignado a:</w:t>
-      </w:r>
-      <w:r>
-        <w:t xml:space="preserve"> </w:t>
-      </w:r>
-      <w:proofErr w:type="spellStart"/>
-      <w:r>
-        <w:t>Mª</w:t>
-      </w:r>
-      <w:proofErr w:type="spellEnd"/>
-      <w:r>
-        <w:t xml:space="preserve"> Salud Carrera Talaverón y Natalia Olmo Villegas.</w:t>
-      </w:r>
-    </w:p>
-    <w:p>
-      <w:r>
-        <w:rPr>
-          <w:b/>
-          <w:bCs/>
-        </w:rPr>
-        <w:t>Rol:</w:t>
-      </w:r>
-      <w:r>
-        <w:t xml:space="preserve"> </w:t>
-      </w:r>
-      <w:proofErr w:type="spellStart"/>
-      <w:r>
-        <w:t>Developer</w:t>
-      </w:r>
-      <w:proofErr w:type="spellEnd"/>
-      <w:r>
-        <w:t>.</w:t>
-      </w:r>
-    </w:p>
-    <w:p>
-      <w:r>
-        <w:rPr>
-          <w:b/>
-          <w:bCs/>
-        </w:rPr>
-        <w:t>Tiempo Planificado:</w:t>
-      </w:r>
-      <w:r>
-        <w:t xml:space="preserve"> </w:t>
-      </w:r>
-      <w:r>
-        <w:t>1</w:t>
-      </w:r>
-      <w:r>
-        <w:t xml:space="preserve"> hora</w:t>
-      </w:r>
-      <w:r>
-        <w:t>.</w:t>
-      </w:r>
-    </w:p>
-    <w:p>
-      <w:r>
-        <w:rPr>
-          <w:b/>
-          <w:bCs/>
-        </w:rPr>
-        <w:t>Tiempo Real:</w:t>
-      </w:r>
-      <w:r>
-        <w:t xml:space="preserve"> </w:t>
-      </w:r>
-      <w:commentRangeStart w:id="20"/>
-      <w:r>
-        <w:t>por determinar</w:t>
-      </w:r>
-      <w:commentRangeEnd w:id="20"/>
-      <w:r>
-        <w:rPr>
-          <w:rStyle w:val="Refdecomentario"/>
-        </w:rPr>
-        <w:commentReference w:id="20"/>
-      </w:r>
-      <w:r>
-        <w:t>.</w:t>
-      </w:r>
-    </w:p>
-    <w:p>
-      <w:pPr>
-        <w:jc w:val="left"/>
-      </w:pPr>
-    </w:p>
-    <w:p>
-      <w:pPr>
-        <w:pStyle w:val="Ttulo3"/>
-      </w:pPr>
-      <w:bookmarkStart w:id="21" w:name="_Toc160291678"/>
-      <w:r>
-        <w:t>Tarea 0</w:t>
-      </w:r>
-      <w:r>
-        <w:t>43/T</w:t>
-      </w:r>
-      <w:bookmarkEnd w:id="21"/>
-    </w:p>
-    <w:p>
-      <w:r>
-        <w:rPr>
-          <w:b/>
-          <w:bCs/>
-        </w:rPr>
-        <w:t>Título</w:t>
-      </w:r>
-      <w:r>
-        <w:t xml:space="preserve">: </w:t>
-      </w:r>
-      <w:r>
-        <w:t>Revisión de la tarea 043.</w:t>
-      </w:r>
-    </w:p>
-    <w:p>
-      <w:r>
-        <w:rPr>
-          <w:b/>
-          <w:bCs/>
-        </w:rPr>
-        <w:t>Descripción breve:</w:t>
-      </w:r>
-      <w:r>
-        <w:t xml:space="preserve"> </w:t>
-      </w:r>
-      <w:r>
-        <w:t>Revisión de la tarea 043 implementada por Natalia Olmo Villegas, consistente en añadir el rol “cliente”</w:t>
-      </w:r>
-      <w:r>
-        <w:t xml:space="preserve">. INDIVIDUAL, </w:t>
-      </w:r>
-      <w:r>
-        <w:t>REVIEW</w:t>
-      </w:r>
-      <w:r>
-        <w:t>.</w:t>
-      </w:r>
-    </w:p>
-    <w:p>
-      <w:r>
-        <w:rPr>
-          <w:b/>
-          <w:bCs/>
-        </w:rPr>
-        <w:t>Asignado a:</w:t>
-      </w:r>
-      <w:r>
-        <w:t xml:space="preserve"> </w:t>
-      </w:r>
-      <w:proofErr w:type="spellStart"/>
-      <w:r>
-        <w:t>Mª</w:t>
-      </w:r>
-      <w:proofErr w:type="spellEnd"/>
-      <w:r>
-        <w:t xml:space="preserve"> Salud Carrera Talaverón.</w:t>
-      </w:r>
-    </w:p>
-    <w:p>
-      <w:r>
-        <w:rPr>
-          <w:b/>
-          <w:bCs/>
-        </w:rPr>
-        <w:t>Rol:</w:t>
-      </w:r>
-      <w:r>
-        <w:t xml:space="preserve"> </w:t>
-      </w:r>
-      <w:proofErr w:type="spellStart"/>
-      <w:r>
-        <w:t>Tester</w:t>
-      </w:r>
-      <w:proofErr w:type="spellEnd"/>
-      <w:r>
-        <w:t>.</w:t>
-      </w:r>
-    </w:p>
-    <w:p>
-      <w:r>
-        <w:rPr>
-          <w:b/>
-          <w:bCs/>
-        </w:rPr>
-        <w:t>Tiempo Planificado:</w:t>
-      </w:r>
-      <w:r>
-        <w:t xml:space="preserve"> </w:t>
-      </w:r>
-      <w:r>
-        <w:t>1</w:t>
-      </w:r>
-      <w:r>
-        <w:t xml:space="preserve"> hora</w:t>
-      </w:r>
-      <w:r>
-        <w:t>.</w:t>
-      </w:r>
-    </w:p>
-    <w:p>
-      <w:r>
-        <w:rPr>
-          <w:b/>
-          <w:bCs/>
-        </w:rPr>
-        <w:t>Tiempo Real:</w:t>
-      </w:r>
-      <w:r>
-        <w:t xml:space="preserve"> </w:t>
-      </w:r>
-      <w:r>
-        <w:t>15 minutos.</w:t>
-      </w:r>
-    </w:p>
-    <w:p>
-      <w:pPr>
-        <w:jc w:val="left"/>
-      </w:pPr>
-    </w:p>
-    <w:p>
-      <w:pPr>
-        <w:pStyle w:val="Ttulo3"/>
-      </w:pPr>
-      <w:bookmarkStart w:id="22" w:name="_Toc160291679"/>
-      <w:r>
-        <w:t>Tarea 0</w:t>
-      </w:r>
-      <w:r>
-        <w:t>67/T</w:t>
-      </w:r>
-      <w:bookmarkEnd w:id="22"/>
-    </w:p>
-    <w:p>
-      <w:r>
-        <w:rPr>
-          <w:b/>
-          <w:bCs/>
-        </w:rPr>
-        <w:t>Título</w:t>
-      </w:r>
-      <w:r>
-        <w:t xml:space="preserve">: </w:t>
-      </w:r>
-      <w:r>
-        <w:t>Revisión de la tarea 067.</w:t>
-      </w:r>
-    </w:p>
-    <w:p>
-      <w:r>
-        <w:rPr>
-          <w:b/>
-          <w:bCs/>
-        </w:rPr>
-        <w:t>Descripción breve:</w:t>
-      </w:r>
-      <w:r>
-        <w:t xml:space="preserve"> </w:t>
-      </w:r>
-      <w:r>
-        <w:t xml:space="preserve">Revisión de la tarea 067 implementada por Joaquín González </w:t>
-      </w:r>
-      <w:proofErr w:type="spellStart"/>
-      <w:r>
-        <w:t>Ganfornina</w:t>
-      </w:r>
-      <w:proofErr w:type="spellEnd"/>
-      <w:r>
-        <w:t>, consistente en añadir el rol “auditor”</w:t>
-      </w:r>
-      <w:r>
-        <w:t xml:space="preserve">. INDIVIDUAL, </w:t>
-      </w:r>
-      <w:r>
-        <w:t>REVIEW</w:t>
-      </w:r>
-      <w:r>
-        <w:t>.</w:t>
-      </w:r>
-    </w:p>
-    <w:p>
-      <w:r>
-        <w:rPr>
-          <w:b/>
-          <w:bCs/>
-        </w:rPr>
-        <w:t>Asignado a:</w:t>
-      </w:r>
-      <w:r>
-        <w:t xml:space="preserve"> </w:t>
-      </w:r>
-      <w:proofErr w:type="spellStart"/>
-      <w:r>
-        <w:t>Mª</w:t>
-      </w:r>
-      <w:proofErr w:type="spellEnd"/>
-      <w:r>
-        <w:t xml:space="preserve"> Salud Carrera Talaverón.</w:t>
-      </w:r>
-    </w:p>
-    <w:p>
-      <w:r>
-        <w:rPr>
-          <w:b/>
-          <w:bCs/>
-        </w:rPr>
-        <w:t>Rol:</w:t>
-      </w:r>
-      <w:r>
-        <w:t xml:space="preserve"> </w:t>
-      </w:r>
-      <w:proofErr w:type="spellStart"/>
-      <w:r>
-        <w:t>Tester</w:t>
-      </w:r>
-      <w:proofErr w:type="spellEnd"/>
-      <w:r>
-        <w:t>.</w:t>
-      </w:r>
-    </w:p>
-    <w:p>
-      <w:r>
-        <w:rPr>
-          <w:b/>
-          <w:bCs/>
-        </w:rPr>
-        <w:t>Tiempo Planificado:</w:t>
-      </w:r>
-      <w:r>
-        <w:t xml:space="preserve"> </w:t>
-      </w:r>
-      <w:r>
-        <w:t>1</w:t>
-      </w:r>
-      <w:r>
-        <w:t xml:space="preserve"> hora</w:t>
-      </w:r>
-      <w:r>
-        <w:t>.</w:t>
-      </w:r>
-    </w:p>
-    <w:p>
-      <w:r>
-        <w:rPr>
-          <w:b/>
-          <w:bCs/>
-        </w:rPr>
-        <w:t>Tiempo Real:</w:t>
-      </w:r>
-      <w:r>
-        <w:t xml:space="preserve"> </w:t>
-      </w:r>
-      <w:r>
-        <w:t>15 minutos.</w:t>
-      </w:r>
-    </w:p>
-    <w:p>
-      <w:pPr>
-        <w:jc w:val="left"/>
-      </w:pPr>
       <w:r>
         <w:br w:type="page"/>
       </w:r>
@@ -5148,13 +4765,8 @@
       <w:r>
         <w:t xml:space="preserve">en forma de </w:t>
       </w:r>
-      <w:proofErr w:type="spellStart"/>
-      <w:r>
-        <w:t>issues</w:t>
-      </w:r>
-      <w:proofErr w:type="spellEnd"/>
-      <w:r>
-        <w:t>).</w:t>
+      <w:r>
+        <w:t>issues).</w:t>
       </w:r>
       <w:r>
         <w:t xml:space="preserve"> Adicionalmente, el grupo ya había trabajado anteriormente con </w:t>
@@ -5168,15 +4780,7 @@
         <w:t xml:space="preserve">Como grupo, se decidió </w:t>
       </w:r>
       <w:r>
-        <w:t xml:space="preserve">que la política de ramas iba a consistir en la creación de una rama por tarea, con el objetivo de facilitar la corrección de </w:t>
-      </w:r>
-      <w:proofErr w:type="gramStart"/>
-      <w:r>
-        <w:t>las mismas</w:t>
-      </w:r>
-      <w:proofErr w:type="gramEnd"/>
-      <w:r>
-        <w:t xml:space="preserve"> en caso necesario.</w:t>
+        <w:t>que la política de ramas iba a consistir en la creación de una rama por tarea, con el objetivo de facilitar la corrección de las mismas en caso necesario.</w:t>
       </w:r>
       <w:r>
         <w:t xml:space="preserve"> Además, era así como se pedía en los requisitos de la asignatura.</w:t>
@@ -5184,28 +4788,11 @@
     </w:p>
     <w:p>
       <w:r>
-        <w:t xml:space="preserve">A continuación, se muestra el aspecto del Project </w:t>
-      </w:r>
-      <w:proofErr w:type="spellStart"/>
-      <w:r>
-        <w:t>Board</w:t>
-      </w:r>
-      <w:proofErr w:type="spellEnd"/>
-      <w:r>
-        <w:t xml:space="preserve"> de nuestro repositorio en diferentes momentos </w:t>
-      </w:r>
-      <w:r>
-        <w:t xml:space="preserve">del desarrollo (sólo mostrando las tareas de </w:t>
-      </w:r>
-      <w:proofErr w:type="spellStart"/>
-      <w:r>
-        <w:t>Mª</w:t>
-      </w:r>
-      <w:proofErr w:type="spellEnd"/>
-      <w:r>
-        <w:t xml:space="preserve"> Salud Carrera Talaverón, </w:t>
-      </w:r>
-      <w:proofErr w:type="spellStart"/>
+        <w:t xml:space="preserve">A continuación, se muestra el aspecto del Project Board de nuestro repositorio en diferentes momentos </w:t>
+      </w:r>
+      <w:r>
+        <w:t xml:space="preserve">del desarrollo (sólo mostrando las tareas de Mª Salud Carrera Talaverón, </w:t>
+      </w:r>
       <w:r>
         <w:rPr>
           <w:i/>
@@ -5213,7 +4800,6 @@
         </w:rPr>
         <w:t>maryycarrera</w:t>
       </w:r>
-      <w:proofErr w:type="spellEnd"/>
       <w:r>
         <w:t xml:space="preserve"> en GitHub):</w:t>
       </w:r>
@@ -5299,15 +4885,7 @@
         <w:t>algunas de</w:t>
       </w:r>
       <w:r>
-        <w:t xml:space="preserve"> las tareas asignadas a </w:t>
-      </w:r>
-      <w:proofErr w:type="spellStart"/>
-      <w:r>
-        <w:t>Mª</w:t>
-      </w:r>
-      <w:proofErr w:type="spellEnd"/>
-      <w:r>
-        <w:t xml:space="preserve"> Salud Carrera</w:t>
+        <w:t xml:space="preserve"> las tareas asignadas a Mª Salud Carrera</w:t>
       </w:r>
       <w:r>
         <w:t xml:space="preserve"> al inicio del desarrollo del entregable</w:t>
@@ -5493,15 +5071,7 @@
         <w:t xml:space="preserve">Finalmente, </w:t>
       </w:r>
       <w:r>
-        <w:t xml:space="preserve">así se ve el Project </w:t>
-      </w:r>
-      <w:proofErr w:type="spellStart"/>
-      <w:r>
-        <w:t>Board</w:t>
-      </w:r>
-      <w:proofErr w:type="spellEnd"/>
-      <w:r>
-        <w:t xml:space="preserve"> cuando se han implementado todas las tareas asignadas.</w:t>
+        <w:t>así se ve el Project Board cuando se han implementado todas las tareas asignadas.</w:t>
       </w:r>
     </w:p>
     <w:p>
@@ -5521,13 +5091,8 @@
         <w:t xml:space="preserve"> a</w:t>
       </w:r>
       <w:r>
-        <w:t xml:space="preserve"> la naturaleza de </w:t>
-      </w:r>
-      <w:proofErr w:type="gramStart"/>
-      <w:r>
-        <w:t>las mismas</w:t>
-      </w:r>
-      <w:proofErr w:type="gramEnd"/>
+        <w:t xml:space="preserve"> la naturaleza de las mismas</w:t>
+      </w:r>
       <w:r>
         <w:t>:</w:t>
       </w:r>
@@ -5540,11 +5105,9 @@
           <w:numId w:val="2"/>
         </w:numPr>
       </w:pPr>
-      <w:proofErr w:type="spellStart"/>
       <w:r>
         <w:t>group</w:t>
       </w:r>
-      <w:proofErr w:type="spellEnd"/>
       <w:r>
         <w:t xml:space="preserve">: </w:t>
       </w:r>
@@ -5578,11 +5141,9 @@
           <w:numId w:val="2"/>
         </w:numPr>
       </w:pPr>
-      <w:proofErr w:type="spellStart"/>
       <w:r>
         <w:t>mandatory</w:t>
       </w:r>
-      <w:proofErr w:type="spellEnd"/>
       <w:r>
         <w:t xml:space="preserve">: </w:t>
       </w:r>
@@ -5598,11 +5159,9 @@
           <w:numId w:val="2"/>
         </w:numPr>
       </w:pPr>
-      <w:proofErr w:type="spellStart"/>
       <w:r>
         <w:t>supplementary</w:t>
       </w:r>
-      <w:proofErr w:type="spellEnd"/>
       <w:r>
         <w:t xml:space="preserve">: </w:t>
       </w:r>
@@ -5618,13 +5177,8 @@
           <w:numId w:val="2"/>
         </w:numPr>
       </w:pPr>
-      <w:proofErr w:type="spellStart"/>
-      <w:r>
-        <w:t>review</w:t>
-      </w:r>
-      <w:proofErr w:type="spellEnd"/>
-      <w:r>
-        <w:t>: tarea de revisión (existe, aunque no aparezca en las imágenes proporcionadas, y es de color azul cian)</w:t>
+      <w:r>
+        <w:t>review: tarea de revisión (existe, aunque no aparezca en las imágenes proporcionadas, y es de color azul cian)</w:t>
       </w:r>
     </w:p>
     <w:p>
@@ -5666,39 +5220,7 @@
           <w:b/>
           <w:bCs/>
         </w:rPr>
-        <w:t xml:space="preserve"> (tareas de </w:t>
-      </w:r>
-      <w:proofErr w:type="spellStart"/>
-      <w:r>
-        <w:rPr>
-          <w:b/>
-          <w:bCs/>
-        </w:rPr>
-        <w:t>Developer</w:t>
-      </w:r>
-      <w:proofErr w:type="spellEnd"/>
-      <w:r>
-        <w:rPr>
-          <w:b/>
-          <w:bCs/>
-        </w:rPr>
-        <w:t>/</w:t>
-      </w:r>
-      <w:proofErr w:type="spellStart"/>
-      <w:r>
-        <w:rPr>
-          <w:b/>
-          <w:bCs/>
-        </w:rPr>
-        <w:t>Tester</w:t>
-      </w:r>
-      <w:proofErr w:type="spellEnd"/>
-      <w:r>
-        <w:rPr>
-          <w:b/>
-          <w:bCs/>
-        </w:rPr>
-        <w:t>)</w:t>
+        <w:t xml:space="preserve"> (tareas de Developer/Tester)</w:t>
       </w:r>
       <w:r>
         <w:rPr>
@@ -5742,19 +5264,9 @@
           <w:numId w:val="3"/>
         </w:numPr>
       </w:pPr>
-      <w:proofErr w:type="spellStart"/>
-      <w:r>
-        <w:t>Developer</w:t>
-      </w:r>
-      <w:proofErr w:type="spellEnd"/>
-      <w:r>
-        <w:t>/</w:t>
-      </w:r>
-      <w:proofErr w:type="spellStart"/>
-      <w:r>
-        <w:t>Tester</w:t>
-      </w:r>
-      <w:proofErr w:type="spellEnd"/>
+      <w:r>
+        <w:t>Developer/Tester</w:t>
+      </w:r>
       <w:r>
         <w:t xml:space="preserve">: </w:t>
       </w:r>
@@ -5940,55 +5452,7 @@
         <w:t xml:space="preserve"> un nuevo archivo llamado “manager.csv” en la ruta</w:t>
       </w:r>
       <w:r>
-        <w:t xml:space="preserve"> “/</w:t>
-      </w:r>
-      <w:proofErr w:type="spellStart"/>
-      <w:r>
-        <w:t>src</w:t>
-      </w:r>
-      <w:proofErr w:type="spellEnd"/>
-      <w:r>
-        <w:t>/</w:t>
-      </w:r>
-      <w:proofErr w:type="spellStart"/>
-      <w:r>
-        <w:t>main</w:t>
-      </w:r>
-      <w:proofErr w:type="spellEnd"/>
-      <w:r>
-        <w:t>/</w:t>
-      </w:r>
-      <w:proofErr w:type="spellStart"/>
-      <w:r>
-        <w:t>webapp</w:t>
-      </w:r>
-      <w:proofErr w:type="spellEnd"/>
-      <w:r>
-        <w:t>/WEB-INFO/</w:t>
-      </w:r>
-      <w:proofErr w:type="spellStart"/>
-      <w:r>
-        <w:t>resources</w:t>
-      </w:r>
-      <w:proofErr w:type="spellEnd"/>
-      <w:r>
-        <w:t>/</w:t>
-      </w:r>
-      <w:proofErr w:type="spellStart"/>
-      <w:r>
-        <w:t>sample</w:t>
-      </w:r>
-      <w:proofErr w:type="spellEnd"/>
-      <w:r>
-        <w:t xml:space="preserve">-data/” para completar la tarea 034, en el que se debían insertar los datos de los </w:t>
-      </w:r>
-      <w:proofErr w:type="spellStart"/>
-      <w:r>
-        <w:t>mánagers</w:t>
-      </w:r>
-      <w:proofErr w:type="spellEnd"/>
-      <w:r>
-        <w:t xml:space="preserve"> 1 y 2. Por algún motivo, con el editor CSV de Eclipse ni las columnas de la nueva tabla ni sus datos se quedaban guardados correctamente, sino que, al cerrar y abrir el archivo o al reiniciar Eclipse, aparecían corruptos. Se borraban las cabeceras de las columnas y permanecían intactos los datos, o se borraban algunas columnas enteras, o permanecían las cabeceras y no los datos.</w:t>
+        <w:t xml:space="preserve"> “/src/main/webapp/WEB-INFO/resources/sample-data/” para completar la tarea 034, en el que se debían insertar los datos de los mánagers 1 y 2. Por algún motivo, con el editor CSV de Eclipse ni las columnas de la nueva tabla ni sus datos se quedaban guardados correctamente, sino que, al cerrar y abrir el archivo o al reiniciar Eclipse, aparecían corruptos. Se borraban las cabeceras de las columnas y permanecían intactos los datos, o se borraban algunas columnas enteras, o permanecían las cabeceras y no los datos.</w:t>
       </w:r>
     </w:p>
     <w:p>
@@ -6009,10 +5473,7 @@
       </w:pPr>
       <w:bookmarkStart w:id="35" w:name="_Toc160291689"/>
       <w:r>
-        <w:t xml:space="preserve">Conflicto </w:t>
-      </w:r>
-      <w:r>
-        <w:t>2</w:t>
+        <w:t>Conflicto 2</w:t>
       </w:r>
       <w:bookmarkEnd w:id="35"/>
     </w:p>
@@ -6025,78 +5486,7 @@
         <w:t>Descripción breve</w:t>
       </w:r>
       <w:r>
-        <w:t xml:space="preserve">: </w:t>
-      </w:r>
-      <w:r>
-        <w:t>Se había insertado una URL de formato incorrecto en el campo “</w:t>
-      </w:r>
-      <w:proofErr w:type="gramStart"/>
-      <w:r>
-        <w:t>link</w:t>
-      </w:r>
-      <w:proofErr w:type="gramEnd"/>
-      <w:r>
-        <w:t xml:space="preserve">” de la tabla creada en el archivo </w:t>
-      </w:r>
-      <w:r>
-        <w:t>“/</w:t>
-      </w:r>
-      <w:proofErr w:type="spellStart"/>
-      <w:r>
-        <w:t>src</w:t>
-      </w:r>
-      <w:proofErr w:type="spellEnd"/>
-      <w:r>
-        <w:t>/</w:t>
-      </w:r>
-      <w:proofErr w:type="spellStart"/>
-      <w:r>
-        <w:t>main</w:t>
-      </w:r>
-      <w:proofErr w:type="spellEnd"/>
-      <w:r>
-        <w:t>/</w:t>
-      </w:r>
-      <w:proofErr w:type="spellStart"/>
-      <w:r>
-        <w:t>webapp</w:t>
-      </w:r>
-      <w:proofErr w:type="spellEnd"/>
-      <w:r>
-        <w:t>/WEB-INFO/</w:t>
-      </w:r>
-      <w:proofErr w:type="spellStart"/>
-      <w:r>
-        <w:t>resources</w:t>
-      </w:r>
-      <w:proofErr w:type="spellEnd"/>
-      <w:r>
-        <w:t>/</w:t>
-      </w:r>
-      <w:proofErr w:type="spellStart"/>
-      <w:r>
-        <w:t>sample</w:t>
-      </w:r>
-      <w:proofErr w:type="spellEnd"/>
-      <w:r>
-        <w:t>-data/</w:t>
-      </w:r>
-      <w:r>
-        <w:t>manager.csv</w:t>
-      </w:r>
-      <w:r>
-        <w:t>”</w:t>
-      </w:r>
-      <w:r>
-        <w:t xml:space="preserve">, por lo que el </w:t>
-      </w:r>
-      <w:proofErr w:type="spellStart"/>
-      <w:r>
-        <w:t>launcher</w:t>
-      </w:r>
-      <w:proofErr w:type="spellEnd"/>
-      <w:r>
-        <w:t xml:space="preserve"> de población no se ejecutaba con éxito. La URL era “www.example.com”.</w:t>
+        <w:t>: Se había insertado una URL de formato incorrecto en el campo “link” de la tabla creada en el archivo “/src/main/webapp/WEB-INFO/resources/sample-data/manager.csv”, por lo que el launcher de población no se ejecutaba con éxito. La URL era “www.example.com”.</w:t>
       </w:r>
     </w:p>
     <w:p>
@@ -6108,22 +5498,7 @@
         <w:t xml:space="preserve">Solución: </w:t>
       </w:r>
       <w:r>
-        <w:t xml:space="preserve">Consultar las transparencias de la asignatura para comprobar si había alguna captura que mostrara cómo insertar una URL correctamente. Efectivamente, ese es el caso. Se sustituyó la URL insertada en un principio por </w:t>
-      </w:r>
-      <w:r>
-        <w:t>“</w:t>
-      </w:r>
-      <w:r>
-        <w:t>http://</w:t>
-      </w:r>
-      <w:r>
-        <w:t>www.example.com”</w:t>
-      </w:r>
-      <w:r>
-        <w:t xml:space="preserve"> y se solucionó el problema</w:t>
-      </w:r>
-      <w:r>
-        <w:t>.</w:t>
+        <w:t>Consultar las transparencias de la asignatura para comprobar si había alguna captura que mostrara cómo insertar una URL correctamente. Efectivamente, ese es el caso. Se sustituyó la URL insertada en un principio por “http://www.example.com” y se solucionó el problema.</w:t>
       </w:r>
     </w:p>
     <w:p>
@@ -6180,19 +5555,9 @@
           <w:numId w:val="4"/>
         </w:numPr>
       </w:pPr>
-      <w:proofErr w:type="spellStart"/>
-      <w:r>
-        <w:t>Developer</w:t>
-      </w:r>
-      <w:proofErr w:type="spellEnd"/>
-      <w:r>
-        <w:t>/</w:t>
-      </w:r>
-      <w:proofErr w:type="spellStart"/>
-      <w:r>
-        <w:t>Tester</w:t>
-      </w:r>
-      <w:proofErr w:type="spellEnd"/>
+      <w:r>
+        <w:t>Developer/Tester</w:t>
+      </w:r>
       <w:r>
         <w:t xml:space="preserve">: </w:t>
       </w:r>
@@ -6220,19 +5585,9 @@
           <w:numId w:val="5"/>
         </w:numPr>
       </w:pPr>
-      <w:proofErr w:type="spellStart"/>
-      <w:r>
-        <w:t>Developer</w:t>
-      </w:r>
-      <w:proofErr w:type="spellEnd"/>
-      <w:r>
-        <w:t>/</w:t>
-      </w:r>
-      <w:proofErr w:type="spellStart"/>
-      <w:r>
-        <w:t>Tester</w:t>
-      </w:r>
-      <w:proofErr w:type="spellEnd"/>
+      <w:r>
+        <w:t>Developer/Tester</w:t>
+      </w:r>
       <w:r>
         <w:t xml:space="preserve">: </w:t>
       </w:r>
@@ -6263,21 +5618,8 @@
         <w:t xml:space="preserve">Este informe individual trata sobre las tareas realizadas por María de la Salud Carrera Talaverón, quien </w:t>
       </w:r>
       <w:r>
-        <w:t xml:space="preserve">desempeña los roles de </w:t>
-      </w:r>
-      <w:proofErr w:type="spellStart"/>
-      <w:r>
-        <w:t>Developer</w:t>
-      </w:r>
-      <w:proofErr w:type="spellEnd"/>
-      <w:r>
-        <w:t xml:space="preserve"> y </w:t>
-      </w:r>
-      <w:proofErr w:type="spellStart"/>
-      <w:r>
-        <w:t>Tester</w:t>
-      </w:r>
-      <w:proofErr w:type="spellEnd"/>
+        <w:t>desempeña los roles de Developer y Tester</w:t>
+      </w:r>
       <w:r>
         <w:t xml:space="preserve">. Las tareas </w:t>
       </w:r>

</xml_diff>

<commit_message>
Task 038 - version 2.1
</commit_message>
<xml_diff>
--- a/reports/Student 1/Planning and Progress Report D02.docx
+++ b/reports/Student 1/Planning and Progress Report D02.docx
@@ -206,8 +206,13 @@
         <w:t xml:space="preserve">Sevilla, </w:t>
       </w:r>
       <w:r>
-        <w:t>8 de Marzo</w:t>
-      </w:r>
+        <w:t xml:space="preserve">8 de </w:t>
+      </w:r>
+      <w:proofErr w:type="gramStart"/>
+      <w:r>
+        <w:t>Marzo</w:t>
+      </w:r>
+      <w:proofErr w:type="gramEnd"/>
       <w:r>
         <w:t xml:space="preserve"> 2024</w:t>
       </w:r>
@@ -275,7 +280,7 @@
           <w:r>
             <w:fldChar w:fldCharType="separate"/>
           </w:r>
-          <w:hyperlink w:anchor="_Toc160291662" w:history="1">
+          <w:hyperlink w:anchor="_Toc160303299" w:history="1">
             <w:r>
               <w:rPr>
                 <w:rStyle w:val="Hipervnculo"/>
@@ -302,7 +307,7 @@
                 <w:noProof/>
                 <w:webHidden/>
               </w:rPr>
-              <w:instrText xml:space="preserve"> PAGEREF _Toc160291662 \h </w:instrText>
+              <w:instrText xml:space="preserve"> PAGEREF _Toc160303299 \h </w:instrText>
             </w:r>
             <w:r>
               <w:rPr>
@@ -322,7 +327,7 @@
                 <w:noProof/>
                 <w:webHidden/>
               </w:rPr>
-              <w:t>3</w:t>
+              <w:t>4</w:t>
             </w:r>
             <w:r>
               <w:rPr>
@@ -347,7 +352,7 @@
               <w:lang w:eastAsia="es-ES"/>
             </w:rPr>
           </w:pPr>
-          <w:hyperlink w:anchor="_Toc160291663" w:history="1">
+          <w:hyperlink w:anchor="_Toc160303300" w:history="1">
             <w:r>
               <w:rPr>
                 <w:rStyle w:val="Hipervnculo"/>
@@ -374,7 +379,7 @@
                 <w:noProof/>
                 <w:webHidden/>
               </w:rPr>
-              <w:instrText xml:space="preserve"> PAGEREF _Toc160291663 \h </w:instrText>
+              <w:instrText xml:space="preserve"> PAGEREF _Toc160303300 \h </w:instrText>
             </w:r>
             <w:r>
               <w:rPr>
@@ -394,7 +399,7 @@
                 <w:noProof/>
                 <w:webHidden/>
               </w:rPr>
-              <w:t>4</w:t>
+              <w:t>5</w:t>
             </w:r>
             <w:r>
               <w:rPr>
@@ -419,7 +424,7 @@
               <w:lang w:eastAsia="es-ES"/>
             </w:rPr>
           </w:pPr>
-          <w:hyperlink w:anchor="_Toc160291664" w:history="1">
+          <w:hyperlink w:anchor="_Toc160303301" w:history="1">
             <w:r>
               <w:rPr>
                 <w:rStyle w:val="Hipervnculo"/>
@@ -446,7 +451,7 @@
                 <w:noProof/>
                 <w:webHidden/>
               </w:rPr>
-              <w:instrText xml:space="preserve"> PAGEREF _Toc160291664 \h </w:instrText>
+              <w:instrText xml:space="preserve"> PAGEREF _Toc160303301 \h </w:instrText>
             </w:r>
             <w:r>
               <w:rPr>
@@ -466,7 +471,7 @@
                 <w:noProof/>
                 <w:webHidden/>
               </w:rPr>
-              <w:t>5</w:t>
+              <w:t>6</w:t>
             </w:r>
             <w:r>
               <w:rPr>
@@ -491,7 +496,7 @@
               <w:lang w:eastAsia="es-ES"/>
             </w:rPr>
           </w:pPr>
-          <w:hyperlink w:anchor="_Toc160291665" w:history="1">
+          <w:hyperlink w:anchor="_Toc160303302" w:history="1">
             <w:r>
               <w:rPr>
                 <w:rStyle w:val="Hipervnculo"/>
@@ -518,7 +523,7 @@
                 <w:noProof/>
                 <w:webHidden/>
               </w:rPr>
-              <w:instrText xml:space="preserve"> PAGEREF _Toc160291665 \h </w:instrText>
+              <w:instrText xml:space="preserve"> PAGEREF _Toc160303302 \h </w:instrText>
             </w:r>
             <w:r>
               <w:rPr>
@@ -538,7 +543,7 @@
                 <w:noProof/>
                 <w:webHidden/>
               </w:rPr>
-              <w:t>6</w:t>
+              <w:t>7</w:t>
             </w:r>
             <w:r>
               <w:rPr>
@@ -563,7 +568,7 @@
               <w:lang w:eastAsia="es-ES"/>
             </w:rPr>
           </w:pPr>
-          <w:hyperlink w:anchor="_Toc160291666" w:history="1">
+          <w:hyperlink w:anchor="_Toc160303303" w:history="1">
             <w:r>
               <w:rPr>
                 <w:rStyle w:val="Hipervnculo"/>
@@ -590,7 +595,7 @@
                 <w:noProof/>
                 <w:webHidden/>
               </w:rPr>
-              <w:instrText xml:space="preserve"> PAGEREF _Toc160291666 \h </w:instrText>
+              <w:instrText xml:space="preserve"> PAGEREF _Toc160303303 \h </w:instrText>
             </w:r>
             <w:r>
               <w:rPr>
@@ -610,7 +615,7 @@
                 <w:noProof/>
                 <w:webHidden/>
               </w:rPr>
-              <w:t>6</w:t>
+              <w:t>7</w:t>
             </w:r>
             <w:r>
               <w:rPr>
@@ -635,7 +640,7 @@
               <w:lang w:eastAsia="es-ES"/>
             </w:rPr>
           </w:pPr>
-          <w:hyperlink w:anchor="_Toc160291667" w:history="1">
+          <w:hyperlink w:anchor="_Toc160303304" w:history="1">
             <w:r>
               <w:rPr>
                 <w:rStyle w:val="Hipervnculo"/>
@@ -662,7 +667,7 @@
                 <w:noProof/>
                 <w:webHidden/>
               </w:rPr>
-              <w:instrText xml:space="preserve"> PAGEREF _Toc160291667 \h </w:instrText>
+              <w:instrText xml:space="preserve"> PAGEREF _Toc160303304 \h </w:instrText>
             </w:r>
             <w:r>
               <w:rPr>
@@ -682,7 +687,7 @@
                 <w:noProof/>
                 <w:webHidden/>
               </w:rPr>
-              <w:t>6</w:t>
+              <w:t>7</w:t>
             </w:r>
             <w:r>
               <w:rPr>
@@ -707,7 +712,7 @@
               <w:lang w:eastAsia="es-ES"/>
             </w:rPr>
           </w:pPr>
-          <w:hyperlink w:anchor="_Toc160291668" w:history="1">
+          <w:hyperlink w:anchor="_Toc160303305" w:history="1">
             <w:r>
               <w:rPr>
                 <w:rStyle w:val="Hipervnculo"/>
@@ -734,7 +739,7 @@
                 <w:noProof/>
                 <w:webHidden/>
               </w:rPr>
-              <w:instrText xml:space="preserve"> PAGEREF _Toc160291668 \h </w:instrText>
+              <w:instrText xml:space="preserve"> PAGEREF _Toc160303305 \h </w:instrText>
             </w:r>
             <w:r>
               <w:rPr>
@@ -754,7 +759,7 @@
                 <w:noProof/>
                 <w:webHidden/>
               </w:rPr>
-              <w:t>6</w:t>
+              <w:t>7</w:t>
             </w:r>
             <w:r>
               <w:rPr>
@@ -779,7 +784,7 @@
               <w:lang w:eastAsia="es-ES"/>
             </w:rPr>
           </w:pPr>
-          <w:hyperlink w:anchor="_Toc160291669" w:history="1">
+          <w:hyperlink w:anchor="_Toc160303306" w:history="1">
             <w:r>
               <w:rPr>
                 <w:rStyle w:val="Hipervnculo"/>
@@ -806,7 +811,7 @@
                 <w:noProof/>
                 <w:webHidden/>
               </w:rPr>
-              <w:instrText xml:space="preserve"> PAGEREF _Toc160291669 \h </w:instrText>
+              <w:instrText xml:space="preserve"> PAGEREF _Toc160303306 \h </w:instrText>
             </w:r>
             <w:r>
               <w:rPr>
@@ -826,7 +831,7 @@
                 <w:noProof/>
                 <w:webHidden/>
               </w:rPr>
-              <w:t>6</w:t>
+              <w:t>7</w:t>
             </w:r>
             <w:r>
               <w:rPr>
@@ -851,7 +856,7 @@
               <w:lang w:eastAsia="es-ES"/>
             </w:rPr>
           </w:pPr>
-          <w:hyperlink w:anchor="_Toc160291670" w:history="1">
+          <w:hyperlink w:anchor="_Toc160303307" w:history="1">
             <w:r>
               <w:rPr>
                 <w:rStyle w:val="Hipervnculo"/>
@@ -879,7 +884,7 @@
                 <w:noProof/>
                 <w:webHidden/>
               </w:rPr>
-              <w:instrText xml:space="preserve"> PAGEREF _Toc160291670 \h </w:instrText>
+              <w:instrText xml:space="preserve"> PAGEREF _Toc160303307 \h </w:instrText>
             </w:r>
             <w:r>
               <w:rPr>
@@ -899,7 +904,7 @@
                 <w:noProof/>
                 <w:webHidden/>
               </w:rPr>
-              <w:t>7</w:t>
+              <w:t>8</w:t>
             </w:r>
             <w:r>
               <w:rPr>
@@ -924,7 +929,7 @@
               <w:lang w:eastAsia="es-ES"/>
             </w:rPr>
           </w:pPr>
-          <w:hyperlink w:anchor="_Toc160291671" w:history="1">
+          <w:hyperlink w:anchor="_Toc160303308" w:history="1">
             <w:r>
               <w:rPr>
                 <w:rStyle w:val="Hipervnculo"/>
@@ -952,7 +957,7 @@
                 <w:noProof/>
                 <w:webHidden/>
               </w:rPr>
-              <w:instrText xml:space="preserve"> PAGEREF _Toc160291671 \h </w:instrText>
+              <w:instrText xml:space="preserve"> PAGEREF _Toc160303308 \h </w:instrText>
             </w:r>
             <w:r>
               <w:rPr>
@@ -972,7 +977,7 @@
                 <w:noProof/>
                 <w:webHidden/>
               </w:rPr>
-              <w:t>7</w:t>
+              <w:t>8</w:t>
             </w:r>
             <w:r>
               <w:rPr>
@@ -997,7 +1002,7 @@
               <w:lang w:eastAsia="es-ES"/>
             </w:rPr>
           </w:pPr>
-          <w:hyperlink w:anchor="_Toc160291672" w:history="1">
+          <w:hyperlink w:anchor="_Toc160303309" w:history="1">
             <w:r>
               <w:rPr>
                 <w:rStyle w:val="Hipervnculo"/>
@@ -1025,7 +1030,7 @@
                 <w:noProof/>
                 <w:webHidden/>
               </w:rPr>
-              <w:instrText xml:space="preserve"> PAGEREF _Toc160291672 \h </w:instrText>
+              <w:instrText xml:space="preserve"> PAGEREF _Toc160303309 \h </w:instrText>
             </w:r>
             <w:r>
               <w:rPr>
@@ -1045,7 +1050,7 @@
                 <w:noProof/>
                 <w:webHidden/>
               </w:rPr>
-              <w:t>7</w:t>
+              <w:t>8</w:t>
             </w:r>
             <w:r>
               <w:rPr>
@@ -1070,7 +1075,7 @@
               <w:lang w:eastAsia="es-ES"/>
             </w:rPr>
           </w:pPr>
-          <w:hyperlink w:anchor="_Toc160291673" w:history="1">
+          <w:hyperlink w:anchor="_Toc160303310" w:history="1">
             <w:r>
               <w:rPr>
                 <w:rStyle w:val="Hipervnculo"/>
@@ -1098,7 +1103,7 @@
                 <w:noProof/>
                 <w:webHidden/>
               </w:rPr>
-              <w:instrText xml:space="preserve"> PAGEREF _Toc160291673 \h </w:instrText>
+              <w:instrText xml:space="preserve"> PAGEREF _Toc160303310 \h </w:instrText>
             </w:r>
             <w:r>
               <w:rPr>
@@ -1118,7 +1123,7 @@
                 <w:noProof/>
                 <w:webHidden/>
               </w:rPr>
-              <w:t>8</w:t>
+              <w:t>9</w:t>
             </w:r>
             <w:r>
               <w:rPr>
@@ -1143,7 +1148,7 @@
               <w:lang w:eastAsia="es-ES"/>
             </w:rPr>
           </w:pPr>
-          <w:hyperlink w:anchor="_Toc160291674" w:history="1">
+          <w:hyperlink w:anchor="_Toc160303311" w:history="1">
             <w:r>
               <w:rPr>
                 <w:rStyle w:val="Hipervnculo"/>
@@ -1170,7 +1175,7 @@
                 <w:noProof/>
                 <w:webHidden/>
               </w:rPr>
-              <w:instrText xml:space="preserve"> PAGEREF _Toc160291674 \h </w:instrText>
+              <w:instrText xml:space="preserve"> PAGEREF _Toc160303311 \h </w:instrText>
             </w:r>
             <w:r>
               <w:rPr>
@@ -1190,7 +1195,7 @@
                 <w:noProof/>
                 <w:webHidden/>
               </w:rPr>
-              <w:t>8</w:t>
+              <w:t>9</w:t>
             </w:r>
             <w:r>
               <w:rPr>
@@ -1215,7 +1220,7 @@
               <w:lang w:eastAsia="es-ES"/>
             </w:rPr>
           </w:pPr>
-          <w:hyperlink w:anchor="_Toc160291675" w:history="1">
+          <w:hyperlink w:anchor="_Toc160303312" w:history="1">
             <w:r>
               <w:rPr>
                 <w:rStyle w:val="Hipervnculo"/>
@@ -1242,7 +1247,7 @@
                 <w:noProof/>
                 <w:webHidden/>
               </w:rPr>
-              <w:instrText xml:space="preserve"> PAGEREF _Toc160291675 \h </w:instrText>
+              <w:instrText xml:space="preserve"> PAGEREF _Toc160303312 \h </w:instrText>
             </w:r>
             <w:r>
               <w:rPr>
@@ -1262,7 +1267,7 @@
                 <w:noProof/>
                 <w:webHidden/>
               </w:rPr>
-              <w:t>8</w:t>
+              <w:t>9</w:t>
             </w:r>
             <w:r>
               <w:rPr>
@@ -1287,7 +1292,7 @@
               <w:lang w:eastAsia="es-ES"/>
             </w:rPr>
           </w:pPr>
-          <w:hyperlink w:anchor="_Toc160291676" w:history="1">
+          <w:hyperlink w:anchor="_Toc160303313" w:history="1">
             <w:r>
               <w:rPr>
                 <w:rStyle w:val="Hipervnculo"/>
@@ -1314,7 +1319,7 @@
                 <w:noProof/>
                 <w:webHidden/>
               </w:rPr>
-              <w:instrText xml:space="preserve"> PAGEREF _Toc160291676 \h </w:instrText>
+              <w:instrText xml:space="preserve"> PAGEREF _Toc160303313 \h </w:instrText>
             </w:r>
             <w:r>
               <w:rPr>
@@ -1334,7 +1339,7 @@
                 <w:noProof/>
                 <w:webHidden/>
               </w:rPr>
-              <w:t>9</w:t>
+              <w:t>10</w:t>
             </w:r>
             <w:r>
               <w:rPr>
@@ -1359,7 +1364,7 @@
               <w:lang w:eastAsia="es-ES"/>
             </w:rPr>
           </w:pPr>
-          <w:hyperlink w:anchor="_Toc160291677" w:history="1">
+          <w:hyperlink w:anchor="_Toc160303314" w:history="1">
             <w:r>
               <w:rPr>
                 <w:rStyle w:val="Hipervnculo"/>
@@ -1386,7 +1391,7 @@
                 <w:noProof/>
                 <w:webHidden/>
               </w:rPr>
-              <w:instrText xml:space="preserve"> PAGEREF _Toc160291677 \h </w:instrText>
+              <w:instrText xml:space="preserve"> PAGEREF _Toc160303314 \h </w:instrText>
             </w:r>
             <w:r>
               <w:rPr>
@@ -1406,7 +1411,7 @@
                 <w:noProof/>
                 <w:webHidden/>
               </w:rPr>
-              <w:t>9</w:t>
+              <w:t>10</w:t>
             </w:r>
             <w:r>
               <w:rPr>
@@ -1431,13 +1436,13 @@
               <w:lang w:eastAsia="es-ES"/>
             </w:rPr>
           </w:pPr>
-          <w:hyperlink w:anchor="_Toc160291678" w:history="1">
+          <w:hyperlink w:anchor="_Toc160303315" w:history="1">
             <w:r>
               <w:rPr>
                 <w:rStyle w:val="Hipervnculo"/>
                 <w:noProof/>
               </w:rPr>
-              <w:t>Tarea 043/T</w:t>
+              <w:t>Tarea 024/T</w:t>
             </w:r>
             <w:r>
               <w:rPr>
@@ -1458,7 +1463,7 @@
                 <w:noProof/>
                 <w:webHidden/>
               </w:rPr>
-              <w:instrText xml:space="preserve"> PAGEREF _Toc160291678 \h </w:instrText>
+              <w:instrText xml:space="preserve"> PAGEREF _Toc160303315 \h </w:instrText>
             </w:r>
             <w:r>
               <w:rPr>
@@ -1478,7 +1483,7 @@
                 <w:noProof/>
                 <w:webHidden/>
               </w:rPr>
-              <w:t>9</w:t>
+              <w:t>10</w:t>
             </w:r>
             <w:r>
               <w:rPr>
@@ -1503,12 +1508,444 @@
               <w:lang w:eastAsia="es-ES"/>
             </w:rPr>
           </w:pPr>
-          <w:hyperlink w:anchor="_Toc160291679" w:history="1">
+          <w:hyperlink w:anchor="_Toc160303316" w:history="1">
             <w:r>
               <w:rPr>
                 <w:rStyle w:val="Hipervnculo"/>
                 <w:noProof/>
               </w:rPr>
+              <w:t>Tarea 028/T</w:t>
+            </w:r>
+            <w:r>
+              <w:rPr>
+                <w:noProof/>
+                <w:webHidden/>
+              </w:rPr>
+              <w:tab/>
+            </w:r>
+            <w:r>
+              <w:rPr>
+                <w:noProof/>
+                <w:webHidden/>
+              </w:rPr>
+              <w:fldChar w:fldCharType="begin"/>
+            </w:r>
+            <w:r>
+              <w:rPr>
+                <w:noProof/>
+                <w:webHidden/>
+              </w:rPr>
+              <w:instrText xml:space="preserve"> PAGEREF _Toc160303316 \h </w:instrText>
+            </w:r>
+            <w:r>
+              <w:rPr>
+                <w:noProof/>
+                <w:webHidden/>
+              </w:rPr>
+            </w:r>
+            <w:r>
+              <w:rPr>
+                <w:noProof/>
+                <w:webHidden/>
+              </w:rPr>
+              <w:fldChar w:fldCharType="separate"/>
+            </w:r>
+            <w:r>
+              <w:rPr>
+                <w:noProof/>
+                <w:webHidden/>
+              </w:rPr>
+              <w:t>10</w:t>
+            </w:r>
+            <w:r>
+              <w:rPr>
+                <w:noProof/>
+                <w:webHidden/>
+              </w:rPr>
+              <w:fldChar w:fldCharType="end"/>
+            </w:r>
+          </w:hyperlink>
+        </w:p>
+        <w:p>
+          <w:pPr>
+            <w:pStyle w:val="TDC3"/>
+            <w:tabs>
+              <w:tab w:val="right" w:leader="dot" w:pos="8494"/>
+            </w:tabs>
+            <w:rPr>
+              <w:rFonts w:eastAsiaTheme="minorEastAsia"/>
+              <w:noProof/>
+              <w:sz w:val="24"/>
+              <w:szCs w:val="24"/>
+              <w:lang w:eastAsia="es-ES"/>
+            </w:rPr>
+          </w:pPr>
+          <w:hyperlink w:anchor="_Toc160303317" w:history="1">
+            <w:r>
+              <w:rPr>
+                <w:rStyle w:val="Hipervnculo"/>
+                <w:noProof/>
+              </w:rPr>
+              <w:t>Tarea 043/T</w:t>
+            </w:r>
+            <w:r>
+              <w:rPr>
+                <w:noProof/>
+                <w:webHidden/>
+              </w:rPr>
+              <w:tab/>
+            </w:r>
+            <w:r>
+              <w:rPr>
+                <w:noProof/>
+                <w:webHidden/>
+              </w:rPr>
+              <w:fldChar w:fldCharType="begin"/>
+            </w:r>
+            <w:r>
+              <w:rPr>
+                <w:noProof/>
+                <w:webHidden/>
+              </w:rPr>
+              <w:instrText xml:space="preserve"> PAGEREF _Toc160303317 \h </w:instrText>
+            </w:r>
+            <w:r>
+              <w:rPr>
+                <w:noProof/>
+                <w:webHidden/>
+              </w:rPr>
+            </w:r>
+            <w:r>
+              <w:rPr>
+                <w:noProof/>
+                <w:webHidden/>
+              </w:rPr>
+              <w:fldChar w:fldCharType="separate"/>
+            </w:r>
+            <w:r>
+              <w:rPr>
+                <w:noProof/>
+                <w:webHidden/>
+              </w:rPr>
+              <w:t>11</w:t>
+            </w:r>
+            <w:r>
+              <w:rPr>
+                <w:noProof/>
+                <w:webHidden/>
+              </w:rPr>
+              <w:fldChar w:fldCharType="end"/>
+            </w:r>
+          </w:hyperlink>
+        </w:p>
+        <w:p>
+          <w:pPr>
+            <w:pStyle w:val="TDC3"/>
+            <w:tabs>
+              <w:tab w:val="right" w:leader="dot" w:pos="8494"/>
+            </w:tabs>
+            <w:rPr>
+              <w:rFonts w:eastAsiaTheme="minorEastAsia"/>
+              <w:noProof/>
+              <w:sz w:val="24"/>
+              <w:szCs w:val="24"/>
+              <w:lang w:eastAsia="es-ES"/>
+            </w:rPr>
+          </w:pPr>
+          <w:hyperlink w:anchor="_Toc160303318" w:history="1">
+            <w:r>
+              <w:rPr>
+                <w:rStyle w:val="Hipervnculo"/>
+                <w:noProof/>
+              </w:rPr>
+              <w:t>Tarea 063/T</w:t>
+            </w:r>
+            <w:r>
+              <w:rPr>
+                <w:noProof/>
+                <w:webHidden/>
+              </w:rPr>
+              <w:tab/>
+            </w:r>
+            <w:r>
+              <w:rPr>
+                <w:noProof/>
+                <w:webHidden/>
+              </w:rPr>
+              <w:fldChar w:fldCharType="begin"/>
+            </w:r>
+            <w:r>
+              <w:rPr>
+                <w:noProof/>
+                <w:webHidden/>
+              </w:rPr>
+              <w:instrText xml:space="preserve"> PAGEREF _Toc160303318 \h </w:instrText>
+            </w:r>
+            <w:r>
+              <w:rPr>
+                <w:noProof/>
+                <w:webHidden/>
+              </w:rPr>
+            </w:r>
+            <w:r>
+              <w:rPr>
+                <w:noProof/>
+                <w:webHidden/>
+              </w:rPr>
+              <w:fldChar w:fldCharType="separate"/>
+            </w:r>
+            <w:r>
+              <w:rPr>
+                <w:noProof/>
+                <w:webHidden/>
+              </w:rPr>
+              <w:t>11</w:t>
+            </w:r>
+            <w:r>
+              <w:rPr>
+                <w:noProof/>
+                <w:webHidden/>
+              </w:rPr>
+              <w:fldChar w:fldCharType="end"/>
+            </w:r>
+          </w:hyperlink>
+        </w:p>
+        <w:p>
+          <w:pPr>
+            <w:pStyle w:val="TDC3"/>
+            <w:tabs>
+              <w:tab w:val="right" w:leader="dot" w:pos="8494"/>
+            </w:tabs>
+            <w:rPr>
+              <w:rFonts w:eastAsiaTheme="minorEastAsia"/>
+              <w:noProof/>
+              <w:sz w:val="24"/>
+              <w:szCs w:val="24"/>
+              <w:lang w:eastAsia="es-ES"/>
+            </w:rPr>
+          </w:pPr>
+          <w:hyperlink w:anchor="_Toc160303319" w:history="1">
+            <w:r>
+              <w:rPr>
+                <w:rStyle w:val="Hipervnculo"/>
+                <w:noProof/>
+              </w:rPr>
+              <w:t>Tarea 064/T</w:t>
+            </w:r>
+            <w:r>
+              <w:rPr>
+                <w:noProof/>
+                <w:webHidden/>
+              </w:rPr>
+              <w:tab/>
+            </w:r>
+            <w:r>
+              <w:rPr>
+                <w:noProof/>
+                <w:webHidden/>
+              </w:rPr>
+              <w:fldChar w:fldCharType="begin"/>
+            </w:r>
+            <w:r>
+              <w:rPr>
+                <w:noProof/>
+                <w:webHidden/>
+              </w:rPr>
+              <w:instrText xml:space="preserve"> PAGEREF _Toc160303319 \h </w:instrText>
+            </w:r>
+            <w:r>
+              <w:rPr>
+                <w:noProof/>
+                <w:webHidden/>
+              </w:rPr>
+            </w:r>
+            <w:r>
+              <w:rPr>
+                <w:noProof/>
+                <w:webHidden/>
+              </w:rPr>
+              <w:fldChar w:fldCharType="separate"/>
+            </w:r>
+            <w:r>
+              <w:rPr>
+                <w:noProof/>
+                <w:webHidden/>
+              </w:rPr>
+              <w:t>11</w:t>
+            </w:r>
+            <w:r>
+              <w:rPr>
+                <w:noProof/>
+                <w:webHidden/>
+              </w:rPr>
+              <w:fldChar w:fldCharType="end"/>
+            </w:r>
+          </w:hyperlink>
+        </w:p>
+        <w:p>
+          <w:pPr>
+            <w:pStyle w:val="TDC3"/>
+            <w:tabs>
+              <w:tab w:val="right" w:leader="dot" w:pos="8494"/>
+            </w:tabs>
+            <w:rPr>
+              <w:rFonts w:eastAsiaTheme="minorEastAsia"/>
+              <w:noProof/>
+              <w:sz w:val="24"/>
+              <w:szCs w:val="24"/>
+              <w:lang w:eastAsia="es-ES"/>
+            </w:rPr>
+          </w:pPr>
+          <w:hyperlink w:anchor="_Toc160303320" w:history="1">
+            <w:r>
+              <w:rPr>
+                <w:rStyle w:val="Hipervnculo"/>
+                <w:noProof/>
+              </w:rPr>
+              <w:t>Tarea 065/T</w:t>
+            </w:r>
+            <w:r>
+              <w:rPr>
+                <w:noProof/>
+                <w:webHidden/>
+              </w:rPr>
+              <w:tab/>
+            </w:r>
+            <w:r>
+              <w:rPr>
+                <w:noProof/>
+                <w:webHidden/>
+              </w:rPr>
+              <w:fldChar w:fldCharType="begin"/>
+            </w:r>
+            <w:r>
+              <w:rPr>
+                <w:noProof/>
+                <w:webHidden/>
+              </w:rPr>
+              <w:instrText xml:space="preserve"> PAGEREF _Toc160303320 \h </w:instrText>
+            </w:r>
+            <w:r>
+              <w:rPr>
+                <w:noProof/>
+                <w:webHidden/>
+              </w:rPr>
+            </w:r>
+            <w:r>
+              <w:rPr>
+                <w:noProof/>
+                <w:webHidden/>
+              </w:rPr>
+              <w:fldChar w:fldCharType="separate"/>
+            </w:r>
+            <w:r>
+              <w:rPr>
+                <w:noProof/>
+                <w:webHidden/>
+              </w:rPr>
+              <w:t>12</w:t>
+            </w:r>
+            <w:r>
+              <w:rPr>
+                <w:noProof/>
+                <w:webHidden/>
+              </w:rPr>
+              <w:fldChar w:fldCharType="end"/>
+            </w:r>
+          </w:hyperlink>
+        </w:p>
+        <w:p>
+          <w:pPr>
+            <w:pStyle w:val="TDC3"/>
+            <w:tabs>
+              <w:tab w:val="right" w:leader="dot" w:pos="8494"/>
+            </w:tabs>
+            <w:rPr>
+              <w:rFonts w:eastAsiaTheme="minorEastAsia"/>
+              <w:noProof/>
+              <w:sz w:val="24"/>
+              <w:szCs w:val="24"/>
+              <w:lang w:eastAsia="es-ES"/>
+            </w:rPr>
+          </w:pPr>
+          <w:hyperlink w:anchor="_Toc160303321" w:history="1">
+            <w:r>
+              <w:rPr>
+                <w:rStyle w:val="Hipervnculo"/>
+                <w:noProof/>
+              </w:rPr>
+              <w:t>Tarea 066/T</w:t>
+            </w:r>
+            <w:r>
+              <w:rPr>
+                <w:noProof/>
+                <w:webHidden/>
+              </w:rPr>
+              <w:tab/>
+            </w:r>
+            <w:r>
+              <w:rPr>
+                <w:noProof/>
+                <w:webHidden/>
+              </w:rPr>
+              <w:fldChar w:fldCharType="begin"/>
+            </w:r>
+            <w:r>
+              <w:rPr>
+                <w:noProof/>
+                <w:webHidden/>
+              </w:rPr>
+              <w:instrText xml:space="preserve"> PAGEREF _Toc160303321 \h </w:instrText>
+            </w:r>
+            <w:r>
+              <w:rPr>
+                <w:noProof/>
+                <w:webHidden/>
+              </w:rPr>
+            </w:r>
+            <w:r>
+              <w:rPr>
+                <w:noProof/>
+                <w:webHidden/>
+              </w:rPr>
+              <w:fldChar w:fldCharType="separate"/>
+            </w:r>
+            <w:r>
+              <w:rPr>
+                <w:noProof/>
+                <w:webHidden/>
+              </w:rPr>
+              <w:t>12</w:t>
+            </w:r>
+            <w:r>
+              <w:rPr>
+                <w:noProof/>
+                <w:webHidden/>
+              </w:rPr>
+              <w:fldChar w:fldCharType="end"/>
+            </w:r>
+          </w:hyperlink>
+        </w:p>
+        <w:p>
+          <w:pPr>
+            <w:pStyle w:val="TDC3"/>
+            <w:tabs>
+              <w:tab w:val="right" w:leader="dot" w:pos="8494"/>
+            </w:tabs>
+            <w:rPr>
+              <w:rFonts w:eastAsiaTheme="minorEastAsia"/>
+              <w:noProof/>
+              <w:sz w:val="24"/>
+              <w:szCs w:val="24"/>
+              <w:lang w:eastAsia="es-ES"/>
+            </w:rPr>
+          </w:pPr>
+          <w:hyperlink w:anchor="_Toc160303322" w:history="1">
+            <w:r>
+              <w:rPr>
+                <w:rStyle w:val="Hipervnculo"/>
+                <w:noProof/>
+              </w:rPr>
               <w:t>Tarea 067/T</w:t>
             </w:r>
             <w:r>
@@ -1530,7 +1967,7 @@
                 <w:noProof/>
                 <w:webHidden/>
               </w:rPr>
-              <w:instrText xml:space="preserve"> PAGEREF _Toc160291679 \h </w:instrText>
+              <w:instrText xml:space="preserve"> PAGEREF _Toc160303322 \h </w:instrText>
             </w:r>
             <w:r>
               <w:rPr>
@@ -1550,7 +1987,79 @@
                 <w:noProof/>
                 <w:webHidden/>
               </w:rPr>
-              <w:t>9</w:t>
+              <w:t>12</w:t>
+            </w:r>
+            <w:r>
+              <w:rPr>
+                <w:noProof/>
+                <w:webHidden/>
+              </w:rPr>
+              <w:fldChar w:fldCharType="end"/>
+            </w:r>
+          </w:hyperlink>
+        </w:p>
+        <w:p>
+          <w:pPr>
+            <w:pStyle w:val="TDC3"/>
+            <w:tabs>
+              <w:tab w:val="right" w:leader="dot" w:pos="8494"/>
+            </w:tabs>
+            <w:rPr>
+              <w:rFonts w:eastAsiaTheme="minorEastAsia"/>
+              <w:noProof/>
+              <w:sz w:val="24"/>
+              <w:szCs w:val="24"/>
+              <w:lang w:eastAsia="es-ES"/>
+            </w:rPr>
+          </w:pPr>
+          <w:hyperlink w:anchor="_Toc160303323" w:history="1">
+            <w:r>
+              <w:rPr>
+                <w:rStyle w:val="Hipervnculo"/>
+                <w:noProof/>
+              </w:rPr>
+              <w:t>Tarea 068/T</w:t>
+            </w:r>
+            <w:r>
+              <w:rPr>
+                <w:noProof/>
+                <w:webHidden/>
+              </w:rPr>
+              <w:tab/>
+            </w:r>
+            <w:r>
+              <w:rPr>
+                <w:noProof/>
+                <w:webHidden/>
+              </w:rPr>
+              <w:fldChar w:fldCharType="begin"/>
+            </w:r>
+            <w:r>
+              <w:rPr>
+                <w:noProof/>
+                <w:webHidden/>
+              </w:rPr>
+              <w:instrText xml:space="preserve"> PAGEREF _Toc160303323 \h </w:instrText>
+            </w:r>
+            <w:r>
+              <w:rPr>
+                <w:noProof/>
+                <w:webHidden/>
+              </w:rPr>
+            </w:r>
+            <w:r>
+              <w:rPr>
+                <w:noProof/>
+                <w:webHidden/>
+              </w:rPr>
+              <w:fldChar w:fldCharType="separate"/>
+            </w:r>
+            <w:r>
+              <w:rPr>
+                <w:noProof/>
+                <w:webHidden/>
+              </w:rPr>
+              <w:t>12</w:t>
             </w:r>
             <w:r>
               <w:rPr>
@@ -1575,7 +2084,7 @@
               <w:lang w:eastAsia="es-ES"/>
             </w:rPr>
           </w:pPr>
-          <w:hyperlink w:anchor="_Toc160291680" w:history="1">
+          <w:hyperlink w:anchor="_Toc160303324" w:history="1">
             <w:r>
               <w:rPr>
                 <w:rStyle w:val="Hipervnculo"/>
@@ -1602,7 +2111,7 @@
                 <w:noProof/>
                 <w:webHidden/>
               </w:rPr>
-              <w:instrText xml:space="preserve"> PAGEREF _Toc160291680 \h </w:instrText>
+              <w:instrText xml:space="preserve"> PAGEREF _Toc160303324 \h </w:instrText>
             </w:r>
             <w:r>
               <w:rPr>
@@ -1622,7 +2131,7 @@
                 <w:noProof/>
                 <w:webHidden/>
               </w:rPr>
-              <w:t>11</w:t>
+              <w:t>14</w:t>
             </w:r>
             <w:r>
               <w:rPr>
@@ -1647,7 +2156,7 @@
               <w:lang w:eastAsia="es-ES"/>
             </w:rPr>
           </w:pPr>
-          <w:hyperlink w:anchor="_Toc160291681" w:history="1">
+          <w:hyperlink w:anchor="_Toc160303325" w:history="1">
             <w:r>
               <w:rPr>
                 <w:rStyle w:val="Hipervnculo"/>
@@ -1674,7 +2183,7 @@
                 <w:noProof/>
                 <w:webHidden/>
               </w:rPr>
-              <w:instrText xml:space="preserve"> PAGEREF _Toc160291681 \h </w:instrText>
+              <w:instrText xml:space="preserve"> PAGEREF _Toc160303325 \h </w:instrText>
             </w:r>
             <w:r>
               <w:rPr>
@@ -1694,7 +2203,7 @@
                 <w:noProof/>
                 <w:webHidden/>
               </w:rPr>
-              <w:t>11</w:t>
+              <w:t>14</w:t>
             </w:r>
             <w:r>
               <w:rPr>
@@ -1719,7 +2228,7 @@
               <w:lang w:eastAsia="es-ES"/>
             </w:rPr>
           </w:pPr>
-          <w:hyperlink w:anchor="_Toc160291682" w:history="1">
+          <w:hyperlink w:anchor="_Toc160303326" w:history="1">
             <w:r>
               <w:rPr>
                 <w:rStyle w:val="Hipervnculo"/>
@@ -1746,7 +2255,7 @@
                 <w:noProof/>
                 <w:webHidden/>
               </w:rPr>
-              <w:instrText xml:space="preserve"> PAGEREF _Toc160291682 \h </w:instrText>
+              <w:instrText xml:space="preserve"> PAGEREF _Toc160303326 \h </w:instrText>
             </w:r>
             <w:r>
               <w:rPr>
@@ -1766,7 +2275,7 @@
                 <w:noProof/>
                 <w:webHidden/>
               </w:rPr>
-              <w:t>12</w:t>
+              <w:t>15</w:t>
             </w:r>
             <w:r>
               <w:rPr>
@@ -1791,7 +2300,7 @@
               <w:lang w:eastAsia="es-ES"/>
             </w:rPr>
           </w:pPr>
-          <w:hyperlink w:anchor="_Toc160291683" w:history="1">
+          <w:hyperlink w:anchor="_Toc160303327" w:history="1">
             <w:r>
               <w:rPr>
                 <w:rStyle w:val="Hipervnculo"/>
@@ -1818,7 +2327,7 @@
                 <w:noProof/>
                 <w:webHidden/>
               </w:rPr>
-              <w:instrText xml:space="preserve"> PAGEREF _Toc160291683 \h </w:instrText>
+              <w:instrText xml:space="preserve"> PAGEREF _Toc160303327 \h </w:instrText>
             </w:r>
             <w:r>
               <w:rPr>
@@ -1838,7 +2347,7 @@
                 <w:noProof/>
                 <w:webHidden/>
               </w:rPr>
-              <w:t>12</w:t>
+              <w:t>15</w:t>
             </w:r>
             <w:r>
               <w:rPr>
@@ -1863,7 +2372,7 @@
               <w:lang w:eastAsia="es-ES"/>
             </w:rPr>
           </w:pPr>
-          <w:hyperlink w:anchor="_Toc160291684" w:history="1">
+          <w:hyperlink w:anchor="_Toc160303328" w:history="1">
             <w:r>
               <w:rPr>
                 <w:rStyle w:val="Hipervnculo"/>
@@ -1890,7 +2399,7 @@
                 <w:noProof/>
                 <w:webHidden/>
               </w:rPr>
-              <w:instrText xml:space="preserve"> PAGEREF _Toc160291684 \h </w:instrText>
+              <w:instrText xml:space="preserve"> PAGEREF _Toc160303328 \h </w:instrText>
             </w:r>
             <w:r>
               <w:rPr>
@@ -1910,7 +2419,7 @@
                 <w:noProof/>
                 <w:webHidden/>
               </w:rPr>
-              <w:t>13</w:t>
+              <w:t>16</w:t>
             </w:r>
             <w:r>
               <w:rPr>
@@ -1935,7 +2444,7 @@
               <w:lang w:eastAsia="es-ES"/>
             </w:rPr>
           </w:pPr>
-          <w:hyperlink w:anchor="_Toc160291685" w:history="1">
+          <w:hyperlink w:anchor="_Toc160303329" w:history="1">
             <w:r>
               <w:rPr>
                 <w:rStyle w:val="Hipervnculo"/>
@@ -1962,7 +2471,7 @@
                 <w:noProof/>
                 <w:webHidden/>
               </w:rPr>
-              <w:instrText xml:space="preserve"> PAGEREF _Toc160291685 \h </w:instrText>
+              <w:instrText xml:space="preserve"> PAGEREF _Toc160303329 \h </w:instrText>
             </w:r>
             <w:r>
               <w:rPr>
@@ -1982,7 +2491,7 @@
                 <w:noProof/>
                 <w:webHidden/>
               </w:rPr>
-              <w:t>14</w:t>
+              <w:t>17</w:t>
             </w:r>
             <w:r>
               <w:rPr>
@@ -2007,7 +2516,7 @@
               <w:lang w:eastAsia="es-ES"/>
             </w:rPr>
           </w:pPr>
-          <w:hyperlink w:anchor="_Toc160291686" w:history="1">
+          <w:hyperlink w:anchor="_Toc160303330" w:history="1">
             <w:r>
               <w:rPr>
                 <w:rStyle w:val="Hipervnculo"/>
@@ -2034,7 +2543,7 @@
                 <w:noProof/>
                 <w:webHidden/>
               </w:rPr>
-              <w:instrText xml:space="preserve"> PAGEREF _Toc160291686 \h </w:instrText>
+              <w:instrText xml:space="preserve"> PAGEREF _Toc160303330 \h </w:instrText>
             </w:r>
             <w:r>
               <w:rPr>
@@ -2054,7 +2563,7 @@
                 <w:noProof/>
                 <w:webHidden/>
               </w:rPr>
-              <w:t>14</w:t>
+              <w:t>17</w:t>
             </w:r>
             <w:r>
               <w:rPr>
@@ -2079,7 +2588,7 @@
               <w:lang w:eastAsia="es-ES"/>
             </w:rPr>
           </w:pPr>
-          <w:hyperlink w:anchor="_Toc160291687" w:history="1">
+          <w:hyperlink w:anchor="_Toc160303331" w:history="1">
             <w:r>
               <w:rPr>
                 <w:rStyle w:val="Hipervnculo"/>
@@ -2106,7 +2615,7 @@
                 <w:noProof/>
                 <w:webHidden/>
               </w:rPr>
-              <w:instrText xml:space="preserve"> PAGEREF _Toc160291687 \h </w:instrText>
+              <w:instrText xml:space="preserve"> PAGEREF _Toc160303331 \h </w:instrText>
             </w:r>
             <w:r>
               <w:rPr>
@@ -2126,7 +2635,7 @@
                 <w:noProof/>
                 <w:webHidden/>
               </w:rPr>
-              <w:t>15</w:t>
+              <w:t>18</w:t>
             </w:r>
             <w:r>
               <w:rPr>
@@ -2151,7 +2660,7 @@
               <w:lang w:eastAsia="es-ES"/>
             </w:rPr>
           </w:pPr>
-          <w:hyperlink w:anchor="_Toc160291688" w:history="1">
+          <w:hyperlink w:anchor="_Toc160303332" w:history="1">
             <w:r>
               <w:rPr>
                 <w:rStyle w:val="Hipervnculo"/>
@@ -2178,7 +2687,7 @@
                 <w:noProof/>
                 <w:webHidden/>
               </w:rPr>
-              <w:instrText xml:space="preserve"> PAGEREF _Toc160291688 \h </w:instrText>
+              <w:instrText xml:space="preserve"> PAGEREF _Toc160303332 \h </w:instrText>
             </w:r>
             <w:r>
               <w:rPr>
@@ -2198,7 +2707,7 @@
                 <w:noProof/>
                 <w:webHidden/>
               </w:rPr>
-              <w:t>15</w:t>
+              <w:t>18</w:t>
             </w:r>
             <w:r>
               <w:rPr>
@@ -2223,7 +2732,7 @@
               <w:lang w:eastAsia="es-ES"/>
             </w:rPr>
           </w:pPr>
-          <w:hyperlink w:anchor="_Toc160291689" w:history="1">
+          <w:hyperlink w:anchor="_Toc160303333" w:history="1">
             <w:r>
               <w:rPr>
                 <w:rStyle w:val="Hipervnculo"/>
@@ -2250,7 +2759,7 @@
                 <w:noProof/>
                 <w:webHidden/>
               </w:rPr>
-              <w:instrText xml:space="preserve"> PAGEREF _Toc160291689 \h </w:instrText>
+              <w:instrText xml:space="preserve"> PAGEREF _Toc160303333 \h </w:instrText>
             </w:r>
             <w:r>
               <w:rPr>
@@ -2270,7 +2779,7 @@
                 <w:noProof/>
                 <w:webHidden/>
               </w:rPr>
-              <w:t>15</w:t>
+              <w:t>18</w:t>
             </w:r>
             <w:r>
               <w:rPr>
@@ -2295,7 +2804,7 @@
               <w:lang w:eastAsia="es-ES"/>
             </w:rPr>
           </w:pPr>
-          <w:hyperlink w:anchor="_Toc160291690" w:history="1">
+          <w:hyperlink w:anchor="_Toc160303334" w:history="1">
             <w:r>
               <w:rPr>
                 <w:rStyle w:val="Hipervnculo"/>
@@ -2322,7 +2831,7 @@
                 <w:noProof/>
                 <w:webHidden/>
               </w:rPr>
-              <w:instrText xml:space="preserve"> PAGEREF _Toc160291690 \h </w:instrText>
+              <w:instrText xml:space="preserve"> PAGEREF _Toc160303334 \h </w:instrText>
             </w:r>
             <w:r>
               <w:rPr>
@@ -2342,7 +2851,7 @@
                 <w:noProof/>
                 <w:webHidden/>
               </w:rPr>
-              <w:t>16</w:t>
+              <w:t>19</w:t>
             </w:r>
             <w:r>
               <w:rPr>
@@ -2367,7 +2876,7 @@
               <w:lang w:eastAsia="es-ES"/>
             </w:rPr>
           </w:pPr>
-          <w:hyperlink w:anchor="_Toc160291691" w:history="1">
+          <w:hyperlink w:anchor="_Toc160303335" w:history="1">
             <w:r>
               <w:rPr>
                 <w:rStyle w:val="Hipervnculo"/>
@@ -2394,7 +2903,7 @@
                 <w:noProof/>
                 <w:webHidden/>
               </w:rPr>
-              <w:instrText xml:space="preserve"> PAGEREF _Toc160291691 \h </w:instrText>
+              <w:instrText xml:space="preserve"> PAGEREF _Toc160303335 \h </w:instrText>
             </w:r>
             <w:r>
               <w:rPr>
@@ -2414,7 +2923,7 @@
                 <w:noProof/>
                 <w:webHidden/>
               </w:rPr>
-              <w:t>17</w:t>
+              <w:t>20</w:t>
             </w:r>
             <w:r>
               <w:rPr>
@@ -2439,7 +2948,7 @@
               <w:lang w:eastAsia="es-ES"/>
             </w:rPr>
           </w:pPr>
-          <w:hyperlink w:anchor="_Toc160291692" w:history="1">
+          <w:hyperlink w:anchor="_Toc160303336" w:history="1">
             <w:r>
               <w:rPr>
                 <w:rStyle w:val="Hipervnculo"/>
@@ -2466,7 +2975,7 @@
                 <w:noProof/>
                 <w:webHidden/>
               </w:rPr>
-              <w:instrText xml:space="preserve"> PAGEREF _Toc160291692 \h </w:instrText>
+              <w:instrText xml:space="preserve"> PAGEREF _Toc160303336 \h </w:instrText>
             </w:r>
             <w:r>
               <w:rPr>
@@ -2486,7 +2995,7 @@
                 <w:noProof/>
                 <w:webHidden/>
               </w:rPr>
-              <w:t>18</w:t>
+              <w:t>21</w:t>
             </w:r>
             <w:r>
               <w:rPr>
@@ -2526,7 +3035,7 @@
       <w:pPr>
         <w:pStyle w:val="Ttulo1"/>
       </w:pPr>
-      <w:bookmarkStart w:id="0" w:name="_Toc160291662"/>
+      <w:bookmarkStart w:id="0" w:name="_Toc160303299"/>
       <w:r>
         <w:t>Resumen de</w:t>
       </w:r>
@@ -2569,7 +3078,7 @@
       <w:pPr>
         <w:pStyle w:val="Ttulo1"/>
       </w:pPr>
-      <w:bookmarkStart w:id="1" w:name="_Toc160291663"/>
+      <w:bookmarkStart w:id="1" w:name="_Toc160303300"/>
       <w:r>
         <w:t xml:space="preserve">Historial de </w:t>
       </w:r>
@@ -2783,25 +3292,41 @@
           <w:tcPr>
             <w:tcW w:w="1097" w:type="dxa"/>
           </w:tcPr>
-          <w:p/>
+          <w:p>
+            <w:r>
+              <w:t>V2.1</w:t>
+            </w:r>
+          </w:p>
         </w:tc>
         <w:tc>
           <w:tcPr>
             <w:tcW w:w="3576" w:type="dxa"/>
           </w:tcPr>
-          <w:p/>
+          <w:p>
+            <w:r>
+              <w:t>Adición de nuevas tareas asignadas. Adición de tabla de rendimiento.</w:t>
+            </w:r>
+          </w:p>
         </w:tc>
         <w:tc>
           <w:tcPr>
             <w:tcW w:w="1388" w:type="dxa"/>
           </w:tcPr>
-          <w:p/>
+          <w:p>
+            <w:r>
+              <w:t>02/03/2024</w:t>
+            </w:r>
+          </w:p>
         </w:tc>
         <w:tc>
           <w:tcPr>
             <w:tcW w:w="2723" w:type="dxa"/>
           </w:tcPr>
-          <w:p/>
+          <w:p>
+            <w:r>
+              <w:t>Mª Salud Carrera Talaverón</w:t>
+            </w:r>
+          </w:p>
         </w:tc>
       </w:tr>
     </w:tbl>
@@ -2818,7 +3343,7 @@
       <w:pPr>
         <w:pStyle w:val="Ttulo1"/>
       </w:pPr>
-      <w:bookmarkStart w:id="2" w:name="_Toc160291664"/>
+      <w:bookmarkStart w:id="2" w:name="_Toc160303301"/>
       <w:r>
         <w:t>Introducción</w:t>
       </w:r>
@@ -2865,7 +3390,7 @@
       <w:pPr>
         <w:pStyle w:val="Ttulo1"/>
       </w:pPr>
-      <w:bookmarkStart w:id="3" w:name="_Toc160291665"/>
+      <w:bookmarkStart w:id="3" w:name="_Toc160303302"/>
       <w:r>
         <w:t>Planificación</w:t>
       </w:r>
@@ -2875,7 +3400,7 @@
       <w:pPr>
         <w:pStyle w:val="Ttulo2"/>
       </w:pPr>
-      <w:bookmarkStart w:id="4" w:name="_Toc160291666"/>
+      <w:bookmarkStart w:id="4" w:name="_Toc160303303"/>
       <w:r>
         <w:t>Tareas</w:t>
       </w:r>
@@ -2885,7 +3410,7 @@
       <w:pPr>
         <w:pStyle w:val="Ttulo3"/>
       </w:pPr>
-      <w:bookmarkStart w:id="5" w:name="_Toc160291667"/>
+      <w:bookmarkStart w:id="5" w:name="_Toc160303304"/>
       <w:r>
         <w:t>Tarea 0</w:t>
       </w:r>
@@ -3028,7 +3553,7 @@
       <w:pPr>
         <w:pStyle w:val="Ttulo3"/>
       </w:pPr>
-      <w:bookmarkStart w:id="7" w:name="_Toc160291668"/>
+      <w:bookmarkStart w:id="7" w:name="_Toc160303305"/>
       <w:r>
         <w:t>Tarea 0</w:t>
       </w:r>
@@ -3213,7 +3738,7 @@
       <w:pPr>
         <w:pStyle w:val="Ttulo3"/>
       </w:pPr>
-      <w:bookmarkStart w:id="9" w:name="_Toc160291669"/>
+      <w:bookmarkStart w:id="9" w:name="_Toc160303306"/>
       <w:r>
         <w:t>Tarea 0</w:t>
       </w:r>
@@ -3369,7 +3894,7 @@
           <w:lang w:val="en-GB"/>
         </w:rPr>
       </w:pPr>
-      <w:bookmarkStart w:id="10" w:name="_Toc160291670"/>
+      <w:bookmarkStart w:id="10" w:name="_Toc160303307"/>
       <w:r>
         <w:rPr>
           <w:lang w:val="en-GB"/>
@@ -3522,7 +4047,7 @@
           <w:lang w:val="en-GB"/>
         </w:rPr>
       </w:pPr>
-      <w:bookmarkStart w:id="11" w:name="_Toc160291671"/>
+      <w:bookmarkStart w:id="11" w:name="_Toc160303308"/>
       <w:r>
         <w:rPr>
           <w:lang w:val="en-GB"/>
@@ -3666,7 +4191,7 @@
           <w:lang w:val="en-GB"/>
         </w:rPr>
       </w:pPr>
-      <w:bookmarkStart w:id="12" w:name="_Toc160291672"/>
+      <w:bookmarkStart w:id="12" w:name="_Toc160303309"/>
       <w:r>
         <w:rPr>
           <w:lang w:val="en-GB"/>
@@ -3810,7 +4335,7 @@
           <w:lang w:val="en-GB"/>
         </w:rPr>
       </w:pPr>
-      <w:bookmarkStart w:id="13" w:name="_Toc160291673"/>
+      <w:bookmarkStart w:id="13" w:name="_Toc160303310"/>
       <w:r>
         <w:rPr>
           <w:lang w:val="en-GB"/>
@@ -3960,7 +4485,7 @@
       <w:pPr>
         <w:pStyle w:val="Ttulo3"/>
       </w:pPr>
-      <w:bookmarkStart w:id="14" w:name="_Toc160291674"/>
+      <w:bookmarkStart w:id="14" w:name="_Toc160303311"/>
       <w:r>
         <w:t>Tarea 036</w:t>
       </w:r>
@@ -4061,7 +4586,7 @@
       <w:pPr>
         <w:pStyle w:val="Ttulo3"/>
       </w:pPr>
-      <w:bookmarkStart w:id="15" w:name="_Toc160291675"/>
+      <w:bookmarkStart w:id="15" w:name="_Toc160303312"/>
       <w:r>
         <w:t>Tarea 037</w:t>
       </w:r>
@@ -4181,7 +4706,7 @@
       <w:pPr>
         <w:pStyle w:val="Ttulo3"/>
       </w:pPr>
-      <w:bookmarkStart w:id="17" w:name="_Toc160291676"/>
+      <w:bookmarkStart w:id="17" w:name="_Toc160303313"/>
       <w:r>
         <w:t>Tarea 03</w:t>
       </w:r>
@@ -4357,7 +4882,7 @@
       <w:pPr>
         <w:pStyle w:val="Ttulo3"/>
       </w:pPr>
-      <w:bookmarkStart w:id="19" w:name="_Toc160291677"/>
+      <w:bookmarkStart w:id="19" w:name="_Toc160303314"/>
       <w:r>
         <w:t>Tarea 0</w:t>
       </w:r>
@@ -4485,14 +5010,339 @@
       <w:pPr>
         <w:pStyle w:val="Ttulo3"/>
       </w:pPr>
-      <w:bookmarkStart w:id="21" w:name="_Toc160291678"/>
+      <w:bookmarkStart w:id="21" w:name="_Toc160303315"/>
       <w:r>
         <w:t>Tarea 0</w:t>
       </w:r>
       <w:r>
+        <w:t>24</w:t>
+      </w:r>
+      <w:r>
+        <w:t>/T</w:t>
+      </w:r>
+      <w:bookmarkEnd w:id="21"/>
+    </w:p>
+    <w:p>
+      <w:r>
+        <w:rPr>
+          <w:b/>
+          <w:bCs/>
+        </w:rPr>
+        <w:t>Título</w:t>
+      </w:r>
+      <w:r>
+        <w:t xml:space="preserve">: </w:t>
+      </w:r>
+      <w:r>
+        <w:t>Revisión de la tarea 0</w:t>
+      </w:r>
+      <w:r>
+        <w:t>24</w:t>
+      </w:r>
+      <w:r>
+        <w:t>.</w:t>
+      </w:r>
+    </w:p>
+    <w:p>
+      <w:r>
+        <w:rPr>
+          <w:b/>
+          <w:bCs/>
+        </w:rPr>
+        <w:t>Descripción breve:</w:t>
+      </w:r>
+      <w:r>
+        <w:t xml:space="preserve"> </w:t>
+      </w:r>
+      <w:r>
+        <w:t>Revisión de la tarea 0</w:t>
+      </w:r>
+      <w:r>
+        <w:t>24</w:t>
+      </w:r>
+      <w:r>
+        <w:t xml:space="preserve"> implementada por Joaquín González Ganfornina, consistente en añadir la entidad “objetivo”</w:t>
+      </w:r>
+      <w:r>
+        <w:t xml:space="preserve">. </w:t>
+      </w:r>
+      <w:r>
+        <w:t>GROUP</w:t>
+      </w:r>
+      <w:r>
+        <w:t xml:space="preserve">, </w:t>
+      </w:r>
+      <w:r>
+        <w:t>REVIEW</w:t>
+      </w:r>
+      <w:r>
+        <w:t>.</w:t>
+      </w:r>
+    </w:p>
+    <w:p>
+      <w:r>
+        <w:rPr>
+          <w:b/>
+          <w:bCs/>
+        </w:rPr>
+        <w:t>Asignado a:</w:t>
+      </w:r>
+      <w:r>
+        <w:t xml:space="preserve"> </w:t>
+      </w:r>
+      <w:r>
+        <w:t>Mª Salud Carrera Talaverón.</w:t>
+      </w:r>
+    </w:p>
+    <w:p>
+      <w:r>
+        <w:rPr>
+          <w:b/>
+          <w:bCs/>
+        </w:rPr>
+        <w:t>Rol:</w:t>
+      </w:r>
+      <w:r>
+        <w:t xml:space="preserve"> </w:t>
+      </w:r>
+      <w:r>
+        <w:t>Tester</w:t>
+      </w:r>
+      <w:r>
+        <w:t>.</w:t>
+      </w:r>
+    </w:p>
+    <w:p>
+      <w:r>
+        <w:rPr>
+          <w:b/>
+          <w:bCs/>
+        </w:rPr>
+        <w:t>Tiempo Planificado:</w:t>
+      </w:r>
+      <w:r>
+        <w:t xml:space="preserve"> </w:t>
+      </w:r>
+      <w:r>
+        <w:t>0</w:t>
+      </w:r>
+      <w:r>
+        <w:t xml:space="preserve"> hora</w:t>
+      </w:r>
+      <w:r>
+        <w:t>s.</w:t>
+      </w:r>
+    </w:p>
+    <w:p>
+      <w:r>
+        <w:rPr>
+          <w:b/>
+          <w:bCs/>
+        </w:rPr>
+        <w:t>Tiempo Real:</w:t>
+      </w:r>
+      <w:r>
+        <w:t xml:space="preserve"> </w:t>
+      </w:r>
+      <w:commentRangeStart w:id="22"/>
+      <w:r>
+        <w:t>por determinar</w:t>
+      </w:r>
+      <w:commentRangeEnd w:id="22"/>
+      <w:r>
+        <w:rPr>
+          <w:rStyle w:val="Refdecomentario"/>
+        </w:rPr>
+        <w:commentReference w:id="22"/>
+      </w:r>
+      <w:r>
+        <w:t>.</w:t>
+      </w:r>
+    </w:p>
+    <w:p>
+      <w:pPr>
+        <w:jc w:val="left"/>
+      </w:pPr>
+    </w:p>
+    <w:p>
+      <w:pPr>
+        <w:pStyle w:val="Ttulo3"/>
+      </w:pPr>
+      <w:bookmarkStart w:id="23" w:name="_Toc160303316"/>
+      <w:r>
+        <w:t>Tarea 0</w:t>
+      </w:r>
+      <w:r>
+        <w:t>2</w:t>
+      </w:r>
+      <w:r>
+        <w:t>8</w:t>
+      </w:r>
+      <w:r>
+        <w:t>/T</w:t>
+      </w:r>
+      <w:bookmarkEnd w:id="23"/>
+    </w:p>
+    <w:p>
+      <w:r>
+        <w:rPr>
+          <w:b/>
+          <w:bCs/>
+        </w:rPr>
+        <w:t>Título</w:t>
+      </w:r>
+      <w:r>
+        <w:t xml:space="preserve">: </w:t>
+      </w:r>
+      <w:r>
+        <w:t>Revisión de la tarea 02</w:t>
+      </w:r>
+      <w:r>
+        <w:t>8</w:t>
+      </w:r>
+      <w:r>
+        <w:t>.</w:t>
+      </w:r>
+    </w:p>
+    <w:p>
+      <w:r>
+        <w:rPr>
+          <w:b/>
+          <w:bCs/>
+        </w:rPr>
+        <w:t>Descripción breve:</w:t>
+      </w:r>
+      <w:r>
+        <w:t xml:space="preserve"> </w:t>
+      </w:r>
+      <w:r>
+        <w:t>Revisión de la tarea 02</w:t>
+      </w:r>
+      <w:r>
+        <w:t>8</w:t>
+      </w:r>
+      <w:r>
+        <w:t xml:space="preserve"> implementada por </w:t>
+      </w:r>
+      <w:r>
+        <w:t>Joaquín González Ganfornina</w:t>
+      </w:r>
+      <w:r>
+        <w:t xml:space="preserve">, consistente en añadir los datos de prueba para el rol </w:t>
+      </w:r>
+      <w:r>
+        <w:t xml:space="preserve">administrador. </w:t>
+      </w:r>
+      <w:r>
+        <w:t>GROUP</w:t>
+      </w:r>
+      <w:r>
+        <w:t xml:space="preserve">, </w:t>
+      </w:r>
+      <w:r>
+        <w:t>REVIEW</w:t>
+      </w:r>
+      <w:r>
+        <w:t>.</w:t>
+      </w:r>
+    </w:p>
+    <w:p>
+      <w:r>
+        <w:rPr>
+          <w:b/>
+          <w:bCs/>
+        </w:rPr>
+        <w:t>Asignado a:</w:t>
+      </w:r>
+      <w:r>
+        <w:t xml:space="preserve"> </w:t>
+      </w:r>
+      <w:r>
+        <w:t>Mª Salud Carrera Talaverón.</w:t>
+      </w:r>
+    </w:p>
+    <w:p>
+      <w:r>
+        <w:rPr>
+          <w:b/>
+          <w:bCs/>
+        </w:rPr>
+        <w:t>Rol:</w:t>
+      </w:r>
+      <w:r>
+        <w:t xml:space="preserve"> </w:t>
+      </w:r>
+      <w:r>
+        <w:t>Tester</w:t>
+      </w:r>
+      <w:r>
+        <w:t>.</w:t>
+      </w:r>
+    </w:p>
+    <w:p>
+      <w:r>
+        <w:rPr>
+          <w:b/>
+          <w:bCs/>
+        </w:rPr>
+        <w:t>Tiempo Planificado:</w:t>
+      </w:r>
+      <w:r>
+        <w:t xml:space="preserve"> </w:t>
+      </w:r>
+      <w:r>
+        <w:t>0</w:t>
+      </w:r>
+      <w:r>
+        <w:t xml:space="preserve"> hora</w:t>
+      </w:r>
+      <w:r>
+        <w:t>s.</w:t>
+      </w:r>
+    </w:p>
+    <w:p>
+      <w:r>
+        <w:rPr>
+          <w:b/>
+          <w:bCs/>
+        </w:rPr>
+        <w:t>Tiempo Real:</w:t>
+      </w:r>
+      <w:r>
+        <w:t xml:space="preserve"> </w:t>
+      </w:r>
+      <w:commentRangeStart w:id="24"/>
+      <w:r>
+        <w:t>por determinar</w:t>
+      </w:r>
+      <w:commentRangeEnd w:id="24"/>
+      <w:r>
+        <w:rPr>
+          <w:rStyle w:val="Refdecomentario"/>
+        </w:rPr>
+        <w:commentReference w:id="24"/>
+      </w:r>
+      <w:r>
+        <w:t>.</w:t>
+      </w:r>
+    </w:p>
+    <w:p>
+      <w:pPr>
+        <w:jc w:val="left"/>
+      </w:pPr>
+    </w:p>
+    <w:p>
+      <w:pPr>
+        <w:pStyle w:val="Ttulo3"/>
+      </w:pPr>
+      <w:bookmarkStart w:id="25" w:name="_Toc160303317"/>
+      <w:r>
+        <w:t>Tarea 0</w:t>
+      </w:r>
+      <w:r>
         <w:t>43/T</w:t>
       </w:r>
-      <w:bookmarkEnd w:id="21"/>
+      <w:bookmarkEnd w:id="25"/>
     </w:p>
     <w:p>
       <w:r>
@@ -4578,12 +5428,15 @@
         <w:t xml:space="preserve"> </w:t>
       </w:r>
       <w:r>
-        <w:t>1</w:t>
+        <w:t>0</w:t>
       </w:r>
       <w:r>
         <w:t xml:space="preserve"> hora</w:t>
       </w:r>
       <w:r>
+        <w:t>s</w:t>
+      </w:r>
+      <w:r>
         <w:t>.</w:t>
       </w:r>
     </w:p>
@@ -4611,14 +5464,673 @@
       <w:pPr>
         <w:pStyle w:val="Ttulo3"/>
       </w:pPr>
-      <w:bookmarkStart w:id="22" w:name="_Toc160291679"/>
+      <w:bookmarkStart w:id="26" w:name="_Toc160303318"/>
       <w:r>
         <w:t>Tarea 0</w:t>
       </w:r>
       <w:r>
+        <w:t>6</w:t>
+      </w:r>
+      <w:r>
+        <w:t>3</w:t>
+      </w:r>
+      <w:r>
+        <w:t>/T</w:t>
+      </w:r>
+      <w:bookmarkEnd w:id="26"/>
+    </w:p>
+    <w:p>
+      <w:r>
+        <w:rPr>
+          <w:b/>
+          <w:bCs/>
+        </w:rPr>
+        <w:t>Título</w:t>
+      </w:r>
+      <w:r>
+        <w:t xml:space="preserve">: </w:t>
+      </w:r>
+      <w:r>
+        <w:t>Revisión de la tarea 06</w:t>
+      </w:r>
+      <w:r>
+        <w:t>3</w:t>
+      </w:r>
+      <w:r>
+        <w:t>.</w:t>
+      </w:r>
+    </w:p>
+    <w:p>
+      <w:r>
+        <w:rPr>
+          <w:b/>
+          <w:bCs/>
+        </w:rPr>
+        <w:t>Descripción breve:</w:t>
+      </w:r>
+      <w:r>
+        <w:t xml:space="preserve"> </w:t>
+      </w:r>
+      <w:r>
+        <w:t>Revisión de la tarea 06</w:t>
+      </w:r>
+      <w:r>
+        <w:t>3</w:t>
+      </w:r>
+      <w:r>
+        <w:t xml:space="preserve"> implementada por Joaquín González Ganfornina, consistente en añadir </w:t>
+      </w:r>
+      <w:r>
+        <w:t>la entidad</w:t>
+      </w:r>
+      <w:r>
+        <w:t xml:space="preserve"> “</w:t>
+      </w:r>
+      <w:r>
+        <w:t>code audit</w:t>
+      </w:r>
+      <w:r>
+        <w:t>”</w:t>
+      </w:r>
+      <w:r>
+        <w:t xml:space="preserve">. INDIVIDUAL, </w:t>
+      </w:r>
+      <w:r>
+        <w:t>REVIEW</w:t>
+      </w:r>
+      <w:r>
+        <w:t>.</w:t>
+      </w:r>
+    </w:p>
+    <w:p>
+      <w:r>
+        <w:rPr>
+          <w:b/>
+          <w:bCs/>
+        </w:rPr>
+        <w:t>Asignado a:</w:t>
+      </w:r>
+      <w:r>
+        <w:t xml:space="preserve"> </w:t>
+      </w:r>
+      <w:r>
+        <w:t>Mª Salud Carrera Talaverón.</w:t>
+      </w:r>
+    </w:p>
+    <w:p>
+      <w:r>
+        <w:rPr>
+          <w:b/>
+          <w:bCs/>
+        </w:rPr>
+        <w:t>Rol:</w:t>
+      </w:r>
+      <w:r>
+        <w:t xml:space="preserve"> </w:t>
+      </w:r>
+      <w:r>
+        <w:t>Tester</w:t>
+      </w:r>
+      <w:r>
+        <w:t>.</w:t>
+      </w:r>
+    </w:p>
+    <w:p>
+      <w:r>
+        <w:rPr>
+          <w:b/>
+          <w:bCs/>
+        </w:rPr>
+        <w:t>Tiempo Planificado:</w:t>
+      </w:r>
+      <w:r>
+        <w:t xml:space="preserve"> </w:t>
+      </w:r>
+      <w:r>
+        <w:t>0</w:t>
+      </w:r>
+      <w:r>
+        <w:t xml:space="preserve"> hora</w:t>
+      </w:r>
+      <w:r>
+        <w:t>s.</w:t>
+      </w:r>
+    </w:p>
+    <w:p>
+      <w:r>
+        <w:rPr>
+          <w:b/>
+          <w:bCs/>
+        </w:rPr>
+        <w:t>Tiempo Real:</w:t>
+      </w:r>
+      <w:r>
+        <w:t xml:space="preserve"> </w:t>
+      </w:r>
+      <w:commentRangeStart w:id="27"/>
+      <w:r>
+        <w:t>por determinar</w:t>
+      </w:r>
+      <w:commentRangeEnd w:id="27"/>
+      <w:r>
+        <w:rPr>
+          <w:rStyle w:val="Refdecomentario"/>
+        </w:rPr>
+        <w:commentReference w:id="27"/>
+      </w:r>
+      <w:r>
+        <w:t>.</w:t>
+      </w:r>
+    </w:p>
+    <w:p>
+      <w:pPr>
+        <w:jc w:val="left"/>
+      </w:pPr>
+    </w:p>
+    <w:p>
+      <w:pPr>
+        <w:pStyle w:val="Ttulo3"/>
+      </w:pPr>
+      <w:bookmarkStart w:id="28" w:name="_Toc160303319"/>
+      <w:r>
+        <w:t>Tarea 0</w:t>
+      </w:r>
+      <w:r>
+        <w:t>6</w:t>
+      </w:r>
+      <w:r>
+        <w:t>4</w:t>
+      </w:r>
+      <w:r>
+        <w:t>/T</w:t>
+      </w:r>
+      <w:bookmarkEnd w:id="28"/>
+    </w:p>
+    <w:p>
+      <w:r>
+        <w:rPr>
+          <w:b/>
+          <w:bCs/>
+        </w:rPr>
+        <w:t>Título</w:t>
+      </w:r>
+      <w:r>
+        <w:t xml:space="preserve">: </w:t>
+      </w:r>
+      <w:r>
+        <w:t>Revisión de la tarea 06</w:t>
+      </w:r>
+      <w:r>
+        <w:t>4</w:t>
+      </w:r>
+      <w:r>
+        <w:t>.</w:t>
+      </w:r>
+    </w:p>
+    <w:p>
+      <w:r>
+        <w:rPr>
+          <w:b/>
+          <w:bCs/>
+        </w:rPr>
+        <w:t>Descripción breve:</w:t>
+      </w:r>
+      <w:r>
+        <w:t xml:space="preserve"> </w:t>
+      </w:r>
+      <w:r>
+        <w:t>Revisión de la tarea 06</w:t>
+      </w:r>
+      <w:r>
+        <w:t>4</w:t>
+      </w:r>
+      <w:r>
+        <w:t xml:space="preserve"> implementada por Joaquín González Ganfornina, consistente en añadir </w:t>
+      </w:r>
+      <w:r>
+        <w:t>la entidad</w:t>
+      </w:r>
+      <w:r>
+        <w:t xml:space="preserve"> “</w:t>
+      </w:r>
+      <w:r>
+        <w:t>audit record</w:t>
+      </w:r>
+      <w:r>
+        <w:t>”</w:t>
+      </w:r>
+      <w:r>
+        <w:t xml:space="preserve">. INDIVIDUAL, </w:t>
+      </w:r>
+      <w:r>
+        <w:t>REVIEW</w:t>
+      </w:r>
+      <w:r>
+        <w:t>.</w:t>
+      </w:r>
+    </w:p>
+    <w:p>
+      <w:r>
+        <w:rPr>
+          <w:b/>
+          <w:bCs/>
+        </w:rPr>
+        <w:t>Asignado a:</w:t>
+      </w:r>
+      <w:r>
+        <w:t xml:space="preserve"> </w:t>
+      </w:r>
+      <w:r>
+        <w:t>Mª Salud Carrera Talaverón.</w:t>
+      </w:r>
+    </w:p>
+    <w:p>
+      <w:r>
+        <w:rPr>
+          <w:b/>
+          <w:bCs/>
+        </w:rPr>
+        <w:t>Rol:</w:t>
+      </w:r>
+      <w:r>
+        <w:t xml:space="preserve"> </w:t>
+      </w:r>
+      <w:r>
+        <w:t>Tester</w:t>
+      </w:r>
+      <w:r>
+        <w:t>.</w:t>
+      </w:r>
+    </w:p>
+    <w:p>
+      <w:r>
+        <w:rPr>
+          <w:b/>
+          <w:bCs/>
+        </w:rPr>
+        <w:t>Tiempo Planificado:</w:t>
+      </w:r>
+      <w:r>
+        <w:t xml:space="preserve"> </w:t>
+      </w:r>
+      <w:r>
+        <w:t>0</w:t>
+      </w:r>
+      <w:r>
+        <w:t xml:space="preserve"> hora</w:t>
+      </w:r>
+      <w:r>
+        <w:t>s.</w:t>
+      </w:r>
+    </w:p>
+    <w:p>
+      <w:r>
+        <w:rPr>
+          <w:b/>
+          <w:bCs/>
+        </w:rPr>
+        <w:t>Tiempo Real:</w:t>
+      </w:r>
+      <w:r>
+        <w:t xml:space="preserve"> </w:t>
+      </w:r>
+      <w:commentRangeStart w:id="29"/>
+      <w:r>
+        <w:t>por determinar</w:t>
+      </w:r>
+      <w:commentRangeEnd w:id="29"/>
+      <w:r>
+        <w:rPr>
+          <w:rStyle w:val="Refdecomentario"/>
+        </w:rPr>
+        <w:commentReference w:id="29"/>
+      </w:r>
+      <w:r>
+        <w:t>.</w:t>
+      </w:r>
+    </w:p>
+    <w:p>
+      <w:pPr>
+        <w:jc w:val="left"/>
+      </w:pPr>
+    </w:p>
+    <w:p>
+      <w:pPr>
+        <w:pStyle w:val="Ttulo3"/>
+      </w:pPr>
+      <w:bookmarkStart w:id="30" w:name="_Toc160303320"/>
+      <w:r>
+        <w:t>Tarea 0</w:t>
+      </w:r>
+      <w:r>
+        <w:t>6</w:t>
+      </w:r>
+      <w:r>
+        <w:t>5</w:t>
+      </w:r>
+      <w:r>
+        <w:t>/T</w:t>
+      </w:r>
+      <w:bookmarkEnd w:id="30"/>
+    </w:p>
+    <w:p>
+      <w:r>
+        <w:rPr>
+          <w:b/>
+          <w:bCs/>
+        </w:rPr>
+        <w:t>Título</w:t>
+      </w:r>
+      <w:r>
+        <w:t xml:space="preserve">: </w:t>
+      </w:r>
+      <w:r>
+        <w:t>Revisión de la tarea 06</w:t>
+      </w:r>
+      <w:r>
+        <w:t>5</w:t>
+      </w:r>
+      <w:r>
+        <w:t>.</w:t>
+      </w:r>
+    </w:p>
+    <w:p>
+      <w:r>
+        <w:rPr>
+          <w:b/>
+          <w:bCs/>
+        </w:rPr>
+        <w:t>Descripción breve:</w:t>
+      </w:r>
+      <w:r>
+        <w:t xml:space="preserve"> </w:t>
+      </w:r>
+      <w:r>
+        <w:t>Revisión de la tarea 06</w:t>
+      </w:r>
+      <w:r>
+        <w:t>5</w:t>
+      </w:r>
+      <w:r>
+        <w:t xml:space="preserve"> implementada por Joaquín González Ganfornina, consistente en añadir </w:t>
+      </w:r>
+      <w:r>
+        <w:t>el formulario</w:t>
+      </w:r>
+      <w:r>
+        <w:t xml:space="preserve"> “</w:t>
+      </w:r>
+      <w:r>
+        <w:t>auditor dashboard</w:t>
+      </w:r>
+      <w:r>
+        <w:t>”</w:t>
+      </w:r>
+      <w:r>
+        <w:t xml:space="preserve">. INDIVIDUAL, </w:t>
+      </w:r>
+      <w:r>
+        <w:t>REVIEW</w:t>
+      </w:r>
+      <w:r>
+        <w:t>.</w:t>
+      </w:r>
+    </w:p>
+    <w:p>
+      <w:r>
+        <w:rPr>
+          <w:b/>
+          <w:bCs/>
+        </w:rPr>
+        <w:t>Asignado a:</w:t>
+      </w:r>
+      <w:r>
+        <w:t xml:space="preserve"> </w:t>
+      </w:r>
+      <w:r>
+        <w:t>Mª Salud Carrera Talaverón.</w:t>
+      </w:r>
+    </w:p>
+    <w:p>
+      <w:r>
+        <w:rPr>
+          <w:b/>
+          <w:bCs/>
+        </w:rPr>
+        <w:t>Rol:</w:t>
+      </w:r>
+      <w:r>
+        <w:t xml:space="preserve"> </w:t>
+      </w:r>
+      <w:r>
+        <w:t>Tester</w:t>
+      </w:r>
+      <w:r>
+        <w:t>.</w:t>
+      </w:r>
+    </w:p>
+    <w:p>
+      <w:r>
+        <w:rPr>
+          <w:b/>
+          <w:bCs/>
+        </w:rPr>
+        <w:t>Tiempo Planificado:</w:t>
+      </w:r>
+      <w:r>
+        <w:t xml:space="preserve"> </w:t>
+      </w:r>
+      <w:r>
+        <w:t>0</w:t>
+      </w:r>
+      <w:r>
+        <w:t xml:space="preserve"> hora</w:t>
+      </w:r>
+      <w:r>
+        <w:t>s.</w:t>
+      </w:r>
+    </w:p>
+    <w:p>
+      <w:r>
+        <w:rPr>
+          <w:b/>
+          <w:bCs/>
+        </w:rPr>
+        <w:t>Tiempo Real:</w:t>
+      </w:r>
+      <w:r>
+        <w:t xml:space="preserve"> </w:t>
+      </w:r>
+      <w:commentRangeStart w:id="31"/>
+      <w:r>
+        <w:t>por determinar</w:t>
+      </w:r>
+      <w:commentRangeEnd w:id="31"/>
+      <w:r>
+        <w:rPr>
+          <w:rStyle w:val="Refdecomentario"/>
+        </w:rPr>
+        <w:commentReference w:id="31"/>
+      </w:r>
+      <w:r>
+        <w:t>.</w:t>
+      </w:r>
+    </w:p>
+    <w:p>
+      <w:pPr>
+        <w:jc w:val="left"/>
+      </w:pPr>
+    </w:p>
+    <w:p>
+      <w:pPr>
+        <w:pStyle w:val="Ttulo3"/>
+      </w:pPr>
+      <w:bookmarkStart w:id="32" w:name="_Toc160303321"/>
+      <w:r>
+        <w:t>Tarea 0</w:t>
+      </w:r>
+      <w:r>
+        <w:t>6</w:t>
+      </w:r>
+      <w:r>
+        <w:t>6</w:t>
+      </w:r>
+      <w:r>
+        <w:t>/T</w:t>
+      </w:r>
+      <w:bookmarkEnd w:id="32"/>
+    </w:p>
+    <w:p>
+      <w:r>
+        <w:rPr>
+          <w:b/>
+          <w:bCs/>
+        </w:rPr>
+        <w:t>Título</w:t>
+      </w:r>
+      <w:r>
+        <w:t xml:space="preserve">: </w:t>
+      </w:r>
+      <w:r>
+        <w:t>Revisión de la tarea 06</w:t>
+      </w:r>
+      <w:r>
+        <w:t>6</w:t>
+      </w:r>
+      <w:r>
+        <w:t>.</w:t>
+      </w:r>
+    </w:p>
+    <w:p>
+      <w:r>
+        <w:rPr>
+          <w:b/>
+          <w:bCs/>
+        </w:rPr>
+        <w:t>Descripción breve:</w:t>
+      </w:r>
+      <w:r>
+        <w:t xml:space="preserve"> </w:t>
+      </w:r>
+      <w:r>
+        <w:t>Revisión de la tarea 06</w:t>
+      </w:r>
+      <w:r>
+        <w:t>6</w:t>
+      </w:r>
+      <w:r>
+        <w:t xml:space="preserve"> implementada por Joaquín González Ganfornina, consistente en añadir </w:t>
+      </w:r>
+      <w:r>
+        <w:t>los datos de prueba para el rol auditor.</w:t>
+      </w:r>
+      <w:r>
+        <w:t xml:space="preserve"> INDIVIDUAL, </w:t>
+      </w:r>
+      <w:r>
+        <w:t>REVIEW</w:t>
+      </w:r>
+      <w:r>
+        <w:t>.</w:t>
+      </w:r>
+    </w:p>
+    <w:p>
+      <w:r>
+        <w:rPr>
+          <w:b/>
+          <w:bCs/>
+        </w:rPr>
+        <w:t>Asignado a:</w:t>
+      </w:r>
+      <w:r>
+        <w:t xml:space="preserve"> </w:t>
+      </w:r>
+      <w:r>
+        <w:t>Mª Salud Carrera Talaverón.</w:t>
+      </w:r>
+    </w:p>
+    <w:p>
+      <w:r>
+        <w:rPr>
+          <w:b/>
+          <w:bCs/>
+        </w:rPr>
+        <w:t>Rol:</w:t>
+      </w:r>
+      <w:r>
+        <w:t xml:space="preserve"> </w:t>
+      </w:r>
+      <w:r>
+        <w:t>Tester</w:t>
+      </w:r>
+      <w:r>
+        <w:t>.</w:t>
+      </w:r>
+    </w:p>
+    <w:p>
+      <w:r>
+        <w:rPr>
+          <w:b/>
+          <w:bCs/>
+        </w:rPr>
+        <w:t>Tiempo Planificado:</w:t>
+      </w:r>
+      <w:r>
+        <w:t xml:space="preserve"> </w:t>
+      </w:r>
+      <w:r>
+        <w:t>0</w:t>
+      </w:r>
+      <w:r>
+        <w:t xml:space="preserve"> hora</w:t>
+      </w:r>
+      <w:r>
+        <w:t>s.</w:t>
+      </w:r>
+    </w:p>
+    <w:p>
+      <w:r>
+        <w:rPr>
+          <w:b/>
+          <w:bCs/>
+        </w:rPr>
+        <w:t>Tiempo Real:</w:t>
+      </w:r>
+      <w:r>
+        <w:t xml:space="preserve"> </w:t>
+      </w:r>
+      <w:commentRangeStart w:id="33"/>
+      <w:r>
+        <w:t>por determinar</w:t>
+      </w:r>
+      <w:commentRangeEnd w:id="33"/>
+      <w:r>
+        <w:rPr>
+          <w:rStyle w:val="Refdecomentario"/>
+        </w:rPr>
+        <w:commentReference w:id="33"/>
+      </w:r>
+      <w:r>
+        <w:t>.</w:t>
+      </w:r>
+    </w:p>
+    <w:p>
+      <w:pPr>
+        <w:jc w:val="left"/>
+      </w:pPr>
+    </w:p>
+    <w:p>
+      <w:pPr>
+        <w:pStyle w:val="Ttulo3"/>
+      </w:pPr>
+      <w:bookmarkStart w:id="34" w:name="_Toc160303322"/>
+      <w:r>
+        <w:t>Tarea 0</w:t>
+      </w:r>
+      <w:r>
         <w:t>67/T</w:t>
       </w:r>
-      <w:bookmarkEnd w:id="22"/>
+      <w:bookmarkEnd w:id="34"/>
     </w:p>
     <w:p>
       <w:r>
@@ -4704,12 +6216,15 @@
         <w:t xml:space="preserve"> </w:t>
       </w:r>
       <w:r>
-        <w:t>1</w:t>
+        <w:t>0</w:t>
       </w:r>
       <w:r>
         <w:t xml:space="preserve"> hora</w:t>
       </w:r>
       <w:r>
+        <w:t>s</w:t>
+      </w:r>
+      <w:r>
         <w:t>.</w:t>
       </w:r>
     </w:p>
@@ -4732,6 +6247,164 @@
       <w:pPr>
         <w:jc w:val="left"/>
       </w:pPr>
+    </w:p>
+    <w:p>
+      <w:pPr>
+        <w:pStyle w:val="Ttulo3"/>
+      </w:pPr>
+      <w:bookmarkStart w:id="35" w:name="_Toc160303323"/>
+      <w:r>
+        <w:t>Tarea 0</w:t>
+      </w:r>
+      <w:r>
+        <w:t>6</w:t>
+      </w:r>
+      <w:r>
+        <w:t>8</w:t>
+      </w:r>
+      <w:r>
+        <w:t>/T</w:t>
+      </w:r>
+      <w:bookmarkEnd w:id="35"/>
+    </w:p>
+    <w:p>
+      <w:r>
+        <w:rPr>
+          <w:b/>
+          <w:bCs/>
+        </w:rPr>
+        <w:t>Título</w:t>
+      </w:r>
+      <w:r>
+        <w:t xml:space="preserve">: </w:t>
+      </w:r>
+      <w:r>
+        <w:t>Revisión de la tarea 06</w:t>
+      </w:r>
+      <w:r>
+        <w:t>8</w:t>
+      </w:r>
+      <w:r>
+        <w:t>.</w:t>
+      </w:r>
+    </w:p>
+    <w:p>
+      <w:r>
+        <w:rPr>
+          <w:b/>
+          <w:bCs/>
+        </w:rPr>
+        <w:t>Descripción breve:</w:t>
+      </w:r>
+      <w:r>
+        <w:t xml:space="preserve"> </w:t>
+      </w:r>
+      <w:r>
+        <w:t>Revisión de la tarea 06</w:t>
+      </w:r>
+      <w:r>
+        <w:t>8</w:t>
+      </w:r>
+      <w:r>
+        <w:t xml:space="preserve"> implementada por Joaquín González Ganfornina, consistente en </w:t>
+      </w:r>
+      <w:r>
+        <w:t>producir un diagrama UML del modelo de dominio.</w:t>
+      </w:r>
+      <w:r>
+        <w:t xml:space="preserve"> INDIVIDUAL, </w:t>
+      </w:r>
+      <w:r>
+        <w:t>REVIEW</w:t>
+      </w:r>
+      <w:r>
+        <w:t>.</w:t>
+      </w:r>
+    </w:p>
+    <w:p>
+      <w:r>
+        <w:rPr>
+          <w:b/>
+          <w:bCs/>
+        </w:rPr>
+        <w:t>Asignado a:</w:t>
+      </w:r>
+      <w:r>
+        <w:t xml:space="preserve"> </w:t>
+      </w:r>
+      <w:r>
+        <w:t>Mª Salud Carrera Talaverón.</w:t>
+      </w:r>
+    </w:p>
+    <w:p>
+      <w:r>
+        <w:rPr>
+          <w:b/>
+          <w:bCs/>
+        </w:rPr>
+        <w:t>Rol:</w:t>
+      </w:r>
+      <w:r>
+        <w:t xml:space="preserve"> </w:t>
+      </w:r>
+      <w:r>
+        <w:t>Tester</w:t>
+      </w:r>
+      <w:r>
+        <w:t>.</w:t>
+      </w:r>
+    </w:p>
+    <w:p>
+      <w:r>
+        <w:rPr>
+          <w:b/>
+          <w:bCs/>
+        </w:rPr>
+        <w:t>Tiempo Planificado:</w:t>
+      </w:r>
+      <w:r>
+        <w:t xml:space="preserve"> </w:t>
+      </w:r>
+      <w:r>
+        <w:t>0</w:t>
+      </w:r>
+      <w:r>
+        <w:t xml:space="preserve"> hora</w:t>
+      </w:r>
+      <w:r>
+        <w:t>s.</w:t>
+      </w:r>
+    </w:p>
+    <w:p>
+      <w:r>
+        <w:rPr>
+          <w:b/>
+          <w:bCs/>
+        </w:rPr>
+        <w:t>Tiempo Real:</w:t>
+      </w:r>
+      <w:r>
+        <w:t xml:space="preserve"> </w:t>
+      </w:r>
+      <w:commentRangeStart w:id="36"/>
+      <w:r>
+        <w:t>por determinar</w:t>
+      </w:r>
+      <w:commentRangeEnd w:id="36"/>
+      <w:r>
+        <w:rPr>
+          <w:rStyle w:val="Refdecomentario"/>
+        </w:rPr>
+        <w:commentReference w:id="36"/>
+      </w:r>
+      <w:r>
+        <w:t>.</w:t>
+      </w:r>
+    </w:p>
+    <w:p>
+      <w:pPr>
+        <w:jc w:val="left"/>
+      </w:pPr>
       <w:r>
         <w:br w:type="page"/>
       </w:r>
@@ -4740,14 +6413,14 @@
       <w:pPr>
         <w:pStyle w:val="Ttulo2"/>
       </w:pPr>
-      <w:bookmarkStart w:id="23" w:name="_Toc160291680"/>
+      <w:bookmarkStart w:id="37" w:name="_Toc160303324"/>
       <w:r>
         <w:t xml:space="preserve">Capturas de Pantalla del </w:t>
       </w:r>
       <w:r>
         <w:t>Desarrollo</w:t>
       </w:r>
-      <w:bookmarkEnd w:id="23"/>
+      <w:bookmarkEnd w:id="37"/>
     </w:p>
     <w:p>
       <w:r>
@@ -4780,7 +6453,15 @@
         <w:t xml:space="preserve">Como grupo, se decidió </w:t>
       </w:r>
       <w:r>
-        <w:t>que la política de ramas iba a consistir en la creación de una rama por tarea, con el objetivo de facilitar la corrección de las mismas en caso necesario.</w:t>
+        <w:t xml:space="preserve">que la política de ramas iba a consistir en la creación de una rama por tarea, con el objetivo de facilitar la corrección de </w:t>
+      </w:r>
+      <w:proofErr w:type="gramStart"/>
+      <w:r>
+        <w:t>las mismas</w:t>
+      </w:r>
+      <w:proofErr w:type="gramEnd"/>
+      <w:r>
+        <w:t xml:space="preserve"> en caso necesario.</w:t>
       </w:r>
       <w:r>
         <w:t xml:space="preserve"> Además, era así como se pedía en los requisitos de la asignatura.</w:t>
@@ -4809,11 +6490,11 @@
       <w:pPr>
         <w:pStyle w:val="Ttulo3"/>
       </w:pPr>
-      <w:bookmarkStart w:id="24" w:name="_Toc160291681"/>
+      <w:bookmarkStart w:id="38" w:name="_Toc160303325"/>
       <w:r>
         <w:t>Inicio</w:t>
       </w:r>
-      <w:bookmarkEnd w:id="24"/>
+      <w:bookmarkEnd w:id="38"/>
     </w:p>
     <w:p>
       <w:r>
@@ -4908,11 +6589,11 @@
       <w:pPr>
         <w:pStyle w:val="Ttulo3"/>
       </w:pPr>
-      <w:bookmarkStart w:id="25" w:name="_Toc160291682"/>
+      <w:bookmarkStart w:id="39" w:name="_Toc160303326"/>
       <w:r>
         <w:t>Estado intermedio del progreso</w:t>
       </w:r>
-      <w:bookmarkEnd w:id="25"/>
+      <w:bookmarkEnd w:id="39"/>
     </w:p>
     <w:p>
       <w:r>
@@ -5007,11 +6688,11 @@
       <w:pPr>
         <w:pStyle w:val="Ttulo3"/>
       </w:pPr>
-      <w:bookmarkStart w:id="26" w:name="_Toc160291683"/>
+      <w:bookmarkStart w:id="40" w:name="_Toc160303327"/>
       <w:r>
         <w:t>Finalización de las tareas antes de la entrega</w:t>
       </w:r>
-      <w:bookmarkEnd w:id="26"/>
+      <w:bookmarkEnd w:id="40"/>
     </w:p>
     <w:p>
       <w:r>
@@ -5091,8 +6772,13 @@
         <w:t xml:space="preserve"> a</w:t>
       </w:r>
       <w:r>
-        <w:t xml:space="preserve"> la naturaleza de las mismas</w:t>
-      </w:r>
+        <w:t xml:space="preserve"> la naturaleza de </w:t>
+      </w:r>
+      <w:proofErr w:type="gramStart"/>
+      <w:r>
+        <w:t>las mismas</w:t>
+      </w:r>
+      <w:proofErr w:type="gramEnd"/>
       <w:r>
         <w:t>:</w:t>
       </w:r>
@@ -5185,11 +6871,11 @@
       <w:pPr>
         <w:pStyle w:val="Ttulo2"/>
       </w:pPr>
-      <w:bookmarkStart w:id="27" w:name="_Toc160291684"/>
+      <w:bookmarkStart w:id="41" w:name="_Toc160303328"/>
       <w:r>
         <w:t>Presupuesto Estimado</w:t>
       </w:r>
-      <w:bookmarkEnd w:id="27"/>
+      <w:bookmarkEnd w:id="41"/>
     </w:p>
     <w:p>
       <w:r>
@@ -5232,16 +6918,16 @@
       <w:r>
         <w:t xml:space="preserve"> </w:t>
       </w:r>
-      <w:commentRangeStart w:id="28"/>
+      <w:commentRangeStart w:id="42"/>
       <w:r>
         <w:t>por determinar</w:t>
       </w:r>
-      <w:commentRangeEnd w:id="28"/>
+      <w:commentRangeEnd w:id="42"/>
       <w:r>
         <w:rPr>
           <w:rStyle w:val="Refdecomentario"/>
         </w:rPr>
-        <w:commentReference w:id="28"/>
+        <w:commentReference w:id="42"/>
       </w:r>
       <w:r>
         <w:t>.</w:t>
@@ -5270,16 +6956,16 @@
       <w:r>
         <w:t xml:space="preserve">: </w:t>
       </w:r>
-      <w:commentRangeStart w:id="29"/>
+      <w:commentRangeStart w:id="43"/>
       <w:r>
         <w:t>por determinar</w:t>
       </w:r>
-      <w:commentRangeEnd w:id="29"/>
+      <w:commentRangeEnd w:id="43"/>
       <w:r>
         <w:rPr>
           <w:rStyle w:val="Refdecomentario"/>
         </w:rPr>
-        <w:commentReference w:id="29"/>
+        <w:commentReference w:id="43"/>
       </w:r>
       <w:r>
         <w:t>.</w:t>
@@ -5292,34 +6978,34 @@
       <w:pPr>
         <w:pStyle w:val="Ttulo1"/>
       </w:pPr>
-      <w:bookmarkStart w:id="30" w:name="_Toc160291685"/>
+      <w:bookmarkStart w:id="44" w:name="_Toc160303329"/>
       <w:r>
         <w:t>Progreso</w:t>
       </w:r>
-      <w:bookmarkEnd w:id="30"/>
+      <w:bookmarkEnd w:id="44"/>
     </w:p>
     <w:p>
       <w:pPr>
         <w:pStyle w:val="Ttulo2"/>
       </w:pPr>
-      <w:bookmarkStart w:id="31" w:name="_Toc160291686"/>
+      <w:bookmarkStart w:id="45" w:name="_Toc160303330"/>
       <w:r>
         <w:t xml:space="preserve">Registro de </w:t>
       </w:r>
-      <w:commentRangeStart w:id="32"/>
+      <w:commentRangeStart w:id="46"/>
       <w:r>
         <w:t>Progreso</w:t>
       </w:r>
-      <w:commentRangeEnd w:id="32"/>
+      <w:commentRangeEnd w:id="46"/>
       <w:r>
         <w:rPr>
           <w:rStyle w:val="Refdecomentario"/>
           <w:rFonts w:asciiTheme="minorHAnsi" w:eastAsiaTheme="minorHAnsi" w:hAnsiTheme="minorHAnsi" w:cstheme="minorBidi"/>
           <w:color w:val="auto"/>
         </w:rPr>
-        <w:commentReference w:id="32"/>
-      </w:r>
-      <w:bookmarkEnd w:id="31"/>
+        <w:commentReference w:id="46"/>
+      </w:r>
+      <w:bookmarkEnd w:id="45"/>
     </w:p>
     <w:p>
       <w:r>
@@ -5403,11 +7089,772 @@
         <w:t xml:space="preserve"> PD.</w:t>
       </w:r>
     </w:p>
+    <w:tbl>
+      <w:tblPr>
+        <w:tblStyle w:val="Tablaconcuadrcula"/>
+        <w:tblW w:w="0" w:type="auto"/>
+        <w:tblLook w:val="04A0" w:firstRow="1" w:lastRow="0" w:firstColumn="1" w:lastColumn="0" w:noHBand="0" w:noVBand="1"/>
+      </w:tblPr>
+      <w:tblGrid>
+        <w:gridCol w:w="2831"/>
+        <w:gridCol w:w="2831"/>
+        <w:gridCol w:w="2832"/>
+      </w:tblGrid>
+      <w:tr>
+        <w:tc>
+          <w:tcPr>
+            <w:tcW w:w="2831" w:type="dxa"/>
+            <w:shd w:val="clear" w:color="auto" w:fill="BDD6EE" w:themeFill="accent5" w:themeFillTint="66"/>
+          </w:tcPr>
+          <w:p>
+            <w:pPr>
+              <w:jc w:val="left"/>
+            </w:pPr>
+          </w:p>
+        </w:tc>
+        <w:tc>
+          <w:tcPr>
+            <w:tcW w:w="2831" w:type="dxa"/>
+            <w:shd w:val="clear" w:color="auto" w:fill="BDD6EE" w:themeFill="accent5" w:themeFillTint="66"/>
+          </w:tcPr>
+          <w:p>
+            <w:pPr>
+              <w:jc w:val="left"/>
+              <w:rPr>
+                <w:b/>
+                <w:bCs/>
+              </w:rPr>
+            </w:pPr>
+            <w:r>
+              <w:rPr>
+                <w:b/>
+                <w:bCs/>
+              </w:rPr>
+              <w:t>Tareas asignadas</w:t>
+            </w:r>
+          </w:p>
+        </w:tc>
+        <w:tc>
+          <w:tcPr>
+            <w:tcW w:w="2832" w:type="dxa"/>
+            <w:shd w:val="clear" w:color="auto" w:fill="BDD6EE" w:themeFill="accent5" w:themeFillTint="66"/>
+          </w:tcPr>
+          <w:p>
+            <w:pPr>
+              <w:jc w:val="left"/>
+              <w:rPr>
+                <w:b/>
+                <w:bCs/>
+              </w:rPr>
+            </w:pPr>
+            <w:r>
+              <w:rPr>
+                <w:b/>
+                <w:bCs/>
+              </w:rPr>
+              <w:t>Tareas completadas</w:t>
+            </w:r>
+          </w:p>
+        </w:tc>
+      </w:tr>
+      <w:tr>
+        <w:tc>
+          <w:tcPr>
+            <w:tcW w:w="2831" w:type="dxa"/>
+            <w:shd w:val="clear" w:color="auto" w:fill="BDD6EE" w:themeFill="accent5" w:themeFillTint="66"/>
+          </w:tcPr>
+          <w:p>
+            <w:pPr>
+              <w:jc w:val="left"/>
+              <w:rPr>
+                <w:b/>
+                <w:bCs/>
+              </w:rPr>
+            </w:pPr>
+            <w:r>
+              <w:rPr>
+                <w:b/>
+                <w:bCs/>
+              </w:rPr>
+              <w:t>Tareas individuales</w:t>
+            </w:r>
+          </w:p>
+        </w:tc>
+        <w:tc>
+          <w:tcPr>
+            <w:tcW w:w="2831" w:type="dxa"/>
+          </w:tcPr>
+          <w:p>
+            <w:pPr>
+              <w:jc w:val="left"/>
+              <w:rPr>
+                <w:lang w:val="en-GB"/>
+              </w:rPr>
+            </w:pPr>
+            <w:r>
+              <w:rPr>
+                <w:lang w:val="en-GB"/>
+              </w:rPr>
+              <w:t>Task 031 – Mandatory</w:t>
+            </w:r>
+          </w:p>
+          <w:p>
+            <w:pPr>
+              <w:jc w:val="left"/>
+              <w:rPr>
+                <w:lang w:val="en-GB"/>
+              </w:rPr>
+            </w:pPr>
+            <w:r>
+              <w:rPr>
+                <w:lang w:val="en-GB"/>
+              </w:rPr>
+              <w:t>Task 03</w:t>
+            </w:r>
+            <w:r>
+              <w:rPr>
+                <w:lang w:val="en-GB"/>
+              </w:rPr>
+              <w:t>2</w:t>
+            </w:r>
+            <w:r>
+              <w:rPr>
+                <w:lang w:val="en-GB"/>
+              </w:rPr>
+              <w:t xml:space="preserve"> – Mandatory</w:t>
+            </w:r>
+          </w:p>
+          <w:p>
+            <w:pPr>
+              <w:jc w:val="left"/>
+              <w:rPr>
+                <w:lang w:val="en-GB"/>
+              </w:rPr>
+            </w:pPr>
+            <w:r>
+              <w:rPr>
+                <w:lang w:val="en-GB"/>
+              </w:rPr>
+              <w:t>Task 03</w:t>
+            </w:r>
+            <w:r>
+              <w:rPr>
+                <w:lang w:val="en-GB"/>
+              </w:rPr>
+              <w:t>3</w:t>
+            </w:r>
+            <w:r>
+              <w:rPr>
+                <w:lang w:val="en-GB"/>
+              </w:rPr>
+              <w:t xml:space="preserve"> – Mandatory</w:t>
+            </w:r>
+          </w:p>
+          <w:p>
+            <w:pPr>
+              <w:jc w:val="left"/>
+              <w:rPr>
+                <w:lang w:val="en-GB"/>
+              </w:rPr>
+            </w:pPr>
+            <w:r>
+              <w:rPr>
+                <w:lang w:val="en-GB"/>
+              </w:rPr>
+              <w:t>Task 03</w:t>
+            </w:r>
+            <w:r>
+              <w:rPr>
+                <w:lang w:val="en-GB"/>
+              </w:rPr>
+              <w:t>4</w:t>
+            </w:r>
+            <w:r>
+              <w:rPr>
+                <w:lang w:val="en-GB"/>
+              </w:rPr>
+              <w:t xml:space="preserve"> – Mandatory</w:t>
+            </w:r>
+          </w:p>
+          <w:p>
+            <w:pPr>
+              <w:jc w:val="left"/>
+              <w:rPr>
+                <w:lang w:val="en-GB"/>
+              </w:rPr>
+            </w:pPr>
+            <w:r>
+              <w:rPr>
+                <w:lang w:val="en-GB"/>
+              </w:rPr>
+              <w:t>Task 03</w:t>
+            </w:r>
+            <w:r>
+              <w:rPr>
+                <w:lang w:val="en-GB"/>
+              </w:rPr>
+              <w:t>5</w:t>
+            </w:r>
+            <w:r>
+              <w:rPr>
+                <w:lang w:val="en-GB"/>
+              </w:rPr>
+              <w:t xml:space="preserve"> – </w:t>
+            </w:r>
+            <w:r>
+              <w:rPr>
+                <w:lang w:val="en-GB"/>
+              </w:rPr>
+              <w:t>Supplementary</w:t>
+            </w:r>
+          </w:p>
+          <w:p>
+            <w:pPr>
+              <w:jc w:val="left"/>
+              <w:rPr>
+                <w:lang w:val="en-GB"/>
+              </w:rPr>
+            </w:pPr>
+            <w:r>
+              <w:rPr>
+                <w:lang w:val="en-GB"/>
+              </w:rPr>
+              <w:t>Task 03</w:t>
+            </w:r>
+            <w:r>
+              <w:rPr>
+                <w:lang w:val="en-GB"/>
+              </w:rPr>
+              <w:t>6</w:t>
+            </w:r>
+            <w:r>
+              <w:rPr>
+                <w:lang w:val="en-GB"/>
+              </w:rPr>
+              <w:t xml:space="preserve"> – </w:t>
+            </w:r>
+            <w:r>
+              <w:rPr>
+                <w:lang w:val="en-GB"/>
+              </w:rPr>
+              <w:t>Supplementary</w:t>
+            </w:r>
+          </w:p>
+          <w:p>
+            <w:pPr>
+              <w:jc w:val="left"/>
+              <w:rPr>
+                <w:lang w:val="en-GB"/>
+              </w:rPr>
+            </w:pPr>
+            <w:r>
+              <w:rPr>
+                <w:lang w:val="en-GB"/>
+              </w:rPr>
+              <w:t>Task 03</w:t>
+            </w:r>
+            <w:r>
+              <w:rPr>
+                <w:lang w:val="en-GB"/>
+              </w:rPr>
+              <w:t>7</w:t>
+            </w:r>
+            <w:r>
+              <w:rPr>
+                <w:lang w:val="en-GB"/>
+              </w:rPr>
+              <w:t xml:space="preserve"> – </w:t>
+            </w:r>
+            <w:r>
+              <w:rPr>
+                <w:lang w:val="en-GB"/>
+              </w:rPr>
+              <w:t>Supplementary</w:t>
+            </w:r>
+          </w:p>
+          <w:p>
+            <w:pPr>
+              <w:jc w:val="left"/>
+              <w:rPr>
+                <w:lang w:val="en-GB"/>
+              </w:rPr>
+            </w:pPr>
+            <w:r>
+              <w:rPr>
+                <w:lang w:val="en-GB"/>
+              </w:rPr>
+              <w:t>Task 03</w:t>
+            </w:r>
+            <w:r>
+              <w:rPr>
+                <w:lang w:val="en-GB"/>
+              </w:rPr>
+              <w:t>8</w:t>
+            </w:r>
+            <w:r>
+              <w:rPr>
+                <w:lang w:val="en-GB"/>
+              </w:rPr>
+              <w:t xml:space="preserve"> – </w:t>
+            </w:r>
+            <w:r>
+              <w:rPr>
+                <w:lang w:val="en-GB"/>
+              </w:rPr>
+              <w:t>Supplementary</w:t>
+            </w:r>
+          </w:p>
+          <w:p>
+            <w:pPr>
+              <w:jc w:val="left"/>
+              <w:rPr>
+                <w:lang w:val="en-GB"/>
+              </w:rPr>
+            </w:pPr>
+            <w:r>
+              <w:rPr>
+                <w:lang w:val="en-GB"/>
+              </w:rPr>
+              <w:t>Task 043</w:t>
+            </w:r>
+            <w:r>
+              <w:rPr>
+                <w:lang w:val="en-GB"/>
+              </w:rPr>
+              <w:t>/T</w:t>
+            </w:r>
+            <w:r>
+              <w:rPr>
+                <w:lang w:val="en-GB"/>
+              </w:rPr>
+              <w:t xml:space="preserve"> – </w:t>
+            </w:r>
+            <w:r>
+              <w:rPr>
+                <w:lang w:val="en-GB"/>
+              </w:rPr>
+              <w:t>Review</w:t>
+            </w:r>
+          </w:p>
+          <w:p>
+            <w:pPr>
+              <w:jc w:val="left"/>
+              <w:rPr>
+                <w:lang w:val="en-GB"/>
+              </w:rPr>
+            </w:pPr>
+            <w:r>
+              <w:rPr>
+                <w:lang w:val="en-GB"/>
+              </w:rPr>
+              <w:t>Task 063</w:t>
+            </w:r>
+            <w:r>
+              <w:rPr>
+                <w:lang w:val="en-GB"/>
+              </w:rPr>
+              <w:t>/T</w:t>
+            </w:r>
+            <w:r>
+              <w:rPr>
+                <w:lang w:val="en-GB"/>
+              </w:rPr>
+              <w:t xml:space="preserve"> – Review</w:t>
+            </w:r>
+          </w:p>
+          <w:p>
+            <w:pPr>
+              <w:jc w:val="left"/>
+              <w:rPr>
+                <w:lang w:val="en-GB"/>
+              </w:rPr>
+            </w:pPr>
+            <w:r>
+              <w:rPr>
+                <w:lang w:val="en-GB"/>
+              </w:rPr>
+              <w:t>Task 064</w:t>
+            </w:r>
+            <w:r>
+              <w:rPr>
+                <w:lang w:val="en-GB"/>
+              </w:rPr>
+              <w:t>/T</w:t>
+            </w:r>
+            <w:r>
+              <w:rPr>
+                <w:lang w:val="en-GB"/>
+              </w:rPr>
+              <w:t xml:space="preserve"> – Review</w:t>
+            </w:r>
+          </w:p>
+          <w:p>
+            <w:pPr>
+              <w:jc w:val="left"/>
+              <w:rPr>
+                <w:lang w:val="en-GB"/>
+              </w:rPr>
+            </w:pPr>
+            <w:r>
+              <w:rPr>
+                <w:lang w:val="en-GB"/>
+              </w:rPr>
+              <w:t>Task 065</w:t>
+            </w:r>
+            <w:r>
+              <w:rPr>
+                <w:lang w:val="en-GB"/>
+              </w:rPr>
+              <w:t>/T</w:t>
+            </w:r>
+            <w:r>
+              <w:rPr>
+                <w:lang w:val="en-GB"/>
+              </w:rPr>
+              <w:t xml:space="preserve"> – Review</w:t>
+            </w:r>
+          </w:p>
+          <w:p>
+            <w:pPr>
+              <w:jc w:val="left"/>
+              <w:rPr>
+                <w:lang w:val="en-GB"/>
+              </w:rPr>
+            </w:pPr>
+            <w:r>
+              <w:rPr>
+                <w:lang w:val="en-GB"/>
+              </w:rPr>
+              <w:t>Task 066</w:t>
+            </w:r>
+            <w:r>
+              <w:rPr>
+                <w:lang w:val="en-GB"/>
+              </w:rPr>
+              <w:t>/T</w:t>
+            </w:r>
+            <w:r>
+              <w:rPr>
+                <w:lang w:val="en-GB"/>
+              </w:rPr>
+              <w:t xml:space="preserve"> – Review</w:t>
+            </w:r>
+          </w:p>
+          <w:p>
+            <w:pPr>
+              <w:jc w:val="left"/>
+              <w:rPr>
+                <w:lang w:val="en-GB"/>
+              </w:rPr>
+            </w:pPr>
+            <w:r>
+              <w:rPr>
+                <w:lang w:val="en-GB"/>
+              </w:rPr>
+              <w:t>Task 067</w:t>
+            </w:r>
+            <w:r>
+              <w:rPr>
+                <w:lang w:val="en-GB"/>
+              </w:rPr>
+              <w:t>/T</w:t>
+            </w:r>
+            <w:r>
+              <w:rPr>
+                <w:lang w:val="en-GB"/>
+              </w:rPr>
+              <w:t xml:space="preserve"> – Review</w:t>
+            </w:r>
+          </w:p>
+          <w:p>
+            <w:pPr>
+              <w:jc w:val="left"/>
+              <w:rPr>
+                <w:lang w:val="en-GB"/>
+              </w:rPr>
+            </w:pPr>
+            <w:r>
+              <w:rPr>
+                <w:lang w:val="en-GB"/>
+              </w:rPr>
+              <w:t>Task 068</w:t>
+            </w:r>
+            <w:r>
+              <w:rPr>
+                <w:lang w:val="en-GB"/>
+              </w:rPr>
+              <w:t>/T</w:t>
+            </w:r>
+            <w:r>
+              <w:rPr>
+                <w:lang w:val="en-GB"/>
+              </w:rPr>
+              <w:t xml:space="preserve"> – Review</w:t>
+            </w:r>
+          </w:p>
+        </w:tc>
+        <w:tc>
+          <w:tcPr>
+            <w:tcW w:w="2832" w:type="dxa"/>
+          </w:tcPr>
+          <w:p>
+            <w:pPr>
+              <w:jc w:val="left"/>
+              <w:rPr>
+                <w:lang w:val="en-GB"/>
+              </w:rPr>
+            </w:pPr>
+            <w:r>
+              <w:rPr>
+                <w:lang w:val="en-GB"/>
+              </w:rPr>
+              <w:t>Task 035</w:t>
+            </w:r>
+          </w:p>
+          <w:p>
+            <w:pPr>
+              <w:jc w:val="left"/>
+              <w:rPr>
+                <w:lang w:val="en-GB"/>
+              </w:rPr>
+            </w:pPr>
+            <w:r>
+              <w:rPr>
+                <w:lang w:val="en-GB"/>
+              </w:rPr>
+              <w:t>Task 031</w:t>
+            </w:r>
+          </w:p>
+          <w:p>
+            <w:pPr>
+              <w:jc w:val="left"/>
+              <w:rPr>
+                <w:lang w:val="en-GB"/>
+              </w:rPr>
+            </w:pPr>
+            <w:r>
+              <w:rPr>
+                <w:lang w:val="en-GB"/>
+              </w:rPr>
+              <w:t>Task 032</w:t>
+            </w:r>
+          </w:p>
+          <w:p>
+            <w:pPr>
+              <w:jc w:val="left"/>
+              <w:rPr>
+                <w:lang w:val="en-GB"/>
+              </w:rPr>
+            </w:pPr>
+            <w:r>
+              <w:rPr>
+                <w:lang w:val="en-GB"/>
+              </w:rPr>
+              <w:t>Task 033</w:t>
+            </w:r>
+          </w:p>
+          <w:p>
+            <w:pPr>
+              <w:jc w:val="left"/>
+              <w:rPr>
+                <w:lang w:val="en-GB"/>
+              </w:rPr>
+            </w:pPr>
+            <w:r>
+              <w:rPr>
+                <w:lang w:val="en-GB"/>
+              </w:rPr>
+              <w:t>Task 034</w:t>
+            </w:r>
+          </w:p>
+          <w:p>
+            <w:pPr>
+              <w:jc w:val="left"/>
+              <w:rPr>
+                <w:lang w:val="en-GB"/>
+              </w:rPr>
+            </w:pPr>
+            <w:r>
+              <w:rPr>
+                <w:lang w:val="en-GB"/>
+              </w:rPr>
+              <w:t>Task 043/T</w:t>
+            </w:r>
+          </w:p>
+          <w:p>
+            <w:pPr>
+              <w:jc w:val="left"/>
+              <w:rPr>
+                <w:lang w:val="en-GB"/>
+              </w:rPr>
+            </w:pPr>
+            <w:r>
+              <w:rPr>
+                <w:lang w:val="en-GB"/>
+              </w:rPr>
+              <w:t>Task 067/T</w:t>
+            </w:r>
+          </w:p>
+        </w:tc>
+      </w:tr>
+      <w:tr>
+        <w:tc>
+          <w:tcPr>
+            <w:tcW w:w="2831" w:type="dxa"/>
+            <w:shd w:val="clear" w:color="auto" w:fill="BDD6EE" w:themeFill="accent5" w:themeFillTint="66"/>
+          </w:tcPr>
+          <w:p>
+            <w:pPr>
+              <w:jc w:val="left"/>
+              <w:rPr>
+                <w:b/>
+                <w:bCs/>
+                <w:lang w:val="en-GB"/>
+              </w:rPr>
+            </w:pPr>
+            <w:r>
+              <w:rPr>
+                <w:b/>
+                <w:bCs/>
+                <w:lang w:val="en-GB"/>
+              </w:rPr>
+              <w:t>Tareas grupales</w:t>
+            </w:r>
+          </w:p>
+        </w:tc>
+        <w:tc>
+          <w:tcPr>
+            <w:tcW w:w="2831" w:type="dxa"/>
+          </w:tcPr>
+          <w:p>
+            <w:pPr>
+              <w:jc w:val="left"/>
+              <w:rPr>
+                <w:lang w:val="en-GB"/>
+              </w:rPr>
+            </w:pPr>
+            <w:r>
+              <w:rPr>
+                <w:lang w:val="en-GB"/>
+              </w:rPr>
+              <w:t>Task 027 – Mandatory</w:t>
+            </w:r>
+          </w:p>
+          <w:p>
+            <w:pPr>
+              <w:jc w:val="left"/>
+              <w:rPr>
+                <w:lang w:val="en-GB"/>
+              </w:rPr>
+            </w:pPr>
+            <w:r>
+              <w:rPr>
+                <w:lang w:val="en-GB"/>
+              </w:rPr>
+              <w:t>Task 02</w:t>
+            </w:r>
+            <w:r>
+              <w:rPr>
+                <w:lang w:val="en-GB"/>
+              </w:rPr>
+              <w:t>9</w:t>
+            </w:r>
+            <w:r>
+              <w:rPr>
+                <w:lang w:val="en-GB"/>
+              </w:rPr>
+              <w:t xml:space="preserve"> – Supplementary</w:t>
+            </w:r>
+          </w:p>
+          <w:p>
+            <w:pPr>
+              <w:jc w:val="left"/>
+              <w:rPr>
+                <w:lang w:val="en-GB"/>
+              </w:rPr>
+            </w:pPr>
+            <w:r>
+              <w:rPr>
+                <w:lang w:val="en-GB"/>
+              </w:rPr>
+              <w:t>Task 0</w:t>
+            </w:r>
+            <w:r>
+              <w:rPr>
+                <w:lang w:val="en-GB"/>
+              </w:rPr>
+              <w:t>73</w:t>
+            </w:r>
+            <w:r>
+              <w:rPr>
+                <w:lang w:val="en-GB"/>
+              </w:rPr>
+              <w:t xml:space="preserve"> – Supplementary</w:t>
+            </w:r>
+          </w:p>
+          <w:p>
+            <w:pPr>
+              <w:jc w:val="left"/>
+              <w:rPr>
+                <w:lang w:val="en-GB"/>
+              </w:rPr>
+            </w:pPr>
+            <w:r>
+              <w:rPr>
+                <w:lang w:val="en-GB"/>
+              </w:rPr>
+              <w:t>Task 024/T – Review</w:t>
+            </w:r>
+          </w:p>
+          <w:p>
+            <w:pPr>
+              <w:jc w:val="left"/>
+              <w:rPr>
+                <w:lang w:val="en-GB"/>
+              </w:rPr>
+            </w:pPr>
+            <w:r>
+              <w:rPr>
+                <w:lang w:val="en-GB"/>
+              </w:rPr>
+              <w:t>Task 028/T – Review</w:t>
+            </w:r>
+          </w:p>
+        </w:tc>
+        <w:tc>
+          <w:tcPr>
+            <w:tcW w:w="2832" w:type="dxa"/>
+          </w:tcPr>
+          <w:p>
+            <w:pPr>
+              <w:jc w:val="left"/>
+              <w:rPr>
+                <w:lang w:val="en-GB"/>
+              </w:rPr>
+            </w:pPr>
+          </w:p>
+        </w:tc>
+      </w:tr>
+    </w:tbl>
     <w:p>
       <w:pPr>
         <w:jc w:val="left"/>
-      </w:pPr>
-      <w:r>
+        <w:rPr>
+          <w:lang w:val="en-GB"/>
+        </w:rPr>
+      </w:pPr>
+    </w:p>
+    <w:p>
+      <w:pPr>
+        <w:jc w:val="left"/>
+        <w:rPr>
+          <w:lang w:val="en-GB"/>
+        </w:rPr>
+      </w:pPr>
+      <w:r>
+        <w:rPr>
+          <w:lang w:val="en-GB"/>
+        </w:rPr>
         <w:br w:type="page"/>
       </w:r>
     </w:p>
@@ -5415,21 +7862,21 @@
       <w:pPr>
         <w:pStyle w:val="Ttulo2"/>
       </w:pPr>
-      <w:bookmarkStart w:id="33" w:name="_Toc160291687"/>
+      <w:bookmarkStart w:id="47" w:name="_Toc160303331"/>
       <w:r>
         <w:t>Descripción de Conflictos</w:t>
       </w:r>
-      <w:bookmarkEnd w:id="33"/>
+      <w:bookmarkEnd w:id="47"/>
     </w:p>
     <w:p>
       <w:pPr>
         <w:pStyle w:val="Ttulo3"/>
       </w:pPr>
-      <w:bookmarkStart w:id="34" w:name="_Toc160291688"/>
+      <w:bookmarkStart w:id="48" w:name="_Toc160303332"/>
       <w:r>
         <w:t>Conflicto 1</w:t>
       </w:r>
-      <w:bookmarkEnd w:id="34"/>
+      <w:bookmarkEnd w:id="48"/>
     </w:p>
     <w:p>
       <w:r>
@@ -5471,11 +7918,11 @@
       <w:pPr>
         <w:pStyle w:val="Ttulo3"/>
       </w:pPr>
-      <w:bookmarkStart w:id="35" w:name="_Toc160291689"/>
+      <w:bookmarkStart w:id="49" w:name="_Toc160303333"/>
       <w:r>
         <w:t>Conflicto 2</w:t>
       </w:r>
-      <w:bookmarkEnd w:id="35"/>
+      <w:bookmarkEnd w:id="49"/>
     </w:p>
     <w:p>
       <w:r>
@@ -5486,7 +7933,15 @@
         <w:t>Descripción breve</w:t>
       </w:r>
       <w:r>
-        <w:t>: Se había insertado una URL de formato incorrecto en el campo “link” de la tabla creada en el archivo “/src/main/webapp/WEB-INFO/resources/sample-data/manager.csv”, por lo que el launcher de población no se ejecutaba con éxito. La URL era “www.example.com”.</w:t>
+        <w:t>: Se había insertado una URL de formato incorrecto en el campo “</w:t>
+      </w:r>
+      <w:proofErr w:type="gramStart"/>
+      <w:r>
+        <w:t>link</w:t>
+      </w:r>
+      <w:proofErr w:type="gramEnd"/>
+      <w:r>
+        <w:t>” de la tabla creada en el archivo “/src/main/webapp/WEB-INFO/resources/sample-data/manager.csv”, por lo que el launcher de población no se ejecutaba con éxito. La URL era “www.example.com”.</w:t>
       </w:r>
     </w:p>
     <w:p>
@@ -5519,24 +7974,24 @@
       <w:pPr>
         <w:pStyle w:val="Ttulo2"/>
       </w:pPr>
-      <w:bookmarkStart w:id="36" w:name="_Toc160291690"/>
+      <w:bookmarkStart w:id="50" w:name="_Toc160303334"/>
       <w:r>
         <w:t xml:space="preserve">Comparación de </w:t>
       </w:r>
-      <w:commentRangeStart w:id="37"/>
+      <w:commentRangeStart w:id="51"/>
       <w:r>
         <w:t>Costos</w:t>
       </w:r>
-      <w:commentRangeEnd w:id="37"/>
+      <w:commentRangeEnd w:id="51"/>
       <w:r>
         <w:rPr>
           <w:rStyle w:val="Refdecomentario"/>
           <w:rFonts w:asciiTheme="minorHAnsi" w:eastAsiaTheme="minorHAnsi" w:hAnsiTheme="minorHAnsi" w:cstheme="minorBidi"/>
           <w:color w:val="auto"/>
         </w:rPr>
-        <w:commentReference w:id="37"/>
-      </w:r>
-      <w:bookmarkEnd w:id="36"/>
+        <w:commentReference w:id="51"/>
+      </w:r>
+      <w:bookmarkEnd w:id="50"/>
     </w:p>
     <w:p>
       <w:r>
@@ -5607,11 +8062,11 @@
       <w:pPr>
         <w:pStyle w:val="Ttulo1"/>
       </w:pPr>
-      <w:bookmarkStart w:id="38" w:name="_Toc160291691"/>
+      <w:bookmarkStart w:id="52" w:name="_Toc160303335"/>
       <w:r>
         <w:t>Conclusiones</w:t>
       </w:r>
-      <w:bookmarkEnd w:id="38"/>
+      <w:bookmarkEnd w:id="52"/>
     </w:p>
     <w:p>
       <w:r>
@@ -5697,11 +8152,11 @@
       <w:pPr>
         <w:pStyle w:val="Ttulo1"/>
       </w:pPr>
-      <w:bookmarkStart w:id="39" w:name="_Toc160291692"/>
+      <w:bookmarkStart w:id="53" w:name="_Toc160303336"/>
       <w:r>
         <w:t>Bibliografía</w:t>
       </w:r>
-      <w:bookmarkEnd w:id="39"/>
+      <w:bookmarkEnd w:id="53"/>
     </w:p>
     <w:p>
       <w:r>
@@ -5810,7 +8265,7 @@
       </w:r>
     </w:p>
   </w:comment>
-  <w:comment w:id="28" w:author="MARIA DE LA SALUD CARRERA TALAVERON" w:date="2024-03-02T14:15:00Z" w:initials="MC">
+  <w:comment w:id="22" w:author="MARIA DE LA SALUD CARRERA TALAVERON" w:date="2024-03-02T20:18:00Z" w:initials="MC">
     <w:p>
       <w:pPr>
         <w:pStyle w:val="Textocomentario"/>
@@ -5827,7 +8282,7 @@
       </w:r>
     </w:p>
   </w:comment>
-  <w:comment w:id="29" w:author="MARIA DE LA SALUD CARRERA TALAVERON" w:date="2024-03-02T14:15:00Z" w:initials="MC">
+  <w:comment w:id="24" w:author="MARIA DE LA SALUD CARRERA TALAVERON" w:date="2024-03-02T20:18:00Z" w:initials="MC">
     <w:p>
       <w:pPr>
         <w:pStyle w:val="Textocomentario"/>
@@ -5844,7 +8299,7 @@
       </w:r>
     </w:p>
   </w:comment>
-  <w:comment w:id="32" w:author="MARIA DE LA SALUD CARRERA TALAVERON" w:date="2024-03-02T14:16:00Z" w:initials="MC">
+  <w:comment w:id="27" w:author="MARIA DE LA SALUD CARRERA TALAVERON" w:date="2024-03-02T20:12:00Z" w:initials="MC">
     <w:p>
       <w:pPr>
         <w:pStyle w:val="Textocomentario"/>
@@ -5861,7 +8316,126 @@
       </w:r>
     </w:p>
   </w:comment>
-  <w:comment w:id="37" w:author="MARIA DE LA SALUD CARRERA TALAVERON" w:date="2024-03-02T14:31:00Z" w:initials="MC">
+  <w:comment w:id="29" w:author="MARIA DE LA SALUD CARRERA TALAVERON" w:date="2024-03-02T20:14:00Z" w:initials="MC">
+    <w:p>
+      <w:pPr>
+        <w:pStyle w:val="Textocomentario"/>
+        <w:jc w:val="left"/>
+      </w:pPr>
+      <w:r>
+        <w:rPr>
+          <w:rStyle w:val="Refdecomentario"/>
+        </w:rPr>
+        <w:annotationRef/>
+      </w:r>
+      <w:r>
+        <w:t>PD</w:t>
+      </w:r>
+    </w:p>
+  </w:comment>
+  <w:comment w:id="31" w:author="MARIA DE LA SALUD CARRERA TALAVERON" w:date="2024-03-02T20:14:00Z" w:initials="MC">
+    <w:p>
+      <w:pPr>
+        <w:pStyle w:val="Textocomentario"/>
+        <w:jc w:val="left"/>
+      </w:pPr>
+      <w:r>
+        <w:rPr>
+          <w:rStyle w:val="Refdecomentario"/>
+        </w:rPr>
+        <w:annotationRef/>
+      </w:r>
+      <w:r>
+        <w:t>PD</w:t>
+      </w:r>
+    </w:p>
+  </w:comment>
+  <w:comment w:id="33" w:author="MARIA DE LA SALUD CARRERA TALAVERON" w:date="2024-03-02T20:14:00Z" w:initials="MC">
+    <w:p>
+      <w:pPr>
+        <w:pStyle w:val="Textocomentario"/>
+        <w:jc w:val="left"/>
+      </w:pPr>
+      <w:r>
+        <w:rPr>
+          <w:rStyle w:val="Refdecomentario"/>
+        </w:rPr>
+        <w:annotationRef/>
+      </w:r>
+      <w:r>
+        <w:t>PD</w:t>
+      </w:r>
+    </w:p>
+  </w:comment>
+  <w:comment w:id="36" w:author="MARIA DE LA SALUD CARRERA TALAVERON" w:date="2024-03-02T20:14:00Z" w:initials="MC">
+    <w:p>
+      <w:pPr>
+        <w:pStyle w:val="Textocomentario"/>
+        <w:jc w:val="left"/>
+      </w:pPr>
+      <w:r>
+        <w:rPr>
+          <w:rStyle w:val="Refdecomentario"/>
+        </w:rPr>
+        <w:annotationRef/>
+      </w:r>
+      <w:r>
+        <w:t>PD</w:t>
+      </w:r>
+    </w:p>
+  </w:comment>
+  <w:comment w:id="42" w:author="MARIA DE LA SALUD CARRERA TALAVERON" w:date="2024-03-02T14:15:00Z" w:initials="MC">
+    <w:p>
+      <w:pPr>
+        <w:pStyle w:val="Textocomentario"/>
+        <w:jc w:val="left"/>
+      </w:pPr>
+      <w:r>
+        <w:rPr>
+          <w:rStyle w:val="Refdecomentario"/>
+        </w:rPr>
+        <w:annotationRef/>
+      </w:r>
+      <w:r>
+        <w:t>PD</w:t>
+      </w:r>
+    </w:p>
+  </w:comment>
+  <w:comment w:id="43" w:author="MARIA DE LA SALUD CARRERA TALAVERON" w:date="2024-03-02T14:15:00Z" w:initials="MC">
+    <w:p>
+      <w:pPr>
+        <w:pStyle w:val="Textocomentario"/>
+        <w:jc w:val="left"/>
+      </w:pPr>
+      <w:r>
+        <w:rPr>
+          <w:rStyle w:val="Refdecomentario"/>
+        </w:rPr>
+        <w:annotationRef/>
+      </w:r>
+      <w:r>
+        <w:t>PD</w:t>
+      </w:r>
+    </w:p>
+  </w:comment>
+  <w:comment w:id="46" w:author="MARIA DE LA SALUD CARRERA TALAVERON" w:date="2024-03-02T14:16:00Z" w:initials="MC">
+    <w:p>
+      <w:pPr>
+        <w:pStyle w:val="Textocomentario"/>
+        <w:jc w:val="left"/>
+      </w:pPr>
+      <w:r>
+        <w:rPr>
+          <w:rStyle w:val="Refdecomentario"/>
+        </w:rPr>
+        <w:annotationRef/>
+      </w:r>
+      <w:r>
+        <w:t>PD</w:t>
+      </w:r>
+    </w:p>
+  </w:comment>
+  <w:comment w:id="51" w:author="MARIA DE LA SALUD CARRERA TALAVERON" w:date="2024-03-02T14:31:00Z" w:initials="MC">
     <w:p>
       <w:pPr>
         <w:pStyle w:val="Textocomentario"/>
@@ -5888,6 +8462,13 @@
   <w15:commentEx w15:paraId="22DC4FE5" w15:done="0"/>
   <w15:commentEx w15:paraId="05B29C40" w15:done="0"/>
   <w15:commentEx w15:paraId="44A30F25" w15:done="0"/>
+  <w15:commentEx w15:paraId="16AB66BB" w15:done="0"/>
+  <w15:commentEx w15:paraId="6272ED95" w15:done="0"/>
+  <w15:commentEx w15:paraId="2E699864" w15:done="0"/>
+  <w15:commentEx w15:paraId="04169C3F" w15:done="0"/>
+  <w15:commentEx w15:paraId="4C405880" w15:done="0"/>
+  <w15:commentEx w15:paraId="683B0DED" w15:done="0"/>
+  <w15:commentEx w15:paraId="6EAD5303" w15:done="0"/>
   <w15:commentEx w15:paraId="464BF368" w15:done="0"/>
   <w15:commentEx w15:paraId="1A88E376" w15:done="0"/>
   <w15:commentEx w15:paraId="276AC523" w15:done="0"/>
@@ -5902,6 +8483,13 @@
   <w16cex:commentExtensible w16cex:durableId="669D283D" w16cex:dateUtc="2024-03-02T12:55:00Z"/>
   <w16cex:commentExtensible w16cex:durableId="58C458D6" w16cex:dateUtc="2024-03-02T12:56:00Z"/>
   <w16cex:commentExtensible w16cex:durableId="22CCC36C" w16cex:dateUtc="2024-03-02T12:58:00Z"/>
+  <w16cex:commentExtensible w16cex:durableId="578F0D48" w16cex:dateUtc="2024-03-02T19:18:00Z"/>
+  <w16cex:commentExtensible w16cex:durableId="18222735" w16cex:dateUtc="2024-03-02T19:18:00Z"/>
+  <w16cex:commentExtensible w16cex:durableId="06DC2DC9" w16cex:dateUtc="2024-03-02T19:12:00Z"/>
+  <w16cex:commentExtensible w16cex:durableId="2CDD4FDC" w16cex:dateUtc="2024-03-02T19:14:00Z"/>
+  <w16cex:commentExtensible w16cex:durableId="77582690" w16cex:dateUtc="2024-03-02T19:14:00Z"/>
+  <w16cex:commentExtensible w16cex:durableId="7365F699" w16cex:dateUtc="2024-03-02T19:14:00Z"/>
+  <w16cex:commentExtensible w16cex:durableId="16F69195" w16cex:dateUtc="2024-03-02T19:14:00Z"/>
   <w16cex:commentExtensible w16cex:durableId="775EE0BB" w16cex:dateUtc="2024-03-02T13:15:00Z"/>
   <w16cex:commentExtensible w16cex:durableId="52E49359" w16cex:dateUtc="2024-03-02T13:15:00Z"/>
   <w16cex:commentExtensible w16cex:durableId="2082E3B4" w16cex:dateUtc="2024-03-02T13:16:00Z"/>
@@ -5916,6 +8504,13 @@
   <w16cid:commentId w16cid:paraId="22DC4FE5" w16cid:durableId="669D283D"/>
   <w16cid:commentId w16cid:paraId="05B29C40" w16cid:durableId="58C458D6"/>
   <w16cid:commentId w16cid:paraId="44A30F25" w16cid:durableId="22CCC36C"/>
+  <w16cid:commentId w16cid:paraId="16AB66BB" w16cid:durableId="578F0D48"/>
+  <w16cid:commentId w16cid:paraId="6272ED95" w16cid:durableId="18222735"/>
+  <w16cid:commentId w16cid:paraId="2E699864" w16cid:durableId="06DC2DC9"/>
+  <w16cid:commentId w16cid:paraId="04169C3F" w16cid:durableId="2CDD4FDC"/>
+  <w16cid:commentId w16cid:paraId="4C405880" w16cid:durableId="77582690"/>
+  <w16cid:commentId w16cid:paraId="683B0DED" w16cid:durableId="7365F699"/>
+  <w16cid:commentId w16cid:paraId="6EAD5303" w16cid:durableId="16F69195"/>
   <w16cid:commentId w16cid:paraId="464BF368" w16cid:durableId="775EE0BB"/>
   <w16cid:commentId w16cid:paraId="1A88E376" w16cid:durableId="52E49359"/>
   <w16cid:commentId w16cid:paraId="276AC523" w16cid:durableId="2082E3B4"/>

</xml_diff>